<commit_message>
simple if else example
</commit_message>
<xml_diff>
--- a/C#/C# Fundamentals for Absolute Beginners/JB Comments.docx
+++ b/C#/C# Fundamentals for Absolute Beginners/JB Comments.docx
@@ -649,6 +649,24 @@
           <w:lang w:val="en-US"/>
         </w:rPr>
         <w:t xml:space="preserve">07. </w:t>
+      </w:r>
+    </w:p>
+    <w:p>
+      <w:pPr>
+        <w:pStyle w:val="Listeavsnitt"/>
+        <w:numPr>
+          <w:ilvl w:val="0"/>
+          <w:numId w:val="5"/>
+        </w:numPr>
+        <w:rPr>
+          <w:lang w:val="en-US"/>
+        </w:rPr>
+      </w:pPr>
+      <w:r>
+        <w:rPr>
+          <w:lang w:val="en-US"/>
+        </w:rPr>
+        <w:t>[==] means to evaluate if something is the same</w:t>
       </w:r>
     </w:p>
     <w:p>

</xml_diff>

<commit_message>
cleanup, declaring var only once
</commit_message>
<xml_diff>
--- a/C#/C# Fundamentals for Absolute Beginners/JB Comments.docx
+++ b/C#/C# Fundamentals for Absolute Beginners/JB Comments.docx
@@ -7,29 +7,8 @@
         <w:pStyle w:val="Overskrift1"/>
       </w:pPr>
       <w:r>
-        <w:t xml:space="preserve">C# </w:t>
-      </w:r>
-      <w:proofErr w:type="spellStart"/>
-      <w:r>
-        <w:t>Fundamentals</w:t>
-      </w:r>
-      <w:proofErr w:type="spellEnd"/>
-      <w:r>
-        <w:t xml:space="preserve"> for </w:t>
-      </w:r>
-      <w:proofErr w:type="spellStart"/>
-      <w:r>
-        <w:t>Absolute</w:t>
-      </w:r>
-      <w:proofErr w:type="spellEnd"/>
-      <w:r>
-        <w:t xml:space="preserve"> </w:t>
-      </w:r>
-      <w:proofErr w:type="spellStart"/>
-      <w:r>
-        <w:t>beginners</w:t>
-      </w:r>
-      <w:proofErr w:type="spellEnd"/>
+        <w:t>C# Fundamentals for Absolute beginners</w:t>
+      </w:r>
     </w:p>
     <w:p>
       <w:r>
@@ -442,21 +421,7 @@
         <w:rPr>
           <w:lang w:val="en-US"/>
         </w:rPr>
-        <w:t xml:space="preserve">Use </w:t>
-      </w:r>
-      <w:proofErr w:type="spellStart"/>
-      <w:r>
-        <w:rPr>
-          <w:lang w:val="en-US"/>
-        </w:rPr>
-        <w:t>camelCasing</w:t>
-      </w:r>
-      <w:proofErr w:type="spellEnd"/>
-      <w:r>
-        <w:rPr>
-          <w:lang w:val="en-US"/>
-        </w:rPr>
-        <w:t xml:space="preserve"> for increased readability</w:t>
+        <w:t>Use camelCasing for increased readability</w:t>
       </w:r>
     </w:p>
     <w:p>
@@ -492,21 +457,7 @@
         <w:rPr>
           <w:lang w:val="en-US"/>
         </w:rPr>
-        <w:t xml:space="preserve">C# is </w:t>
-      </w:r>
-      <w:proofErr w:type="spellStart"/>
-      <w:r>
-        <w:rPr>
-          <w:lang w:val="en-US"/>
-        </w:rPr>
-        <w:t>CaseSensitive</w:t>
-      </w:r>
-      <w:proofErr w:type="spellEnd"/>
-      <w:r>
-        <w:rPr>
-          <w:lang w:val="en-US"/>
-        </w:rPr>
-        <w:t>!</w:t>
+        <w:t>C# is CaseSensitive!</w:t>
       </w:r>
     </w:p>
     <w:p>
@@ -520,14 +471,12 @@
           <w:lang w:val="en-US"/>
         </w:rPr>
       </w:pPr>
-      <w:proofErr w:type="spellStart"/>
       <w:r>
         <w:rPr>
           <w:lang w:val="en-US"/>
         </w:rPr>
         <w:t>Intellisense</w:t>
       </w:r>
-      <w:proofErr w:type="spellEnd"/>
       <w:r>
         <w:rPr>
           <w:lang w:val="en-US"/>
@@ -667,6 +616,42 @@
           <w:lang w:val="en-US"/>
         </w:rPr>
         <w:t>[==] means to evaluate if something is the same</w:t>
+      </w:r>
+    </w:p>
+    <w:p>
+      <w:pPr>
+        <w:pStyle w:val="Listeavsnitt"/>
+        <w:numPr>
+          <w:ilvl w:val="0"/>
+          <w:numId w:val="5"/>
+        </w:numPr>
+        <w:rPr>
+          <w:lang w:val="en-US"/>
+        </w:rPr>
+      </w:pPr>
+      <w:r>
+        <w:rPr>
+          <w:lang w:val="en-US"/>
+        </w:rPr>
+        <w:t>If, if else, else</w:t>
+      </w:r>
+    </w:p>
+    <w:p>
+      <w:pPr>
+        <w:pStyle w:val="Listeavsnitt"/>
+        <w:numPr>
+          <w:ilvl w:val="0"/>
+          <w:numId w:val="5"/>
+        </w:numPr>
+        <w:rPr>
+          <w:lang w:val="en-US"/>
+        </w:rPr>
+      </w:pPr>
+      <w:r>
+        <w:rPr>
+          <w:lang w:val="en-US"/>
+        </w:rPr>
+        <w:t>A variable is only available inside current scope {}</w:t>
       </w:r>
     </w:p>
     <w:p>

</xml_diff>

<commit_message>
smarter string operation and replacement codes
</commit_message>
<xml_diff>
--- a/C#/C# Fundamentals for Absolute Beginners/JB Comments.docx
+++ b/C#/C# Fundamentals for Absolute Beginners/JB Comments.docx
@@ -7,8 +7,29 @@
         <w:pStyle w:val="Overskrift1"/>
       </w:pPr>
       <w:r>
-        <w:t>C# Fundamentals for Absolute beginners</w:t>
-      </w:r>
+        <w:t xml:space="preserve">C# </w:t>
+      </w:r>
+      <w:proofErr w:type="spellStart"/>
+      <w:r>
+        <w:t>Fundamentals</w:t>
+      </w:r>
+      <w:proofErr w:type="spellEnd"/>
+      <w:r>
+        <w:t xml:space="preserve"> for </w:t>
+      </w:r>
+      <w:proofErr w:type="spellStart"/>
+      <w:r>
+        <w:t>Absolute</w:t>
+      </w:r>
+      <w:proofErr w:type="spellEnd"/>
+      <w:r>
+        <w:t xml:space="preserve"> </w:t>
+      </w:r>
+      <w:proofErr w:type="spellStart"/>
+      <w:r>
+        <w:t>beginners</w:t>
+      </w:r>
+      <w:proofErr w:type="spellEnd"/>
     </w:p>
     <w:p>
       <w:r>
@@ -421,7 +442,21 @@
         <w:rPr>
           <w:lang w:val="en-US"/>
         </w:rPr>
-        <w:t>Use camelCasing for increased readability</w:t>
+        <w:t xml:space="preserve">Use </w:t>
+      </w:r>
+      <w:proofErr w:type="spellStart"/>
+      <w:r>
+        <w:rPr>
+          <w:lang w:val="en-US"/>
+        </w:rPr>
+        <w:t>camelCasing</w:t>
+      </w:r>
+      <w:proofErr w:type="spellEnd"/>
+      <w:r>
+        <w:rPr>
+          <w:lang w:val="en-US"/>
+        </w:rPr>
+        <w:t xml:space="preserve"> for increased readability</w:t>
       </w:r>
     </w:p>
     <w:p>
@@ -457,7 +492,21 @@
         <w:rPr>
           <w:lang w:val="en-US"/>
         </w:rPr>
-        <w:t>C# is CaseSensitive!</w:t>
+        <w:t xml:space="preserve">C# is </w:t>
+      </w:r>
+      <w:proofErr w:type="spellStart"/>
+      <w:r>
+        <w:rPr>
+          <w:lang w:val="en-US"/>
+        </w:rPr>
+        <w:t>CaseSensitive</w:t>
+      </w:r>
+      <w:proofErr w:type="spellEnd"/>
+      <w:r>
+        <w:rPr>
+          <w:lang w:val="en-US"/>
+        </w:rPr>
+        <w:t>!</w:t>
       </w:r>
     </w:p>
     <w:p>
@@ -471,12 +520,14 @@
           <w:lang w:val="en-US"/>
         </w:rPr>
       </w:pPr>
+      <w:proofErr w:type="spellStart"/>
       <w:r>
         <w:rPr>
           <w:lang w:val="en-US"/>
         </w:rPr>
         <w:t>Intellisense</w:t>
       </w:r>
+      <w:proofErr w:type="spellEnd"/>
       <w:r>
         <w:rPr>
           <w:lang w:val="en-US"/>
@@ -671,6 +722,251 @@
         </w:rPr>
         <w:t>One-line-code-block does not need curly braces.</w:t>
       </w:r>
+    </w:p>
+    <w:p>
+      <w:pPr>
+        <w:pStyle w:val="Listeavsnitt"/>
+        <w:numPr>
+          <w:ilvl w:val="0"/>
+          <w:numId w:val="5"/>
+        </w:numPr>
+        <w:rPr>
+          <w:lang w:val="en-US"/>
+        </w:rPr>
+      </w:pPr>
+      <w:proofErr w:type="spellStart"/>
+      <w:r>
+        <w:rPr>
+          <w:lang w:val="en-US"/>
+        </w:rPr>
+        <w:t>Var</w:t>
+      </w:r>
+      <w:proofErr w:type="spellEnd"/>
+      <w:r>
+        <w:rPr>
+          <w:lang w:val="en-US"/>
+        </w:rPr>
+        <w:t xml:space="preserve"> += something; is short for: </w:t>
+      </w:r>
+      <w:proofErr w:type="spellStart"/>
+      <w:r>
+        <w:rPr>
+          <w:lang w:val="en-US"/>
+        </w:rPr>
+        <w:t>var</w:t>
+      </w:r>
+      <w:proofErr w:type="spellEnd"/>
+      <w:r>
+        <w:rPr>
+          <w:lang w:val="en-US"/>
+        </w:rPr>
+        <w:t xml:space="preserve"> = </w:t>
+      </w:r>
+      <w:proofErr w:type="spellStart"/>
+      <w:r>
+        <w:rPr>
+          <w:lang w:val="en-US"/>
+        </w:rPr>
+        <w:t>var</w:t>
+      </w:r>
+      <w:proofErr w:type="spellEnd"/>
+      <w:r>
+        <w:rPr>
+          <w:lang w:val="en-US"/>
+        </w:rPr>
+        <w:t xml:space="preserve"> + something;</w:t>
+      </w:r>
+    </w:p>
+    <w:p>
+      <w:pPr>
+        <w:pStyle w:val="Listeavsnitt"/>
+        <w:numPr>
+          <w:ilvl w:val="0"/>
+          <w:numId w:val="5"/>
+        </w:numPr>
+        <w:rPr>
+          <w:lang w:val="en-US"/>
+        </w:rPr>
+      </w:pPr>
+      <w:proofErr w:type="gramStart"/>
+      <w:r>
+        <w:rPr>
+          <w:lang w:val="en-US"/>
+        </w:rPr>
+        <w:lastRenderedPageBreak/>
+        <w:t>If(</w:t>
+      </w:r>
+      <w:proofErr w:type="spellStart"/>
+      <w:proofErr w:type="gramEnd"/>
+      <w:r>
+        <w:rPr>
+          <w:lang w:val="en-US"/>
+        </w:rPr>
+        <w:t>var</w:t>
+      </w:r>
+      <w:proofErr w:type="spellEnd"/>
+      <w:r>
+        <w:rPr>
+          <w:lang w:val="en-US"/>
+        </w:rPr>
+        <w:t xml:space="preserve"> == value) ? result-if-yes; result-if-false;</w:t>
+      </w:r>
+    </w:p>
+    <w:p>
+      <w:pPr>
+        <w:pStyle w:val="Listeavsnitt"/>
+        <w:numPr>
+          <w:ilvl w:val="0"/>
+          <w:numId w:val="5"/>
+        </w:numPr>
+        <w:rPr>
+          <w:lang w:val="en-US"/>
+        </w:rPr>
+      </w:pPr>
+      <w:proofErr w:type="spellStart"/>
+      <w:proofErr w:type="gramStart"/>
+      <w:r>
+        <w:rPr>
+          <w:lang w:val="en-US"/>
+        </w:rPr>
+        <w:t>Writeline</w:t>
+      </w:r>
+      <w:proofErr w:type="spellEnd"/>
+      <w:r>
+        <w:rPr>
+          <w:lang w:val="en-US"/>
+        </w:rPr>
+        <w:t>(</w:t>
+      </w:r>
+      <w:proofErr w:type="gramEnd"/>
+      <w:r>
+        <w:rPr>
+          <w:lang w:val="en-US"/>
+        </w:rPr>
+        <w:t xml:space="preserve">“You won a {0}.”, </w:t>
+      </w:r>
+      <w:proofErr w:type="spellStart"/>
+      <w:r>
+        <w:rPr>
+          <w:lang w:val="en-US"/>
+        </w:rPr>
+        <w:t>var</w:t>
+      </w:r>
+      <w:proofErr w:type="spellEnd"/>
+      <w:r>
+        <w:rPr>
+          <w:lang w:val="en-US"/>
+        </w:rPr>
+        <w:t>);  //replace the {0} with the value of var.</w:t>
+      </w:r>
+    </w:p>
+    <w:p>
+      <w:pPr>
+        <w:pStyle w:val="Listeavsnitt"/>
+        <w:numPr>
+          <w:ilvl w:val="0"/>
+          <w:numId w:val="5"/>
+        </w:numPr>
+        <w:rPr>
+          <w:lang w:val="en-US"/>
+        </w:rPr>
+      </w:pPr>
+      <w:proofErr w:type="spellStart"/>
+      <w:r>
+        <w:rPr>
+          <w:rFonts w:ascii="Consolas" w:hAnsi="Consolas" w:cs="Consolas"/>
+          <w:color w:val="2B91AF"/>
+          <w:sz w:val="19"/>
+          <w:szCs w:val="19"/>
+          <w:lang w:val="en-US"/>
+        </w:rPr>
+        <w:t>Console</w:t>
+      </w:r>
+      <w:r>
+        <w:rPr>
+          <w:rFonts w:ascii="Consolas" w:hAnsi="Consolas" w:cs="Consolas"/>
+          <w:color w:val="000000"/>
+          <w:sz w:val="19"/>
+          <w:szCs w:val="19"/>
+          <w:lang w:val="en-US"/>
+        </w:rPr>
+        <w:t>.WriteLine</w:t>
+      </w:r>
+      <w:proofErr w:type="spellEnd"/>
+      <w:r>
+        <w:rPr>
+          <w:rFonts w:ascii="Consolas" w:hAnsi="Consolas" w:cs="Consolas"/>
+          <w:color w:val="000000"/>
+          <w:sz w:val="19"/>
+          <w:szCs w:val="19"/>
+          <w:lang w:val="en-US"/>
+        </w:rPr>
+        <w:t>(</w:t>
+      </w:r>
+      <w:r>
+        <w:rPr>
+          <w:rFonts w:ascii="Consolas" w:hAnsi="Consolas" w:cs="Consolas"/>
+          <w:color w:val="A31515"/>
+          <w:sz w:val="19"/>
+          <w:szCs w:val="19"/>
+          <w:lang w:val="en-US"/>
+        </w:rPr>
+        <w:t>"You entered: {0}, therefor you won a {1}."</w:t>
+      </w:r>
+      <w:r>
+        <w:rPr>
+          <w:rFonts w:ascii="Consolas" w:hAnsi="Consolas" w:cs="Consolas"/>
+          <w:color w:val="000000"/>
+          <w:sz w:val="19"/>
+          <w:szCs w:val="19"/>
+          <w:lang w:val="en-US"/>
+        </w:rPr>
+        <w:t xml:space="preserve">, </w:t>
+      </w:r>
+      <w:proofErr w:type="spellStart"/>
+      <w:r>
+        <w:rPr>
+          <w:rFonts w:ascii="Consolas" w:hAnsi="Consolas" w:cs="Consolas"/>
+          <w:color w:val="000000"/>
+          <w:sz w:val="19"/>
+          <w:szCs w:val="19"/>
+          <w:lang w:val="en-US"/>
+        </w:rPr>
+        <w:t>userValue</w:t>
+      </w:r>
+      <w:proofErr w:type="spellEnd"/>
+      <w:r>
+        <w:rPr>
+          <w:rFonts w:ascii="Consolas" w:hAnsi="Consolas" w:cs="Consolas"/>
+          <w:color w:val="000000"/>
+          <w:sz w:val="19"/>
+          <w:szCs w:val="19"/>
+          <w:lang w:val="en-US"/>
+        </w:rPr>
+        <w:t>, message);</w:t>
+      </w:r>
+      <w:r>
+        <w:rPr>
+          <w:rFonts w:ascii="Consolas" w:hAnsi="Consolas" w:cs="Consolas"/>
+          <w:color w:val="000000"/>
+          <w:sz w:val="19"/>
+          <w:szCs w:val="19"/>
+          <w:lang w:val="en-US"/>
+        </w:rPr>
+        <w:t xml:space="preserve"> //works with several replacements like this</w:t>
+      </w:r>
+    </w:p>
+    <w:p>
+      <w:pPr>
+        <w:pStyle w:val="Listeavsnitt"/>
+        <w:numPr>
+          <w:ilvl w:val="0"/>
+          <w:numId w:val="5"/>
+        </w:numPr>
+        <w:rPr>
+          <w:lang w:val="en-US"/>
+        </w:rPr>
+      </w:pPr>
       <w:bookmarkStart w:id="0" w:name="_GoBack"/>
       <w:bookmarkEnd w:id="0"/>
     </w:p>

</xml_diff>

<commit_message>
Bob Tabor tut 9 init
</commit_message>
<xml_diff>
--- a/C#/C# Fundamentals for Absolute Beginners/JB Comments.docx
+++ b/C#/C# Fundamentals for Absolute Beginners/JB Comments.docx
@@ -1011,6 +1011,12 @@
         </w:rPr>
         <w:t>Statements. Complete thoughts</w:t>
       </w:r>
+      <w:r>
+        <w:rPr>
+          <w:lang w:val="en-US"/>
+        </w:rPr>
+        <w:t>, like a sentence.</w:t>
+      </w:r>
     </w:p>
     <w:p>
       <w:pPr>
@@ -1098,6 +1104,24 @@
       <w:pPr>
         <w:pStyle w:val="Listeavsnitt"/>
         <w:numPr>
+          <w:ilvl w:val="2"/>
+          <w:numId w:val="6"/>
+        </w:numPr>
+        <w:rPr>
+          <w:lang w:val="en-US"/>
+        </w:rPr>
+      </w:pPr>
+      <w:r>
+        <w:rPr>
+          <w:lang w:val="en-US"/>
+        </w:rPr>
+        <w:t>Developer give these names</w:t>
+      </w:r>
+    </w:p>
+    <w:p>
+      <w:pPr>
+        <w:pStyle w:val="Listeavsnitt"/>
+        <w:numPr>
           <w:ilvl w:val="1"/>
           <w:numId w:val="6"/>
         </w:numPr>
@@ -1122,8 +1146,72 @@
       <w:pPr>
         <w:pStyle w:val="Listeavsnitt"/>
         <w:numPr>
+          <w:ilvl w:val="2"/>
+          <w:numId w:val="6"/>
+        </w:numPr>
+        <w:rPr>
+          <w:lang w:val="en-US"/>
+        </w:rPr>
+      </w:pPr>
+      <w:r>
+        <w:rPr>
+          <w:lang w:val="en-US"/>
+        </w:rPr>
+        <w:t>Developer need to learn these</w:t>
+      </w:r>
+    </w:p>
+    <w:p>
+      <w:pPr>
+        <w:pStyle w:val="Listeavsnitt"/>
+        <w:numPr>
           <w:ilvl w:val="0"/>
           <w:numId w:val="6"/>
+        </w:numPr>
+        <w:rPr>
+          <w:lang w:val="en-US"/>
+        </w:rPr>
+      </w:pPr>
+      <w:r>
+        <w:rPr>
+          <w:lang w:val="en-US"/>
+        </w:rPr>
+        <w:t>See project: “</w:t>
+      </w:r>
+      <w:proofErr w:type="spellStart"/>
+      <w:r>
+        <w:rPr>
+          <w:lang w:val="en-US"/>
+        </w:rPr>
+        <w:t>OperatorsExpressionsStatements</w:t>
+      </w:r>
+      <w:proofErr w:type="spellEnd"/>
+      <w:r>
+        <w:rPr>
+          <w:lang w:val="en-US"/>
+        </w:rPr>
+        <w:t>” for code examples/ documentations</w:t>
+      </w:r>
+    </w:p>
+    <w:p>
+      <w:pPr>
+        <w:pStyle w:val="Overskrift3"/>
+        <w:rPr>
+          <w:lang w:val="en-US"/>
+        </w:rPr>
+      </w:pPr>
+      <w:r>
+        <w:rPr>
+          <w:lang w:val="en-US"/>
+        </w:rPr>
+        <w:t>09. Iteration Statement</w:t>
+      </w:r>
+    </w:p>
+    <w:p>
+      <w:pPr>
+        <w:pStyle w:val="Listeavsnitt"/>
+        <w:numPr>
+          <w:ilvl w:val="0"/>
+          <w:numId w:val="7"/>
         </w:numPr>
         <w:rPr>
           <w:lang w:val="en-US"/>
@@ -1172,7 +1260,7 @@
         <w:rFonts w:ascii="Courier New" w:hAnsi="Courier New" w:cs="Courier New" w:hint="default"/>
       </w:rPr>
     </w:lvl>
-    <w:lvl w:ilvl="2" w:tplc="04140005" w:tentative="1">
+    <w:lvl w:ilvl="2" w:tplc="04140005">
       <w:start w:val="1"/>
       <w:numFmt w:val="bullet"/>
       <w:lvlText w:val=""/>
@@ -1713,6 +1801,119 @@
     <w:nsid w:val="65513103"/>
     <w:multiLevelType w:val="hybridMultilevel"/>
     <w:tmpl w:val="1C845372"/>
+    <w:lvl w:ilvl="0" w:tplc="04140001">
+      <w:start w:val="1"/>
+      <w:numFmt w:val="bullet"/>
+      <w:lvlText w:val=""/>
+      <w:lvlJc w:val="left"/>
+      <w:pPr>
+        <w:ind w:left="720" w:hanging="360"/>
+      </w:pPr>
+      <w:rPr>
+        <w:rFonts w:ascii="Symbol" w:hAnsi="Symbol" w:hint="default"/>
+      </w:rPr>
+    </w:lvl>
+    <w:lvl w:ilvl="1" w:tplc="04140003" w:tentative="1">
+      <w:start w:val="1"/>
+      <w:numFmt w:val="bullet"/>
+      <w:lvlText w:val="o"/>
+      <w:lvlJc w:val="left"/>
+      <w:pPr>
+        <w:ind w:left="1440" w:hanging="360"/>
+      </w:pPr>
+      <w:rPr>
+        <w:rFonts w:ascii="Courier New" w:hAnsi="Courier New" w:cs="Courier New" w:hint="default"/>
+      </w:rPr>
+    </w:lvl>
+    <w:lvl w:ilvl="2" w:tplc="04140005" w:tentative="1">
+      <w:start w:val="1"/>
+      <w:numFmt w:val="bullet"/>
+      <w:lvlText w:val=""/>
+      <w:lvlJc w:val="left"/>
+      <w:pPr>
+        <w:ind w:left="2160" w:hanging="360"/>
+      </w:pPr>
+      <w:rPr>
+        <w:rFonts w:ascii="Wingdings" w:hAnsi="Wingdings" w:hint="default"/>
+      </w:rPr>
+    </w:lvl>
+    <w:lvl w:ilvl="3" w:tplc="04140001" w:tentative="1">
+      <w:start w:val="1"/>
+      <w:numFmt w:val="bullet"/>
+      <w:lvlText w:val=""/>
+      <w:lvlJc w:val="left"/>
+      <w:pPr>
+        <w:ind w:left="2880" w:hanging="360"/>
+      </w:pPr>
+      <w:rPr>
+        <w:rFonts w:ascii="Symbol" w:hAnsi="Symbol" w:hint="default"/>
+      </w:rPr>
+    </w:lvl>
+    <w:lvl w:ilvl="4" w:tplc="04140003" w:tentative="1">
+      <w:start w:val="1"/>
+      <w:numFmt w:val="bullet"/>
+      <w:lvlText w:val="o"/>
+      <w:lvlJc w:val="left"/>
+      <w:pPr>
+        <w:ind w:left="3600" w:hanging="360"/>
+      </w:pPr>
+      <w:rPr>
+        <w:rFonts w:ascii="Courier New" w:hAnsi="Courier New" w:cs="Courier New" w:hint="default"/>
+      </w:rPr>
+    </w:lvl>
+    <w:lvl w:ilvl="5" w:tplc="04140005" w:tentative="1">
+      <w:start w:val="1"/>
+      <w:numFmt w:val="bullet"/>
+      <w:lvlText w:val=""/>
+      <w:lvlJc w:val="left"/>
+      <w:pPr>
+        <w:ind w:left="4320" w:hanging="360"/>
+      </w:pPr>
+      <w:rPr>
+        <w:rFonts w:ascii="Wingdings" w:hAnsi="Wingdings" w:hint="default"/>
+      </w:rPr>
+    </w:lvl>
+    <w:lvl w:ilvl="6" w:tplc="04140001" w:tentative="1">
+      <w:start w:val="1"/>
+      <w:numFmt w:val="bullet"/>
+      <w:lvlText w:val=""/>
+      <w:lvlJc w:val="left"/>
+      <w:pPr>
+        <w:ind w:left="5040" w:hanging="360"/>
+      </w:pPr>
+      <w:rPr>
+        <w:rFonts w:ascii="Symbol" w:hAnsi="Symbol" w:hint="default"/>
+      </w:rPr>
+    </w:lvl>
+    <w:lvl w:ilvl="7" w:tplc="04140003" w:tentative="1">
+      <w:start w:val="1"/>
+      <w:numFmt w:val="bullet"/>
+      <w:lvlText w:val="o"/>
+      <w:lvlJc w:val="left"/>
+      <w:pPr>
+        <w:ind w:left="5760" w:hanging="360"/>
+      </w:pPr>
+      <w:rPr>
+        <w:rFonts w:ascii="Courier New" w:hAnsi="Courier New" w:cs="Courier New" w:hint="default"/>
+      </w:rPr>
+    </w:lvl>
+    <w:lvl w:ilvl="8" w:tplc="04140005" w:tentative="1">
+      <w:start w:val="1"/>
+      <w:numFmt w:val="bullet"/>
+      <w:lvlText w:val=""/>
+      <w:lvlJc w:val="left"/>
+      <w:pPr>
+        <w:ind w:left="6480" w:hanging="360"/>
+      </w:pPr>
+      <w:rPr>
+        <w:rFonts w:ascii="Wingdings" w:hAnsi="Wingdings" w:hint="default"/>
+      </w:rPr>
+    </w:lvl>
+  </w:abstractNum>
+  <w:abstractNum w:abstractNumId="6" w15:restartNumberingAfterBreak="0">
+    <w:nsid w:val="66034C36"/>
+    <w:multiLevelType w:val="hybridMultilevel"/>
+    <w:tmpl w:val="FA5C3E9A"/>
     <w:lvl w:ilvl="0" w:tplc="04140001">
       <w:start w:val="1"/>
       <w:numFmt w:val="bullet"/>
@@ -1839,6 +2040,9 @@
   </w:num>
   <w:num w:numId="6">
     <w:abstractNumId w:val="0"/>
+  </w:num>
+  <w:num w:numId="7">
+    <w:abstractNumId w:val="6"/>
   </w:num>
 </w:numbering>
 </file>

</xml_diff>

<commit_message>
lesson 9 finnished, brakepoints and code snippets
</commit_message>
<xml_diff>
--- a/C#/C# Fundamentals for Absolute Beginners/JB Comments.docx
+++ b/C#/C# Fundamentals for Absolute Beginners/JB Comments.docx
@@ -1212,6 +1212,270 @@
         <w:numPr>
           <w:ilvl w:val="0"/>
           <w:numId w:val="7"/>
+        </w:numPr>
+        <w:rPr>
+          <w:lang w:val="en-US"/>
+        </w:rPr>
+      </w:pPr>
+      <w:proofErr w:type="spellStart"/>
+      <w:r>
+        <w:rPr>
+          <w:lang w:val="en-US"/>
+        </w:rPr>
+        <w:t>i</w:t>
+      </w:r>
+      <w:proofErr w:type="spellEnd"/>
+      <w:r>
+        <w:rPr>
+          <w:lang w:val="en-US"/>
+        </w:rPr>
+        <w:t>++: ++ is the iteration</w:t>
+      </w:r>
+      <w:r>
+        <w:rPr>
+          <w:lang w:val="en-US"/>
+        </w:rPr>
+        <w:t xml:space="preserve"> </w:t>
+      </w:r>
+      <w:r>
+        <w:rPr>
+          <w:lang w:val="en-US"/>
+        </w:rPr>
+        <w:t>statement</w:t>
+      </w:r>
+    </w:p>
+    <w:p>
+      <w:pPr>
+        <w:pStyle w:val="Listeavsnitt"/>
+        <w:numPr>
+          <w:ilvl w:val="0"/>
+          <w:numId w:val="7"/>
+        </w:numPr>
+        <w:rPr>
+          <w:lang w:val="en-US"/>
+        </w:rPr>
+      </w:pPr>
+      <w:r>
+        <w:rPr>
+          <w:lang w:val="en-US"/>
+        </w:rPr>
+        <w:t>B</w:t>
+      </w:r>
+      <w:r>
+        <w:rPr>
+          <w:lang w:val="en-US"/>
+        </w:rPr>
+        <w:t xml:space="preserve">reakpoint: </w:t>
+      </w:r>
+    </w:p>
+    <w:p>
+      <w:pPr>
+        <w:pStyle w:val="Listeavsnitt"/>
+        <w:numPr>
+          <w:ilvl w:val="1"/>
+          <w:numId w:val="7"/>
+        </w:numPr>
+        <w:rPr>
+          <w:lang w:val="en-US"/>
+        </w:rPr>
+      </w:pPr>
+      <w:r>
+        <w:rPr>
+          <w:lang w:val="en-US"/>
+        </w:rPr>
+        <w:t>hover to monitor variables, change values of variables, change what code is executed next</w:t>
+      </w:r>
+    </w:p>
+    <w:p>
+      <w:pPr>
+        <w:pStyle w:val="Listeavsnitt"/>
+        <w:numPr>
+          <w:ilvl w:val="1"/>
+          <w:numId w:val="7"/>
+        </w:numPr>
+        <w:rPr>
+          <w:lang w:val="en-US"/>
+        </w:rPr>
+      </w:pPr>
+      <w:r>
+        <w:rPr>
+          <w:lang w:val="en-US"/>
+        </w:rPr>
+        <w:t>[F10] step over the breakpoint and continue executing the code</w:t>
+      </w:r>
+    </w:p>
+    <w:p>
+      <w:pPr>
+        <w:pStyle w:val="Listeavsnitt"/>
+        <w:numPr>
+          <w:ilvl w:val="1"/>
+          <w:numId w:val="7"/>
+        </w:numPr>
+        <w:rPr>
+          <w:lang w:val="en-US"/>
+        </w:rPr>
+      </w:pPr>
+      <w:r>
+        <w:rPr>
+          <w:lang w:val="en-US"/>
+        </w:rPr>
+        <w:t>[Continue] the program will execute up to the next breakpoint</w:t>
+      </w:r>
+    </w:p>
+    <w:p>
+      <w:pPr>
+        <w:pStyle w:val="Listeavsnitt"/>
+        <w:numPr>
+          <w:ilvl w:val="1"/>
+          <w:numId w:val="7"/>
+        </w:numPr>
+        <w:rPr>
+          <w:lang w:val="en-US"/>
+        </w:rPr>
+      </w:pPr>
+      <w:r>
+        <w:rPr>
+          <w:lang w:val="en-US"/>
+        </w:rPr>
+        <w:t>Breakpoint settings</w:t>
+      </w:r>
+      <w:r>
+        <w:rPr>
+          <w:lang w:val="en-US"/>
+        </w:rPr>
+        <w:t xml:space="preserve"> </w:t>
+      </w:r>
+      <w:r>
+        <w:rPr>
+          <w:lang w:val="en-US"/>
+        </w:rPr>
+        <w:t>-&gt;</w:t>
+      </w:r>
+      <w:r>
+        <w:rPr>
+          <w:lang w:val="en-US"/>
+        </w:rPr>
+        <w:t xml:space="preserve"> </w:t>
+      </w:r>
+      <w:r>
+        <w:rPr>
+          <w:lang w:val="en-US"/>
+        </w:rPr>
+        <w:t xml:space="preserve">Conditional </w:t>
+      </w:r>
+      <w:r>
+        <w:rPr>
+          <w:lang w:val="en-US"/>
+        </w:rPr>
+        <w:t>breakpoint will “listen” for a condition come true for breaking.</w:t>
+      </w:r>
+    </w:p>
+    <w:p>
+      <w:pPr>
+        <w:pStyle w:val="Listeavsnitt"/>
+        <w:numPr>
+          <w:ilvl w:val="1"/>
+          <w:numId w:val="7"/>
+        </w:numPr>
+        <w:rPr>
+          <w:lang w:val="en-US"/>
+        </w:rPr>
+      </w:pPr>
+      <w:r>
+        <w:rPr>
+          <w:lang w:val="en-US"/>
+        </w:rPr>
+        <w:t>Enable/Disable</w:t>
+      </w:r>
+    </w:p>
+    <w:p>
+      <w:pPr>
+        <w:pStyle w:val="Listeavsnitt"/>
+        <w:numPr>
+          <w:ilvl w:val="0"/>
+          <w:numId w:val="7"/>
+        </w:numPr>
+        <w:rPr>
+          <w:lang w:val="en-US"/>
+        </w:rPr>
+      </w:pPr>
+      <w:proofErr w:type="spellStart"/>
+      <w:r>
+        <w:rPr>
+          <w:lang w:val="en-US"/>
+        </w:rPr>
+        <w:t>Codesnippets</w:t>
+      </w:r>
+      <w:proofErr w:type="spellEnd"/>
+      <w:r>
+        <w:rPr>
+          <w:lang w:val="en-US"/>
+        </w:rPr>
+        <w:t xml:space="preserve">: start writing </w:t>
+      </w:r>
+      <w:proofErr w:type="spellStart"/>
+      <w:r>
+        <w:rPr>
+          <w:lang w:val="en-US"/>
+        </w:rPr>
+        <w:t>fex</w:t>
+      </w:r>
+      <w:proofErr w:type="spellEnd"/>
+      <w:r>
+        <w:rPr>
+          <w:lang w:val="en-US"/>
+        </w:rPr>
+        <w:t xml:space="preserve"> “for” and </w:t>
+      </w:r>
+      <w:proofErr w:type="spellStart"/>
+      <w:r>
+        <w:rPr>
+          <w:lang w:val="en-US"/>
+        </w:rPr>
+        <w:t>intellisense</w:t>
+      </w:r>
+      <w:proofErr w:type="spellEnd"/>
+      <w:r>
+        <w:rPr>
+          <w:lang w:val="en-US"/>
+        </w:rPr>
+        <w:t xml:space="preserve"> will show; press [tab]+[tab] to tell </w:t>
+      </w:r>
+      <w:proofErr w:type="spellStart"/>
+      <w:r>
+        <w:rPr>
+          <w:lang w:val="en-US"/>
+        </w:rPr>
+        <w:t>intellisense</w:t>
+      </w:r>
+      <w:proofErr w:type="spellEnd"/>
+      <w:r>
+        <w:rPr>
+          <w:lang w:val="en-US"/>
+        </w:rPr>
+        <w:t xml:space="preserve"> to generate a for loop template.</w:t>
+      </w:r>
+    </w:p>
+    <w:p>
+      <w:pPr>
+        <w:pStyle w:val="Overskrift3"/>
+        <w:rPr>
+          <w:lang w:val="en-US"/>
+        </w:rPr>
+      </w:pPr>
+      <w:r>
+        <w:rPr>
+          <w:lang w:val="en-US"/>
+        </w:rPr>
+        <w:t>10. Understanding Arrays</w:t>
+      </w:r>
+    </w:p>
+    <w:p>
+      <w:pPr>
+        <w:pStyle w:val="Listeavsnitt"/>
+        <w:numPr>
+          <w:ilvl w:val="0"/>
+          <w:numId w:val="8"/>
         </w:numPr>
         <w:rPr>
           <w:lang w:val="en-US"/>
@@ -1233,6 +1497,119 @@
 <file path=word/numbering.xml><?xml version="1.0" encoding="utf-8"?>
 <w:numbering xmlns:wpc="http://schemas.microsoft.com/office/word/2010/wordprocessingCanvas" xmlns:cx="http://schemas.microsoft.com/office/drawing/2014/chartex" xmlns:cx1="http://schemas.microsoft.com/office/drawing/2015/9/8/chartex" xmlns:cx2="http://schemas.microsoft.com/office/drawing/2015/10/21/chartex" xmlns:mc="http://schemas.openxmlformats.org/markup-compatibility/2006" xmlns:o="urn:schemas-microsoft-com:office:office" xmlns:r="http://schemas.openxmlformats.org/officeDocument/2006/relationships" xmlns:m="http://schemas.openxmlformats.org/officeDocument/2006/math" xmlns:v="urn:schemas-microsoft-com:vml" xmlns:wp14="http://schemas.microsoft.com/office/word/2010/wordprocessingDrawing" xmlns:wp="http://schemas.openxmlformats.org/drawingml/2006/wordprocessingDrawing" xmlns:w10="urn:schemas-microsoft-com:office:word" xmlns:w="http://schemas.openxmlformats.org/wordprocessingml/2006/main" xmlns:w14="http://schemas.microsoft.com/office/word/2010/wordml" xmlns:w15="http://schemas.microsoft.com/office/word/2012/wordml" xmlns:w16se="http://schemas.microsoft.com/office/word/2015/wordml/symex" xmlns:wpg="http://schemas.microsoft.com/office/word/2010/wordprocessingGroup" xmlns:wpi="http://schemas.microsoft.com/office/word/2010/wordprocessingInk" xmlns:wne="http://schemas.microsoft.com/office/word/2006/wordml" xmlns:wps="http://schemas.microsoft.com/office/word/2010/wordprocessingShape" mc:Ignorable="w14 w15 w16se wp14">
   <w:abstractNum w:abstractNumId="0" w15:restartNumberingAfterBreak="0">
+    <w:nsid w:val="19E51D9D"/>
+    <w:multiLevelType w:val="hybridMultilevel"/>
+    <w:tmpl w:val="851CEB5C"/>
+    <w:lvl w:ilvl="0" w:tplc="04140001">
+      <w:start w:val="1"/>
+      <w:numFmt w:val="bullet"/>
+      <w:lvlText w:val=""/>
+      <w:lvlJc w:val="left"/>
+      <w:pPr>
+        <w:ind w:left="720" w:hanging="360"/>
+      </w:pPr>
+      <w:rPr>
+        <w:rFonts w:ascii="Symbol" w:hAnsi="Symbol" w:hint="default"/>
+      </w:rPr>
+    </w:lvl>
+    <w:lvl w:ilvl="1" w:tplc="04140003" w:tentative="1">
+      <w:start w:val="1"/>
+      <w:numFmt w:val="bullet"/>
+      <w:lvlText w:val="o"/>
+      <w:lvlJc w:val="left"/>
+      <w:pPr>
+        <w:ind w:left="1440" w:hanging="360"/>
+      </w:pPr>
+      <w:rPr>
+        <w:rFonts w:ascii="Courier New" w:hAnsi="Courier New" w:cs="Courier New" w:hint="default"/>
+      </w:rPr>
+    </w:lvl>
+    <w:lvl w:ilvl="2" w:tplc="04140005" w:tentative="1">
+      <w:start w:val="1"/>
+      <w:numFmt w:val="bullet"/>
+      <w:lvlText w:val=""/>
+      <w:lvlJc w:val="left"/>
+      <w:pPr>
+        <w:ind w:left="2160" w:hanging="360"/>
+      </w:pPr>
+      <w:rPr>
+        <w:rFonts w:ascii="Wingdings" w:hAnsi="Wingdings" w:hint="default"/>
+      </w:rPr>
+    </w:lvl>
+    <w:lvl w:ilvl="3" w:tplc="04140001" w:tentative="1">
+      <w:start w:val="1"/>
+      <w:numFmt w:val="bullet"/>
+      <w:lvlText w:val=""/>
+      <w:lvlJc w:val="left"/>
+      <w:pPr>
+        <w:ind w:left="2880" w:hanging="360"/>
+      </w:pPr>
+      <w:rPr>
+        <w:rFonts w:ascii="Symbol" w:hAnsi="Symbol" w:hint="default"/>
+      </w:rPr>
+    </w:lvl>
+    <w:lvl w:ilvl="4" w:tplc="04140003" w:tentative="1">
+      <w:start w:val="1"/>
+      <w:numFmt w:val="bullet"/>
+      <w:lvlText w:val="o"/>
+      <w:lvlJc w:val="left"/>
+      <w:pPr>
+        <w:ind w:left="3600" w:hanging="360"/>
+      </w:pPr>
+      <w:rPr>
+        <w:rFonts w:ascii="Courier New" w:hAnsi="Courier New" w:cs="Courier New" w:hint="default"/>
+      </w:rPr>
+    </w:lvl>
+    <w:lvl w:ilvl="5" w:tplc="04140005" w:tentative="1">
+      <w:start w:val="1"/>
+      <w:numFmt w:val="bullet"/>
+      <w:lvlText w:val=""/>
+      <w:lvlJc w:val="left"/>
+      <w:pPr>
+        <w:ind w:left="4320" w:hanging="360"/>
+      </w:pPr>
+      <w:rPr>
+        <w:rFonts w:ascii="Wingdings" w:hAnsi="Wingdings" w:hint="default"/>
+      </w:rPr>
+    </w:lvl>
+    <w:lvl w:ilvl="6" w:tplc="04140001" w:tentative="1">
+      <w:start w:val="1"/>
+      <w:numFmt w:val="bullet"/>
+      <w:lvlText w:val=""/>
+      <w:lvlJc w:val="left"/>
+      <w:pPr>
+        <w:ind w:left="5040" w:hanging="360"/>
+      </w:pPr>
+      <w:rPr>
+        <w:rFonts w:ascii="Symbol" w:hAnsi="Symbol" w:hint="default"/>
+      </w:rPr>
+    </w:lvl>
+    <w:lvl w:ilvl="7" w:tplc="04140003" w:tentative="1">
+      <w:start w:val="1"/>
+      <w:numFmt w:val="bullet"/>
+      <w:lvlText w:val="o"/>
+      <w:lvlJc w:val="left"/>
+      <w:pPr>
+        <w:ind w:left="5760" w:hanging="360"/>
+      </w:pPr>
+      <w:rPr>
+        <w:rFonts w:ascii="Courier New" w:hAnsi="Courier New" w:cs="Courier New" w:hint="default"/>
+      </w:rPr>
+    </w:lvl>
+    <w:lvl w:ilvl="8" w:tplc="04140005" w:tentative="1">
+      <w:start w:val="1"/>
+      <w:numFmt w:val="bullet"/>
+      <w:lvlText w:val=""/>
+      <w:lvlJc w:val="left"/>
+      <w:pPr>
+        <w:ind w:left="6480" w:hanging="360"/>
+      </w:pPr>
+      <w:rPr>
+        <w:rFonts w:ascii="Wingdings" w:hAnsi="Wingdings" w:hint="default"/>
+      </w:rPr>
+    </w:lvl>
+  </w:abstractNum>
+  <w:abstractNum w:abstractNumId="1" w15:restartNumberingAfterBreak="0">
     <w:nsid w:val="218D482B"/>
     <w:multiLevelType w:val="hybridMultilevel"/>
     <w:tmpl w:val="98EE912C"/>
@@ -1345,7 +1722,7 @@
       </w:rPr>
     </w:lvl>
   </w:abstractNum>
-  <w:abstractNum w:abstractNumId="1" w15:restartNumberingAfterBreak="0">
+  <w:abstractNum w:abstractNumId="2" w15:restartNumberingAfterBreak="0">
     <w:nsid w:val="33674284"/>
     <w:multiLevelType w:val="hybridMultilevel"/>
     <w:tmpl w:val="E97CF260"/>
@@ -1458,7 +1835,7 @@
       </w:rPr>
     </w:lvl>
   </w:abstractNum>
-  <w:abstractNum w:abstractNumId="2" w15:restartNumberingAfterBreak="0">
+  <w:abstractNum w:abstractNumId="3" w15:restartNumberingAfterBreak="0">
     <w:nsid w:val="34CE7874"/>
     <w:multiLevelType w:val="hybridMultilevel"/>
     <w:tmpl w:val="964C5FE8"/>
@@ -1571,7 +1948,7 @@
       </w:rPr>
     </w:lvl>
   </w:abstractNum>
-  <w:abstractNum w:abstractNumId="3" w15:restartNumberingAfterBreak="0">
+  <w:abstractNum w:abstractNumId="4" w15:restartNumberingAfterBreak="0">
     <w:nsid w:val="3B6A0934"/>
     <w:multiLevelType w:val="hybridMultilevel"/>
     <w:tmpl w:val="A0707BC4"/>
@@ -1684,7 +2061,7 @@
       </w:rPr>
     </w:lvl>
   </w:abstractNum>
-  <w:abstractNum w:abstractNumId="4" w15:restartNumberingAfterBreak="0">
+  <w:abstractNum w:abstractNumId="5" w15:restartNumberingAfterBreak="0">
     <w:nsid w:val="5DE977EB"/>
     <w:multiLevelType w:val="hybridMultilevel"/>
     <w:tmpl w:val="728A71A2"/>
@@ -1797,7 +2174,7 @@
       </w:rPr>
     </w:lvl>
   </w:abstractNum>
-  <w:abstractNum w:abstractNumId="5" w15:restartNumberingAfterBreak="0">
+  <w:abstractNum w:abstractNumId="6" w15:restartNumberingAfterBreak="0">
     <w:nsid w:val="65513103"/>
     <w:multiLevelType w:val="hybridMultilevel"/>
     <w:tmpl w:val="1C845372"/>
@@ -1910,7 +2287,7 @@
       </w:rPr>
     </w:lvl>
   </w:abstractNum>
-  <w:abstractNum w:abstractNumId="6" w15:restartNumberingAfterBreak="0">
+  <w:abstractNum w:abstractNumId="7" w15:restartNumberingAfterBreak="0">
     <w:nsid w:val="66034C36"/>
     <w:multiLevelType w:val="hybridMultilevel"/>
     <w:tmpl w:val="FA5C3E9A"/>
@@ -1926,7 +2303,7 @@
         <w:rFonts w:ascii="Symbol" w:hAnsi="Symbol" w:hint="default"/>
       </w:rPr>
     </w:lvl>
-    <w:lvl w:ilvl="1" w:tplc="04140003" w:tentative="1">
+    <w:lvl w:ilvl="1" w:tplc="04140003">
       <w:start w:val="1"/>
       <w:numFmt w:val="bullet"/>
       <w:lvlText w:val="o"/>
@@ -2024,25 +2401,28 @@
     </w:lvl>
   </w:abstractNum>
   <w:num w:numId="1">
+    <w:abstractNumId w:val="2"/>
+  </w:num>
+  <w:num w:numId="2">
+    <w:abstractNumId w:val="5"/>
+  </w:num>
+  <w:num w:numId="3">
+    <w:abstractNumId w:val="6"/>
+  </w:num>
+  <w:num w:numId="4">
+    <w:abstractNumId w:val="4"/>
+  </w:num>
+  <w:num w:numId="5">
+    <w:abstractNumId w:val="3"/>
+  </w:num>
+  <w:num w:numId="6">
     <w:abstractNumId w:val="1"/>
   </w:num>
-  <w:num w:numId="2">
-    <w:abstractNumId w:val="4"/>
+  <w:num w:numId="7">
+    <w:abstractNumId w:val="7"/>
   </w:num>
-  <w:num w:numId="3">
-    <w:abstractNumId w:val="5"/>
-  </w:num>
-  <w:num w:numId="4">
-    <w:abstractNumId w:val="3"/>
-  </w:num>
-  <w:num w:numId="5">
-    <w:abstractNumId w:val="2"/>
-  </w:num>
-  <w:num w:numId="6">
+  <w:num w:numId="8">
     <w:abstractNumId w:val="0"/>
-  </w:num>
-  <w:num w:numId="7">
-    <w:abstractNumId w:val="6"/>
   </w:num>
 </w:numbering>
 </file>

</xml_diff>

<commit_message>
Some more details about Array.Reverse
</commit_message>
<xml_diff>
--- a/C#/C# Fundamentals for Absolute Beginners/JB Comments.docx
+++ b/C#/C# Fundamentals for Absolute Beginners/JB Comments.docx
@@ -1879,6 +1879,116 @@
         <w:rPr>
           <w:lang w:val="en-US"/>
         </w:rPr>
+        <w:t>“</w:t>
+      </w:r>
+      <w:proofErr w:type="spellStart"/>
+      <w:r>
+        <w:rPr>
+          <w:lang w:val="en-US"/>
+        </w:rPr>
+        <w:t>Array.Reverse</w:t>
+      </w:r>
+      <w:proofErr w:type="spellEnd"/>
+      <w:r>
+        <w:rPr>
+          <w:lang w:val="en-US"/>
+        </w:rPr>
+        <w:t>(</w:t>
+      </w:r>
+      <w:proofErr w:type="spellStart"/>
+      <w:r>
+        <w:rPr>
+          <w:lang w:val="en-US"/>
+        </w:rPr>
+        <w:t>anArray</w:t>
+      </w:r>
+      <w:proofErr w:type="spellEnd"/>
+      <w:r>
+        <w:rPr>
+          <w:lang w:val="en-US"/>
+        </w:rPr>
+        <w:t>)</w:t>
+      </w:r>
+      <w:proofErr w:type="gramStart"/>
+      <w:r>
+        <w:rPr>
+          <w:lang w:val="en-US"/>
+        </w:rPr>
+        <w:t>” :</w:t>
+      </w:r>
+      <w:proofErr w:type="gramEnd"/>
+      <w:r>
+        <w:rPr>
+          <w:lang w:val="en-US"/>
+        </w:rPr>
+        <w:t xml:space="preserve">  </w:t>
+      </w:r>
+    </w:p>
+    <w:p>
+      <w:pPr>
+        <w:pStyle w:val="Listeavsnitt"/>
+        <w:numPr>
+          <w:ilvl w:val="1"/>
+          <w:numId w:val="8"/>
+        </w:numPr>
+        <w:rPr>
+          <w:lang w:val="en-US"/>
+        </w:rPr>
+      </w:pPr>
+      <w:r>
+        <w:rPr>
+          <w:lang w:val="en-US"/>
+        </w:rPr>
+        <w:t>Is a .Net framework method for the class “Array”. Takes an array as argument.</w:t>
+      </w:r>
+    </w:p>
+    <w:p>
+      <w:pPr>
+        <w:pStyle w:val="Listeavsnitt"/>
+        <w:numPr>
+          <w:ilvl w:val="1"/>
+          <w:numId w:val="8"/>
+        </w:numPr>
+        <w:rPr>
+          <w:lang w:val="en-US"/>
+        </w:rPr>
+      </w:pPr>
+      <w:r>
+        <w:rPr>
+          <w:lang w:val="en-US"/>
+        </w:rPr>
+        <w:t xml:space="preserve">Part of System </w:t>
+      </w:r>
+      <w:r>
+        <w:rPr>
+          <w:lang w:val="en-US"/>
+        </w:rPr>
+        <w:t>Nnamespace</w:t>
+      </w:r>
+      <w:r>
+        <w:rPr>
+          <w:lang w:val="en-US"/>
+        </w:rPr>
+        <w:t>.</w:t>
+      </w:r>
+      <w:bookmarkStart w:id="0" w:name="_GoBack"/>
+      <w:bookmarkEnd w:id="0"/>
+    </w:p>
+    <w:p>
+      <w:pPr>
+        <w:pStyle w:val="Listeavsnitt"/>
+        <w:numPr>
+          <w:ilvl w:val="0"/>
+          <w:numId w:val="8"/>
+        </w:numPr>
+        <w:rPr>
+          <w:lang w:val="en-US"/>
+        </w:rPr>
+      </w:pPr>
+      <w:r>
+        <w:rPr>
+          <w:lang w:val="en-US"/>
+        </w:rPr>
         <w:t>More elegant way of working with “Arrays” of data is by using “Collections”, covered later in the course.</w:t>
       </w:r>
     </w:p>
@@ -1913,8 +2023,6 @@
           <w:lang w:val="en-US"/>
         </w:rPr>
       </w:pPr>
-      <w:bookmarkStart w:id="0" w:name="_GoBack"/>
-      <w:bookmarkEnd w:id="0"/>
     </w:p>
     <w:p>
       <w:pPr>

</xml_diff>

<commit_message>
the easies method based Hello World
</commit_message>
<xml_diff>
--- a/C#/C# Fundamentals for Absolute Beginners/JB Comments.docx
+++ b/C#/C# Fundamentals for Absolute Beginners/JB Comments.docx
@@ -1959,70 +1959,104 @@
         </w:rPr>
         <w:t xml:space="preserve">Part of System </w:t>
       </w:r>
+      <w:proofErr w:type="spellStart"/>
       <w:r>
         <w:rPr>
           <w:lang w:val="en-US"/>
         </w:rPr>
         <w:t>Nnamespace</w:t>
       </w:r>
+      <w:proofErr w:type="spellEnd"/>
       <w:r>
         <w:rPr>
           <w:lang w:val="en-US"/>
         </w:rPr>
         <w:t>.</w:t>
       </w:r>
+    </w:p>
+    <w:p>
+      <w:pPr>
+        <w:pStyle w:val="Listeavsnitt"/>
+        <w:numPr>
+          <w:ilvl w:val="0"/>
+          <w:numId w:val="8"/>
+        </w:numPr>
+        <w:rPr>
+          <w:lang w:val="en-US"/>
+        </w:rPr>
+      </w:pPr>
+      <w:r>
+        <w:rPr>
+          <w:lang w:val="en-US"/>
+        </w:rPr>
+        <w:t>More elegant way of working with “Arrays” of data is by using “Collections”, covered later in the course.</w:t>
+      </w:r>
+    </w:p>
+    <w:p>
+      <w:pPr>
+        <w:pStyle w:val="Overskrift3"/>
+        <w:rPr>
+          <w:lang w:val="en-US"/>
+        </w:rPr>
+      </w:pPr>
+      <w:r>
+        <w:rPr>
+          <w:lang w:val="en-US"/>
+        </w:rPr>
+        <w:t xml:space="preserve">11. </w:t>
+      </w:r>
+      <w:r>
+        <w:rPr>
+          <w:lang w:val="en-US"/>
+        </w:rPr>
+        <w:t>Defining and calling methods</w:t>
+      </w:r>
+    </w:p>
+    <w:p>
+      <w:pPr>
+        <w:pStyle w:val="Listeavsnitt"/>
+        <w:numPr>
+          <w:ilvl w:val="0"/>
+          <w:numId w:val="9"/>
+        </w:numPr>
+        <w:rPr>
+          <w:lang w:val="en-US"/>
+        </w:rPr>
+      </w:pPr>
+      <w:r>
+        <w:rPr>
+          <w:lang w:val="en-US"/>
+        </w:rPr>
+        <w:t xml:space="preserve">Related methods </w:t>
+      </w:r>
+      <w:proofErr w:type="gramStart"/>
+      <w:r>
+        <w:rPr>
+          <w:lang w:val="en-US"/>
+        </w:rPr>
+        <w:t>goes</w:t>
+      </w:r>
+      <w:proofErr w:type="gramEnd"/>
+      <w:r>
+        <w:rPr>
+          <w:lang w:val="en-US"/>
+        </w:rPr>
+        <w:t xml:space="preserve"> inside the context of a class</w:t>
+      </w:r>
+    </w:p>
+    <w:p>
+      <w:pPr>
+        <w:pStyle w:val="Listeavsnitt"/>
+        <w:numPr>
+          <w:ilvl w:val="0"/>
+          <w:numId w:val="9"/>
+        </w:numPr>
+        <w:rPr>
+          <w:lang w:val="en-US"/>
+        </w:rPr>
+      </w:pPr>
       <w:bookmarkStart w:id="0" w:name="_GoBack"/>
       <w:bookmarkEnd w:id="0"/>
-    </w:p>
-    <w:p>
-      <w:pPr>
-        <w:pStyle w:val="Listeavsnitt"/>
-        <w:numPr>
-          <w:ilvl w:val="0"/>
-          <w:numId w:val="8"/>
-        </w:numPr>
-        <w:rPr>
-          <w:lang w:val="en-US"/>
-        </w:rPr>
-      </w:pPr>
-      <w:r>
-        <w:rPr>
-          <w:lang w:val="en-US"/>
-        </w:rPr>
-        <w:t>More elegant way of working with “Arrays” of data is by using “Collections”, covered later in the course.</w:t>
-      </w:r>
-    </w:p>
-    <w:p>
-      <w:pPr>
-        <w:pStyle w:val="Overskrift3"/>
-        <w:rPr>
-          <w:lang w:val="en-US"/>
-        </w:rPr>
-      </w:pPr>
-      <w:r>
-        <w:rPr>
-          <w:lang w:val="en-US"/>
-        </w:rPr>
-        <w:t xml:space="preserve">11. </w:t>
-      </w:r>
-      <w:r>
-        <w:rPr>
-          <w:lang w:val="en-US"/>
-        </w:rPr>
-        <w:t>Defining and calling methods</w:t>
-      </w:r>
-    </w:p>
-    <w:p>
-      <w:pPr>
-        <w:pStyle w:val="Listeavsnitt"/>
-        <w:numPr>
-          <w:ilvl w:val="0"/>
-          <w:numId w:val="9"/>
-        </w:numPr>
-        <w:rPr>
-          <w:lang w:val="en-US"/>
-        </w:rPr>
-      </w:pPr>
     </w:p>
     <w:p>
       <w:pPr>

</xml_diff>

<commit_message>
starting to create methods
</commit_message>
<xml_diff>
--- a/C#/C# Fundamentals for Absolute Beginners/JB Comments.docx
+++ b/C#/C# Fundamentals for Absolute Beginners/JB Comments.docx
@@ -7,29 +7,8 @@
         <w:pStyle w:val="Overskrift1"/>
       </w:pPr>
       <w:r>
-        <w:t xml:space="preserve">C# </w:t>
-      </w:r>
-      <w:proofErr w:type="spellStart"/>
-      <w:r>
-        <w:t>Fundamentals</w:t>
-      </w:r>
-      <w:proofErr w:type="spellEnd"/>
-      <w:r>
-        <w:t xml:space="preserve"> for </w:t>
-      </w:r>
-      <w:proofErr w:type="spellStart"/>
-      <w:r>
-        <w:t>Absolute</w:t>
-      </w:r>
-      <w:proofErr w:type="spellEnd"/>
-      <w:r>
-        <w:t xml:space="preserve"> </w:t>
-      </w:r>
-      <w:proofErr w:type="spellStart"/>
-      <w:r>
-        <w:t>beginners</w:t>
-      </w:r>
-      <w:proofErr w:type="spellEnd"/>
+        <w:t>C# Fundamentals for Absolute beginners</w:t>
+      </w:r>
     </w:p>
     <w:p>
       <w:r>
@@ -442,21 +421,7 @@
         <w:rPr>
           <w:lang w:val="en-US"/>
         </w:rPr>
-        <w:t xml:space="preserve">Use </w:t>
-      </w:r>
-      <w:proofErr w:type="spellStart"/>
-      <w:r>
-        <w:rPr>
-          <w:lang w:val="en-US"/>
-        </w:rPr>
-        <w:t>camelCasing</w:t>
-      </w:r>
-      <w:proofErr w:type="spellEnd"/>
-      <w:r>
-        <w:rPr>
-          <w:lang w:val="en-US"/>
-        </w:rPr>
-        <w:t xml:space="preserve"> for increased readability</w:t>
+        <w:t>Use camelCasing for increased readability</w:t>
       </w:r>
     </w:p>
     <w:p>
@@ -492,21 +457,7 @@
         <w:rPr>
           <w:lang w:val="en-US"/>
         </w:rPr>
-        <w:t xml:space="preserve">C# is </w:t>
-      </w:r>
-      <w:proofErr w:type="spellStart"/>
-      <w:r>
-        <w:rPr>
-          <w:lang w:val="en-US"/>
-        </w:rPr>
-        <w:t>CaseSensitive</w:t>
-      </w:r>
-      <w:proofErr w:type="spellEnd"/>
-      <w:r>
-        <w:rPr>
-          <w:lang w:val="en-US"/>
-        </w:rPr>
-        <w:t>!</w:t>
+        <w:t>C# is CaseSensitive!</w:t>
       </w:r>
     </w:p>
     <w:p>
@@ -520,14 +471,12 @@
           <w:lang w:val="en-US"/>
         </w:rPr>
       </w:pPr>
-      <w:proofErr w:type="spellStart"/>
       <w:r>
         <w:rPr>
           <w:lang w:val="en-US"/>
         </w:rPr>
         <w:t>Intellisense</w:t>
       </w:r>
-      <w:proofErr w:type="spellEnd"/>
       <w:r>
         <w:rPr>
           <w:lang w:val="en-US"/>
@@ -740,47 +689,11 @@
           <w:lang w:val="en-US"/>
         </w:rPr>
       </w:pPr>
-      <w:proofErr w:type="spellStart"/>
-      <w:r>
-        <w:rPr>
-          <w:lang w:val="en-US"/>
-        </w:rPr>
-        <w:t>Var</w:t>
-      </w:r>
-      <w:proofErr w:type="spellEnd"/>
-      <w:r>
-        <w:rPr>
-          <w:lang w:val="en-US"/>
-        </w:rPr>
-        <w:t xml:space="preserve"> += something; is short for: </w:t>
-      </w:r>
-      <w:proofErr w:type="spellStart"/>
-      <w:r>
-        <w:rPr>
-          <w:lang w:val="en-US"/>
-        </w:rPr>
-        <w:t>var</w:t>
-      </w:r>
-      <w:proofErr w:type="spellEnd"/>
-      <w:r>
-        <w:rPr>
-          <w:lang w:val="en-US"/>
-        </w:rPr>
-        <w:t xml:space="preserve"> = </w:t>
-      </w:r>
-      <w:proofErr w:type="spellStart"/>
-      <w:r>
-        <w:rPr>
-          <w:lang w:val="en-US"/>
-        </w:rPr>
-        <w:t>var</w:t>
-      </w:r>
-      <w:proofErr w:type="spellEnd"/>
-      <w:r>
-        <w:rPr>
-          <w:lang w:val="en-US"/>
-        </w:rPr>
-        <w:t xml:space="preserve"> + something;</w:t>
+      <w:r>
+        <w:rPr>
+          <w:lang w:val="en-US"/>
+        </w:rPr>
+        <w:t>Var += something; is short for: var = var + something;</w:t>
       </w:r>
     </w:p>
     <w:p>
@@ -794,28 +707,12 @@
           <w:lang w:val="en-US"/>
         </w:rPr>
       </w:pPr>
-      <w:proofErr w:type="gramStart"/>
       <w:r>
         <w:rPr>
           <w:lang w:val="en-US"/>
         </w:rPr>
         <w:lastRenderedPageBreak/>
-        <w:t>If(</w:t>
-      </w:r>
-      <w:proofErr w:type="spellStart"/>
-      <w:proofErr w:type="gramEnd"/>
-      <w:r>
-        <w:rPr>
-          <w:lang w:val="en-US"/>
-        </w:rPr>
-        <w:t>var</w:t>
-      </w:r>
-      <w:proofErr w:type="spellEnd"/>
-      <w:r>
-        <w:rPr>
-          <w:lang w:val="en-US"/>
-        </w:rPr>
-        <w:t xml:space="preserve"> == value) ? result-if-yes; result-if-false;</w:t>
+        <w:t>If(var == value) ? result-if-yes; result-if-false;</w:t>
       </w:r>
     </w:p>
     <w:p>
@@ -829,41 +726,11 @@
           <w:lang w:val="en-US"/>
         </w:rPr>
       </w:pPr>
-      <w:proofErr w:type="spellStart"/>
-      <w:proofErr w:type="gramStart"/>
-      <w:r>
-        <w:rPr>
-          <w:lang w:val="en-US"/>
-        </w:rPr>
-        <w:t>Writeline</w:t>
-      </w:r>
-      <w:proofErr w:type="spellEnd"/>
-      <w:r>
-        <w:rPr>
-          <w:lang w:val="en-US"/>
-        </w:rPr>
-        <w:t>(</w:t>
-      </w:r>
-      <w:proofErr w:type="gramEnd"/>
-      <w:r>
-        <w:rPr>
-          <w:lang w:val="en-US"/>
-        </w:rPr>
-        <w:t xml:space="preserve">“You won a {0}.”, </w:t>
-      </w:r>
-      <w:proofErr w:type="spellStart"/>
-      <w:r>
-        <w:rPr>
-          <w:lang w:val="en-US"/>
-        </w:rPr>
-        <w:t>var</w:t>
-      </w:r>
-      <w:proofErr w:type="spellEnd"/>
-      <w:r>
-        <w:rPr>
-          <w:lang w:val="en-US"/>
-        </w:rPr>
-        <w:t>);  //replace the {0} with the value of var.</w:t>
+      <w:r>
+        <w:rPr>
+          <w:lang w:val="en-US"/>
+        </w:rPr>
+        <w:t>Writeline(“You won a {0}.”, var);  //replace the {0} with the value of var.</w:t>
       </w:r>
     </w:p>
     <w:p>
@@ -877,7 +744,6 @@
           <w:lang w:val="en-US"/>
         </w:rPr>
       </w:pPr>
-      <w:proofErr w:type="spellStart"/>
       <w:r>
         <w:rPr>
           <w:rFonts w:ascii="Consolas" w:hAnsi="Consolas" w:cs="Consolas"/>
@@ -896,9 +762,18 @@
           <w:szCs w:val="19"/>
           <w:lang w:val="en-US"/>
         </w:rPr>
-        <w:t>.WriteLine</w:t>
-      </w:r>
-      <w:proofErr w:type="spellEnd"/>
+        <w:t>.WriteLine(</w:t>
+      </w:r>
+      <w:r>
+        <w:rPr>
+          <w:rFonts w:ascii="Consolas" w:hAnsi="Consolas" w:cs="Consolas"/>
+          <w:color w:val="A31515"/>
+          <w:sz w:val="19"/>
+          <w:szCs w:val="19"/>
+          <w:lang w:val="en-US"/>
+        </w:rPr>
+        <w:t>"You entered: {0}, therefor you won a {1}."</w:t>
+      </w:r>
       <w:r>
         <w:rPr>
           <w:rFonts w:ascii="Consolas" w:hAnsi="Consolas" w:cs="Consolas"/>
@@ -907,17 +782,7 @@
           <w:szCs w:val="19"/>
           <w:lang w:val="en-US"/>
         </w:rPr>
-        <w:t>(</w:t>
-      </w:r>
-      <w:r>
-        <w:rPr>
-          <w:rFonts w:ascii="Consolas" w:hAnsi="Consolas" w:cs="Consolas"/>
-          <w:color w:val="A31515"/>
-          <w:sz w:val="19"/>
-          <w:szCs w:val="19"/>
-          <w:lang w:val="en-US"/>
-        </w:rPr>
-        <w:t>"You entered: {0}, therefor you won a {1}."</w:t>
+        <w:t>, userValue, message);</w:t>
       </w:r>
       <w:r>
         <w:rPr>
@@ -927,9 +792,450 @@
           <w:szCs w:val="19"/>
           <w:lang w:val="en-US"/>
         </w:rPr>
-        <w:t xml:space="preserve">, </w:t>
-      </w:r>
-      <w:proofErr w:type="spellStart"/>
+        <w:t xml:space="preserve"> //works with several replacements like this</w:t>
+      </w:r>
+    </w:p>
+    <w:p>
+      <w:pPr>
+        <w:pStyle w:val="Overskrift3"/>
+        <w:rPr>
+          <w:lang w:val="en-US"/>
+        </w:rPr>
+      </w:pPr>
+      <w:r>
+        <w:rPr>
+          <w:lang w:val="en-US"/>
+        </w:rPr>
+        <w:t>08. Operators, Expressions and Statements</w:t>
+      </w:r>
+    </w:p>
+    <w:p>
+      <w:pPr>
+        <w:pStyle w:val="Listeavsnitt"/>
+        <w:numPr>
+          <w:ilvl w:val="0"/>
+          <w:numId w:val="6"/>
+        </w:numPr>
+        <w:rPr>
+          <w:lang w:val="en-US"/>
+        </w:rPr>
+      </w:pPr>
+      <w:r>
+        <w:rPr>
+          <w:lang w:val="en-US"/>
+        </w:rPr>
+        <w:t xml:space="preserve">Basic building blocks: </w:t>
+      </w:r>
+    </w:p>
+    <w:p>
+      <w:pPr>
+        <w:pStyle w:val="Listeavsnitt"/>
+        <w:numPr>
+          <w:ilvl w:val="1"/>
+          <w:numId w:val="6"/>
+        </w:numPr>
+        <w:rPr>
+          <w:lang w:val="en-US"/>
+        </w:rPr>
+      </w:pPr>
+      <w:r>
+        <w:rPr>
+          <w:lang w:val="en-US"/>
+        </w:rPr>
+        <w:t>Statements. Complete thoughts</w:t>
+      </w:r>
+      <w:r>
+        <w:rPr>
+          <w:lang w:val="en-US"/>
+        </w:rPr>
+        <w:t>, like a sentence.</w:t>
+      </w:r>
+    </w:p>
+    <w:p>
+      <w:pPr>
+        <w:pStyle w:val="Listeavsnitt"/>
+        <w:numPr>
+          <w:ilvl w:val="1"/>
+          <w:numId w:val="6"/>
+        </w:numPr>
+        <w:rPr>
+          <w:lang w:val="en-US"/>
+        </w:rPr>
+      </w:pPr>
+      <w:r>
+        <w:rPr>
+          <w:lang w:val="en-US"/>
+        </w:rPr>
+        <w:t>Statements are made of expressions</w:t>
+      </w:r>
+    </w:p>
+    <w:p>
+      <w:pPr>
+        <w:pStyle w:val="Listeavsnitt"/>
+        <w:numPr>
+          <w:ilvl w:val="1"/>
+          <w:numId w:val="6"/>
+        </w:numPr>
+        <w:rPr>
+          <w:lang w:val="en-US"/>
+        </w:rPr>
+      </w:pPr>
+      <w:r>
+        <w:rPr>
+          <w:lang w:val="en-US"/>
+        </w:rPr>
+        <w:t>Expressions are made of operators and operands</w:t>
+      </w:r>
+    </w:p>
+    <w:p>
+      <w:pPr>
+        <w:pStyle w:val="Listeavsnitt"/>
+        <w:numPr>
+          <w:ilvl w:val="1"/>
+          <w:numId w:val="6"/>
+        </w:numPr>
+        <w:rPr>
+          <w:lang w:val="en-US"/>
+        </w:rPr>
+      </w:pPr>
+      <w:r>
+        <w:rPr>
+          <w:lang w:val="en-US"/>
+        </w:rPr>
+        <w:t>Operands are the nouns. The things, the objects</w:t>
+      </w:r>
+      <w:r>
+        <w:rPr>
+          <w:lang w:val="en-US"/>
+        </w:rPr>
+        <w:t xml:space="preserve"> [classnames, ..]</w:t>
+      </w:r>
+    </w:p>
+    <w:p>
+      <w:pPr>
+        <w:pStyle w:val="Listeavsnitt"/>
+        <w:numPr>
+          <w:ilvl w:val="2"/>
+          <w:numId w:val="6"/>
+        </w:numPr>
+        <w:rPr>
+          <w:lang w:val="en-US"/>
+        </w:rPr>
+      </w:pPr>
+      <w:r>
+        <w:rPr>
+          <w:lang w:val="en-US"/>
+        </w:rPr>
+        <w:t>Developer give these names</w:t>
+      </w:r>
+    </w:p>
+    <w:p>
+      <w:pPr>
+        <w:pStyle w:val="Listeavsnitt"/>
+        <w:numPr>
+          <w:ilvl w:val="1"/>
+          <w:numId w:val="6"/>
+        </w:numPr>
+        <w:rPr>
+          <w:lang w:val="en-US"/>
+        </w:rPr>
+      </w:pPr>
+      <w:r>
+        <w:rPr>
+          <w:lang w:val="en-US"/>
+        </w:rPr>
+        <w:t>Operators are the verbs. Performs action</w:t>
+      </w:r>
+      <w:r>
+        <w:rPr>
+          <w:lang w:val="en-US"/>
+        </w:rPr>
+        <w:t xml:space="preserve"> [=, +=]</w:t>
+      </w:r>
+    </w:p>
+    <w:p>
+      <w:pPr>
+        <w:pStyle w:val="Listeavsnitt"/>
+        <w:numPr>
+          <w:ilvl w:val="2"/>
+          <w:numId w:val="6"/>
+        </w:numPr>
+        <w:rPr>
+          <w:lang w:val="en-US"/>
+        </w:rPr>
+      </w:pPr>
+      <w:r>
+        <w:rPr>
+          <w:lang w:val="en-US"/>
+        </w:rPr>
+        <w:t>Developer need to learn these</w:t>
+      </w:r>
+    </w:p>
+    <w:p>
+      <w:pPr>
+        <w:pStyle w:val="Listeavsnitt"/>
+        <w:numPr>
+          <w:ilvl w:val="0"/>
+          <w:numId w:val="6"/>
+        </w:numPr>
+        <w:rPr>
+          <w:lang w:val="en-US"/>
+        </w:rPr>
+      </w:pPr>
+      <w:r>
+        <w:rPr>
+          <w:lang w:val="en-US"/>
+        </w:rPr>
+        <w:t>See project: “OperatorsExpressionsStatements” for code examples/ documentations</w:t>
+      </w:r>
+    </w:p>
+    <w:p>
+      <w:pPr>
+        <w:pStyle w:val="Overskrift3"/>
+        <w:rPr>
+          <w:lang w:val="en-US"/>
+        </w:rPr>
+      </w:pPr>
+      <w:r>
+        <w:rPr>
+          <w:lang w:val="en-US"/>
+        </w:rPr>
+        <w:t>09. Iteration Statement</w:t>
+      </w:r>
+    </w:p>
+    <w:p>
+      <w:pPr>
+        <w:pStyle w:val="Listeavsnitt"/>
+        <w:numPr>
+          <w:ilvl w:val="0"/>
+          <w:numId w:val="7"/>
+        </w:numPr>
+        <w:rPr>
+          <w:lang w:val="en-US"/>
+        </w:rPr>
+      </w:pPr>
+      <w:r>
+        <w:rPr>
+          <w:lang w:val="en-US"/>
+        </w:rPr>
+        <w:t>i++: ++ is the iteration</w:t>
+      </w:r>
+      <w:r>
+        <w:rPr>
+          <w:lang w:val="en-US"/>
+        </w:rPr>
+        <w:t xml:space="preserve"> </w:t>
+      </w:r>
+      <w:r>
+        <w:rPr>
+          <w:lang w:val="en-US"/>
+        </w:rPr>
+        <w:t>statement</w:t>
+      </w:r>
+    </w:p>
+    <w:p>
+      <w:pPr>
+        <w:pStyle w:val="Listeavsnitt"/>
+        <w:numPr>
+          <w:ilvl w:val="0"/>
+          <w:numId w:val="7"/>
+        </w:numPr>
+        <w:rPr>
+          <w:lang w:val="en-US"/>
+        </w:rPr>
+      </w:pPr>
+      <w:r>
+        <w:rPr>
+          <w:lang w:val="en-US"/>
+        </w:rPr>
+        <w:t>B</w:t>
+      </w:r>
+      <w:r>
+        <w:rPr>
+          <w:lang w:val="en-US"/>
+        </w:rPr>
+        <w:t xml:space="preserve">reakpoint: </w:t>
+      </w:r>
+    </w:p>
+    <w:p>
+      <w:pPr>
+        <w:pStyle w:val="Listeavsnitt"/>
+        <w:numPr>
+          <w:ilvl w:val="1"/>
+          <w:numId w:val="7"/>
+        </w:numPr>
+        <w:rPr>
+          <w:lang w:val="en-US"/>
+        </w:rPr>
+      </w:pPr>
+      <w:r>
+        <w:rPr>
+          <w:lang w:val="en-US"/>
+        </w:rPr>
+        <w:t>hover to monitor variables, change values of variables, change what code is executed next</w:t>
+      </w:r>
+    </w:p>
+    <w:p>
+      <w:pPr>
+        <w:pStyle w:val="Listeavsnitt"/>
+        <w:numPr>
+          <w:ilvl w:val="1"/>
+          <w:numId w:val="7"/>
+        </w:numPr>
+        <w:rPr>
+          <w:lang w:val="en-US"/>
+        </w:rPr>
+      </w:pPr>
+      <w:r>
+        <w:rPr>
+          <w:lang w:val="en-US"/>
+        </w:rPr>
+        <w:t>[F10] step over the breakpoint and continue executing the code</w:t>
+      </w:r>
+    </w:p>
+    <w:p>
+      <w:pPr>
+        <w:pStyle w:val="Listeavsnitt"/>
+        <w:numPr>
+          <w:ilvl w:val="1"/>
+          <w:numId w:val="7"/>
+        </w:numPr>
+        <w:rPr>
+          <w:lang w:val="en-US"/>
+        </w:rPr>
+      </w:pPr>
+      <w:r>
+        <w:rPr>
+          <w:lang w:val="en-US"/>
+        </w:rPr>
+        <w:t>[Continue] the program will execute up to the next breakpoint</w:t>
+      </w:r>
+    </w:p>
+    <w:p>
+      <w:pPr>
+        <w:pStyle w:val="Listeavsnitt"/>
+        <w:numPr>
+          <w:ilvl w:val="1"/>
+          <w:numId w:val="7"/>
+        </w:numPr>
+        <w:rPr>
+          <w:lang w:val="en-US"/>
+        </w:rPr>
+      </w:pPr>
+      <w:r>
+        <w:rPr>
+          <w:lang w:val="en-US"/>
+        </w:rPr>
+        <w:t>Breakpoint settings</w:t>
+      </w:r>
+      <w:r>
+        <w:rPr>
+          <w:lang w:val="en-US"/>
+        </w:rPr>
+        <w:t xml:space="preserve"> </w:t>
+      </w:r>
+      <w:r>
+        <w:rPr>
+          <w:lang w:val="en-US"/>
+        </w:rPr>
+        <w:t>-&gt;</w:t>
+      </w:r>
+      <w:r>
+        <w:rPr>
+          <w:lang w:val="en-US"/>
+        </w:rPr>
+        <w:t xml:space="preserve"> </w:t>
+      </w:r>
+      <w:r>
+        <w:rPr>
+          <w:lang w:val="en-US"/>
+        </w:rPr>
+        <w:t xml:space="preserve">Conditional </w:t>
+      </w:r>
+      <w:r>
+        <w:rPr>
+          <w:lang w:val="en-US"/>
+        </w:rPr>
+        <w:t>breakpoint will “listen” for a condition come true for breaking.</w:t>
+      </w:r>
+    </w:p>
+    <w:p>
+      <w:pPr>
+        <w:pStyle w:val="Listeavsnitt"/>
+        <w:numPr>
+          <w:ilvl w:val="1"/>
+          <w:numId w:val="7"/>
+        </w:numPr>
+        <w:rPr>
+          <w:lang w:val="en-US"/>
+        </w:rPr>
+      </w:pPr>
+      <w:r>
+        <w:rPr>
+          <w:lang w:val="en-US"/>
+        </w:rPr>
+        <w:t>Enable/Disable</w:t>
+      </w:r>
+    </w:p>
+    <w:p>
+      <w:pPr>
+        <w:pStyle w:val="Listeavsnitt"/>
+        <w:numPr>
+          <w:ilvl w:val="0"/>
+          <w:numId w:val="7"/>
+        </w:numPr>
+        <w:rPr>
+          <w:lang w:val="en-US"/>
+        </w:rPr>
+      </w:pPr>
+      <w:r>
+        <w:rPr>
+          <w:lang w:val="en-US"/>
+        </w:rPr>
+        <w:t>Codesnippets: start writing fex “for” and intellisense will show; press [tab]+[tab] to tell intellisense to generate a for loop template.</w:t>
+      </w:r>
+    </w:p>
+    <w:p>
+      <w:pPr>
+        <w:pStyle w:val="Overskrift3"/>
+        <w:rPr>
+          <w:lang w:val="en-US"/>
+        </w:rPr>
+      </w:pPr>
+      <w:r>
+        <w:rPr>
+          <w:lang w:val="en-US"/>
+        </w:rPr>
+        <w:t>10. Understanding Arrays</w:t>
+      </w:r>
+    </w:p>
+    <w:p>
+      <w:pPr>
+        <w:pStyle w:val="Listeavsnitt"/>
+        <w:numPr>
+          <w:ilvl w:val="0"/>
+          <w:numId w:val="8"/>
+        </w:numPr>
+        <w:rPr>
+          <w:lang w:val="en-US"/>
+        </w:rPr>
+      </w:pPr>
+      <w:r>
+        <w:rPr>
+          <w:lang w:val="en-US"/>
+        </w:rPr>
+        <w:t xml:space="preserve">Syntax: </w:t>
+      </w:r>
+      <w:r>
+        <w:rPr>
+          <w:rFonts w:ascii="Consolas" w:hAnsi="Consolas" w:cs="Consolas"/>
+          <w:color w:val="0000FF"/>
+          <w:sz w:val="19"/>
+          <w:szCs w:val="19"/>
+          <w:lang w:val="en-US"/>
+        </w:rPr>
+        <w:t>int</w:t>
+      </w:r>
       <w:r>
         <w:rPr>
           <w:rFonts w:ascii="Consolas" w:hAnsi="Consolas" w:cs="Consolas"/>
@@ -938,9 +1244,18 @@
           <w:szCs w:val="19"/>
           <w:lang w:val="en-US"/>
         </w:rPr>
-        <w:t>userValue</w:t>
-      </w:r>
-      <w:proofErr w:type="spellEnd"/>
+        <w:t xml:space="preserve">[] numbers = </w:t>
+      </w:r>
+      <w:r>
+        <w:rPr>
+          <w:rFonts w:ascii="Consolas" w:hAnsi="Consolas" w:cs="Consolas"/>
+          <w:color w:val="0000FF"/>
+          <w:sz w:val="19"/>
+          <w:szCs w:val="19"/>
+          <w:lang w:val="en-US"/>
+        </w:rPr>
+        <w:t>new</w:t>
+      </w:r>
       <w:r>
         <w:rPr>
           <w:rFonts w:ascii="Consolas" w:hAnsi="Consolas" w:cs="Consolas"/>
@@ -949,7 +1264,17 @@
           <w:szCs w:val="19"/>
           <w:lang w:val="en-US"/>
         </w:rPr>
-        <w:t>, message);</w:t>
+        <w:t xml:space="preserve"> </w:t>
+      </w:r>
+      <w:r>
+        <w:rPr>
+          <w:rFonts w:ascii="Consolas" w:hAnsi="Consolas" w:cs="Consolas"/>
+          <w:color w:val="0000FF"/>
+          <w:sz w:val="19"/>
+          <w:szCs w:val="19"/>
+          <w:lang w:val="en-US"/>
+        </w:rPr>
+        <w:t>int</w:t>
       </w:r>
       <w:r>
         <w:rPr>
@@ -959,547 +1284,8 @@
           <w:szCs w:val="19"/>
           <w:lang w:val="en-US"/>
         </w:rPr>
-        <w:t xml:space="preserve"> //works with several replacements like this</w:t>
-      </w:r>
-    </w:p>
-    <w:p>
-      <w:pPr>
-        <w:pStyle w:val="Overskrift3"/>
-        <w:rPr>
-          <w:lang w:val="en-US"/>
-        </w:rPr>
-      </w:pPr>
-      <w:r>
-        <w:rPr>
-          <w:lang w:val="en-US"/>
-        </w:rPr>
-        <w:t>08. Operators, Expressions and Statements</w:t>
-      </w:r>
-    </w:p>
-    <w:p>
-      <w:pPr>
-        <w:pStyle w:val="Listeavsnitt"/>
-        <w:numPr>
-          <w:ilvl w:val="0"/>
-          <w:numId w:val="6"/>
-        </w:numPr>
-        <w:rPr>
-          <w:lang w:val="en-US"/>
-        </w:rPr>
-      </w:pPr>
-      <w:r>
-        <w:rPr>
-          <w:lang w:val="en-US"/>
-        </w:rPr>
-        <w:t xml:space="preserve">Basic building blocks: </w:t>
-      </w:r>
-    </w:p>
-    <w:p>
-      <w:pPr>
-        <w:pStyle w:val="Listeavsnitt"/>
-        <w:numPr>
-          <w:ilvl w:val="1"/>
-          <w:numId w:val="6"/>
-        </w:numPr>
-        <w:rPr>
-          <w:lang w:val="en-US"/>
-        </w:rPr>
-      </w:pPr>
-      <w:r>
-        <w:rPr>
-          <w:lang w:val="en-US"/>
-        </w:rPr>
-        <w:t>Statements. Complete thoughts</w:t>
-      </w:r>
-      <w:r>
-        <w:rPr>
-          <w:lang w:val="en-US"/>
-        </w:rPr>
-        <w:t>, like a sentence.</w:t>
-      </w:r>
-    </w:p>
-    <w:p>
-      <w:pPr>
-        <w:pStyle w:val="Listeavsnitt"/>
-        <w:numPr>
-          <w:ilvl w:val="1"/>
-          <w:numId w:val="6"/>
-        </w:numPr>
-        <w:rPr>
-          <w:lang w:val="en-US"/>
-        </w:rPr>
-      </w:pPr>
-      <w:r>
-        <w:rPr>
-          <w:lang w:val="en-US"/>
-        </w:rPr>
-        <w:t>Statements are made of expressions</w:t>
-      </w:r>
-    </w:p>
-    <w:p>
-      <w:pPr>
-        <w:pStyle w:val="Listeavsnitt"/>
-        <w:numPr>
-          <w:ilvl w:val="1"/>
-          <w:numId w:val="6"/>
-        </w:numPr>
-        <w:rPr>
-          <w:lang w:val="en-US"/>
-        </w:rPr>
-      </w:pPr>
-      <w:r>
-        <w:rPr>
-          <w:lang w:val="en-US"/>
-        </w:rPr>
-        <w:t>Expressions are made of operators and operands</w:t>
-      </w:r>
-    </w:p>
-    <w:p>
-      <w:pPr>
-        <w:pStyle w:val="Listeavsnitt"/>
-        <w:numPr>
-          <w:ilvl w:val="1"/>
-          <w:numId w:val="6"/>
-        </w:numPr>
-        <w:rPr>
-          <w:lang w:val="en-US"/>
-        </w:rPr>
-      </w:pPr>
-      <w:r>
-        <w:rPr>
-          <w:lang w:val="en-US"/>
-        </w:rPr>
-        <w:t>Operands are the nouns. The things, the objects</w:t>
-      </w:r>
-      <w:r>
-        <w:rPr>
-          <w:lang w:val="en-US"/>
-        </w:rPr>
-        <w:t xml:space="preserve"> [</w:t>
-      </w:r>
-      <w:proofErr w:type="spellStart"/>
-      <w:proofErr w:type="gramStart"/>
-      <w:r>
-        <w:rPr>
-          <w:lang w:val="en-US"/>
-        </w:rPr>
-        <w:t>classnames</w:t>
-      </w:r>
-      <w:proofErr w:type="spellEnd"/>
-      <w:r>
-        <w:rPr>
-          <w:lang w:val="en-US"/>
-        </w:rPr>
-        <w:t>, ..</w:t>
-      </w:r>
-      <w:proofErr w:type="gramEnd"/>
-      <w:r>
-        <w:rPr>
-          <w:lang w:val="en-US"/>
-        </w:rPr>
-        <w:t>]</w:t>
-      </w:r>
-    </w:p>
-    <w:p>
-      <w:pPr>
-        <w:pStyle w:val="Listeavsnitt"/>
-        <w:numPr>
-          <w:ilvl w:val="2"/>
-          <w:numId w:val="6"/>
-        </w:numPr>
-        <w:rPr>
-          <w:lang w:val="en-US"/>
-        </w:rPr>
-      </w:pPr>
-      <w:r>
-        <w:rPr>
-          <w:lang w:val="en-US"/>
-        </w:rPr>
-        <w:t>Developer give these names</w:t>
-      </w:r>
-    </w:p>
-    <w:p>
-      <w:pPr>
-        <w:pStyle w:val="Listeavsnitt"/>
-        <w:numPr>
-          <w:ilvl w:val="1"/>
-          <w:numId w:val="6"/>
-        </w:numPr>
-        <w:rPr>
-          <w:lang w:val="en-US"/>
-        </w:rPr>
-      </w:pPr>
-      <w:r>
-        <w:rPr>
-          <w:lang w:val="en-US"/>
-        </w:rPr>
-        <w:t>Operators are the verbs. Performs action</w:t>
-      </w:r>
-      <w:r>
-        <w:rPr>
-          <w:lang w:val="en-US"/>
-        </w:rPr>
-        <w:t xml:space="preserve"> [=, +=]</w:t>
-      </w:r>
-    </w:p>
-    <w:p>
-      <w:pPr>
-        <w:pStyle w:val="Listeavsnitt"/>
-        <w:numPr>
-          <w:ilvl w:val="2"/>
-          <w:numId w:val="6"/>
-        </w:numPr>
-        <w:rPr>
-          <w:lang w:val="en-US"/>
-        </w:rPr>
-      </w:pPr>
-      <w:r>
-        <w:rPr>
-          <w:lang w:val="en-US"/>
-        </w:rPr>
-        <w:t>Developer need to learn these</w:t>
-      </w:r>
-    </w:p>
-    <w:p>
-      <w:pPr>
-        <w:pStyle w:val="Listeavsnitt"/>
-        <w:numPr>
-          <w:ilvl w:val="0"/>
-          <w:numId w:val="6"/>
-        </w:numPr>
-        <w:rPr>
-          <w:lang w:val="en-US"/>
-        </w:rPr>
-      </w:pPr>
-      <w:r>
-        <w:rPr>
-          <w:lang w:val="en-US"/>
-        </w:rPr>
-        <w:t>See project: “</w:t>
-      </w:r>
-      <w:proofErr w:type="spellStart"/>
-      <w:r>
-        <w:rPr>
-          <w:lang w:val="en-US"/>
-        </w:rPr>
-        <w:t>OperatorsExpressionsStatements</w:t>
-      </w:r>
-      <w:proofErr w:type="spellEnd"/>
-      <w:r>
-        <w:rPr>
-          <w:lang w:val="en-US"/>
-        </w:rPr>
-        <w:t>” for code examples/ documentations</w:t>
-      </w:r>
-    </w:p>
-    <w:p>
-      <w:pPr>
-        <w:pStyle w:val="Overskrift3"/>
-        <w:rPr>
-          <w:lang w:val="en-US"/>
-        </w:rPr>
-      </w:pPr>
-      <w:r>
-        <w:rPr>
-          <w:lang w:val="en-US"/>
-        </w:rPr>
-        <w:t>09. Iteration Statement</w:t>
-      </w:r>
-    </w:p>
-    <w:p>
-      <w:pPr>
-        <w:pStyle w:val="Listeavsnitt"/>
-        <w:numPr>
-          <w:ilvl w:val="0"/>
-          <w:numId w:val="7"/>
-        </w:numPr>
-        <w:rPr>
-          <w:lang w:val="en-US"/>
-        </w:rPr>
-      </w:pPr>
-      <w:proofErr w:type="spellStart"/>
-      <w:r>
-        <w:rPr>
-          <w:lang w:val="en-US"/>
-        </w:rPr>
-        <w:t>i</w:t>
-      </w:r>
-      <w:proofErr w:type="spellEnd"/>
-      <w:r>
-        <w:rPr>
-          <w:lang w:val="en-US"/>
-        </w:rPr>
-        <w:t>++: ++ is the iteration</w:t>
-      </w:r>
-      <w:r>
-        <w:rPr>
-          <w:lang w:val="en-US"/>
-        </w:rPr>
-        <w:t xml:space="preserve"> </w:t>
-      </w:r>
-      <w:r>
-        <w:rPr>
-          <w:lang w:val="en-US"/>
-        </w:rPr>
-        <w:t>statement</w:t>
-      </w:r>
-    </w:p>
-    <w:p>
-      <w:pPr>
-        <w:pStyle w:val="Listeavsnitt"/>
-        <w:numPr>
-          <w:ilvl w:val="0"/>
-          <w:numId w:val="7"/>
-        </w:numPr>
-        <w:rPr>
-          <w:lang w:val="en-US"/>
-        </w:rPr>
-      </w:pPr>
-      <w:r>
-        <w:rPr>
-          <w:lang w:val="en-US"/>
-        </w:rPr>
-        <w:t>B</w:t>
-      </w:r>
-      <w:r>
-        <w:rPr>
-          <w:lang w:val="en-US"/>
-        </w:rPr>
-        <w:t xml:space="preserve">reakpoint: </w:t>
-      </w:r>
-    </w:p>
-    <w:p>
-      <w:pPr>
-        <w:pStyle w:val="Listeavsnitt"/>
-        <w:numPr>
-          <w:ilvl w:val="1"/>
-          <w:numId w:val="7"/>
-        </w:numPr>
-        <w:rPr>
-          <w:lang w:val="en-US"/>
-        </w:rPr>
-      </w:pPr>
-      <w:r>
-        <w:rPr>
-          <w:lang w:val="en-US"/>
-        </w:rPr>
-        <w:t>hover to monitor variables, change values of variables, change what code is executed next</w:t>
-      </w:r>
-    </w:p>
-    <w:p>
-      <w:pPr>
-        <w:pStyle w:val="Listeavsnitt"/>
-        <w:numPr>
-          <w:ilvl w:val="1"/>
-          <w:numId w:val="7"/>
-        </w:numPr>
-        <w:rPr>
-          <w:lang w:val="en-US"/>
-        </w:rPr>
-      </w:pPr>
-      <w:r>
-        <w:rPr>
-          <w:lang w:val="en-US"/>
-        </w:rPr>
-        <w:t>[F10] step over the breakpoint and continue executing the code</w:t>
-      </w:r>
-    </w:p>
-    <w:p>
-      <w:pPr>
-        <w:pStyle w:val="Listeavsnitt"/>
-        <w:numPr>
-          <w:ilvl w:val="1"/>
-          <w:numId w:val="7"/>
-        </w:numPr>
-        <w:rPr>
-          <w:lang w:val="en-US"/>
-        </w:rPr>
-      </w:pPr>
-      <w:r>
-        <w:rPr>
-          <w:lang w:val="en-US"/>
-        </w:rPr>
-        <w:t>[Continue] the program will execute up to the next breakpoint</w:t>
-      </w:r>
-    </w:p>
-    <w:p>
-      <w:pPr>
-        <w:pStyle w:val="Listeavsnitt"/>
-        <w:numPr>
-          <w:ilvl w:val="1"/>
-          <w:numId w:val="7"/>
-        </w:numPr>
-        <w:rPr>
-          <w:lang w:val="en-US"/>
-        </w:rPr>
-      </w:pPr>
-      <w:r>
-        <w:rPr>
-          <w:lang w:val="en-US"/>
-        </w:rPr>
-        <w:t>Breakpoint settings</w:t>
-      </w:r>
-      <w:r>
-        <w:rPr>
-          <w:lang w:val="en-US"/>
-        </w:rPr>
-        <w:t xml:space="preserve"> </w:t>
-      </w:r>
-      <w:r>
-        <w:rPr>
-          <w:lang w:val="en-US"/>
-        </w:rPr>
-        <w:t>-&gt;</w:t>
-      </w:r>
-      <w:r>
-        <w:rPr>
-          <w:lang w:val="en-US"/>
-        </w:rPr>
-        <w:t xml:space="preserve"> </w:t>
-      </w:r>
-      <w:r>
-        <w:rPr>
-          <w:lang w:val="en-US"/>
-        </w:rPr>
-        <w:t xml:space="preserve">Conditional </w:t>
-      </w:r>
-      <w:r>
-        <w:rPr>
-          <w:lang w:val="en-US"/>
-        </w:rPr>
-        <w:t>breakpoint will “listen” for a condition come true for breaking.</w:t>
-      </w:r>
-    </w:p>
-    <w:p>
-      <w:pPr>
-        <w:pStyle w:val="Listeavsnitt"/>
-        <w:numPr>
-          <w:ilvl w:val="1"/>
-          <w:numId w:val="7"/>
-        </w:numPr>
-        <w:rPr>
-          <w:lang w:val="en-US"/>
-        </w:rPr>
-      </w:pPr>
-      <w:r>
-        <w:rPr>
-          <w:lang w:val="en-US"/>
-        </w:rPr>
-        <w:t>Enable/Disable</w:t>
-      </w:r>
-    </w:p>
-    <w:p>
-      <w:pPr>
-        <w:pStyle w:val="Listeavsnitt"/>
-        <w:numPr>
-          <w:ilvl w:val="0"/>
-          <w:numId w:val="7"/>
-        </w:numPr>
-        <w:rPr>
-          <w:lang w:val="en-US"/>
-        </w:rPr>
-      </w:pPr>
-      <w:proofErr w:type="spellStart"/>
-      <w:r>
-        <w:rPr>
-          <w:lang w:val="en-US"/>
-        </w:rPr>
-        <w:t>Codesnippets</w:t>
-      </w:r>
-      <w:proofErr w:type="spellEnd"/>
-      <w:r>
-        <w:rPr>
-          <w:lang w:val="en-US"/>
-        </w:rPr>
-        <w:t xml:space="preserve">: start writing </w:t>
-      </w:r>
-      <w:proofErr w:type="spellStart"/>
-      <w:r>
-        <w:rPr>
-          <w:lang w:val="en-US"/>
-        </w:rPr>
-        <w:t>fex</w:t>
-      </w:r>
-      <w:proofErr w:type="spellEnd"/>
-      <w:r>
-        <w:rPr>
-          <w:lang w:val="en-US"/>
-        </w:rPr>
-        <w:t xml:space="preserve"> “for” and </w:t>
-      </w:r>
-      <w:proofErr w:type="spellStart"/>
-      <w:r>
-        <w:rPr>
-          <w:lang w:val="en-US"/>
-        </w:rPr>
-        <w:t>intellisense</w:t>
-      </w:r>
-      <w:proofErr w:type="spellEnd"/>
-      <w:r>
-        <w:rPr>
-          <w:lang w:val="en-US"/>
-        </w:rPr>
-        <w:t xml:space="preserve"> will show; press [tab]+[tab] to tell </w:t>
-      </w:r>
-      <w:proofErr w:type="spellStart"/>
-      <w:r>
-        <w:rPr>
-          <w:lang w:val="en-US"/>
-        </w:rPr>
-        <w:t>intellisense</w:t>
-      </w:r>
-      <w:proofErr w:type="spellEnd"/>
-      <w:r>
-        <w:rPr>
-          <w:lang w:val="en-US"/>
-        </w:rPr>
-        <w:t xml:space="preserve"> to generate a for loop template.</w:t>
-      </w:r>
-    </w:p>
-    <w:p>
-      <w:pPr>
-        <w:pStyle w:val="Overskrift3"/>
-        <w:rPr>
-          <w:lang w:val="en-US"/>
-        </w:rPr>
-      </w:pPr>
-      <w:r>
-        <w:rPr>
-          <w:lang w:val="en-US"/>
-        </w:rPr>
-        <w:t>10. Understanding Arrays</w:t>
-      </w:r>
-    </w:p>
-    <w:p>
-      <w:pPr>
-        <w:pStyle w:val="Listeavsnitt"/>
-        <w:numPr>
-          <w:ilvl w:val="0"/>
-          <w:numId w:val="8"/>
-        </w:numPr>
-        <w:rPr>
-          <w:lang w:val="en-US"/>
-        </w:rPr>
-      </w:pPr>
-      <w:r>
-        <w:rPr>
-          <w:lang w:val="en-US"/>
-        </w:rPr>
-        <w:t xml:space="preserve">Syntax: </w:t>
-      </w:r>
-      <w:proofErr w:type="spellStart"/>
-      <w:proofErr w:type="gramStart"/>
-      <w:r>
-        <w:rPr>
-          <w:rFonts w:ascii="Consolas" w:hAnsi="Consolas" w:cs="Consolas"/>
-          <w:color w:val="0000FF"/>
-          <w:sz w:val="19"/>
-          <w:szCs w:val="19"/>
-          <w:lang w:val="en-US"/>
-        </w:rPr>
-        <w:t>int</w:t>
-      </w:r>
-      <w:proofErr w:type="spellEnd"/>
+        <w:t>[5];</w:t>
+      </w:r>
       <w:r>
         <w:rPr>
           <w:rFonts w:ascii="Consolas" w:hAnsi="Consolas" w:cs="Consolas"/>
@@ -1508,69 +1294,6 @@
           <w:szCs w:val="19"/>
           <w:lang w:val="en-US"/>
         </w:rPr>
-        <w:t>[</w:t>
-      </w:r>
-      <w:proofErr w:type="gramEnd"/>
-      <w:r>
-        <w:rPr>
-          <w:rFonts w:ascii="Consolas" w:hAnsi="Consolas" w:cs="Consolas"/>
-          <w:color w:val="000000"/>
-          <w:sz w:val="19"/>
-          <w:szCs w:val="19"/>
-          <w:lang w:val="en-US"/>
-        </w:rPr>
-        <w:t xml:space="preserve">] numbers = </w:t>
-      </w:r>
-      <w:r>
-        <w:rPr>
-          <w:rFonts w:ascii="Consolas" w:hAnsi="Consolas" w:cs="Consolas"/>
-          <w:color w:val="0000FF"/>
-          <w:sz w:val="19"/>
-          <w:szCs w:val="19"/>
-          <w:lang w:val="en-US"/>
-        </w:rPr>
-        <w:t>new</w:t>
-      </w:r>
-      <w:r>
-        <w:rPr>
-          <w:rFonts w:ascii="Consolas" w:hAnsi="Consolas" w:cs="Consolas"/>
-          <w:color w:val="000000"/>
-          <w:sz w:val="19"/>
-          <w:szCs w:val="19"/>
-          <w:lang w:val="en-US"/>
-        </w:rPr>
-        <w:t xml:space="preserve"> </w:t>
-      </w:r>
-      <w:proofErr w:type="spellStart"/>
-      <w:r>
-        <w:rPr>
-          <w:rFonts w:ascii="Consolas" w:hAnsi="Consolas" w:cs="Consolas"/>
-          <w:color w:val="0000FF"/>
-          <w:sz w:val="19"/>
-          <w:szCs w:val="19"/>
-          <w:lang w:val="en-US"/>
-        </w:rPr>
-        <w:t>int</w:t>
-      </w:r>
-      <w:proofErr w:type="spellEnd"/>
-      <w:r>
-        <w:rPr>
-          <w:rFonts w:ascii="Consolas" w:hAnsi="Consolas" w:cs="Consolas"/>
-          <w:color w:val="000000"/>
-          <w:sz w:val="19"/>
-          <w:szCs w:val="19"/>
-          <w:lang w:val="en-US"/>
-        </w:rPr>
-        <w:t>[5];</w:t>
-      </w:r>
-      <w:r>
-        <w:rPr>
-          <w:rFonts w:ascii="Consolas" w:hAnsi="Consolas" w:cs="Consolas"/>
-          <w:color w:val="000000"/>
-          <w:sz w:val="19"/>
-          <w:szCs w:val="19"/>
-          <w:lang w:val="en-US"/>
-        </w:rPr>
         <w:t xml:space="preserve"> //create an array of type int. make space for 5 elements.</w:t>
       </w:r>
     </w:p>
@@ -1625,29 +1348,7 @@
         <w:rPr>
           <w:lang w:val="en-US"/>
         </w:rPr>
-        <w:t xml:space="preserve">New </w:t>
-      </w:r>
-      <w:proofErr w:type="spellStart"/>
-      <w:proofErr w:type="gramStart"/>
-      <w:r>
-        <w:rPr>
-          <w:lang w:val="en-US"/>
-        </w:rPr>
-        <w:t>int</w:t>
-      </w:r>
-      <w:proofErr w:type="spellEnd"/>
-      <w:r>
-        <w:rPr>
-          <w:lang w:val="en-US"/>
-        </w:rPr>
-        <w:t>[</w:t>
-      </w:r>
-      <w:proofErr w:type="gramEnd"/>
-      <w:r>
-        <w:rPr>
-          <w:lang w:val="en-US"/>
-        </w:rPr>
-        <w:t>5] : explicitly make room for 5 elements</w:t>
+        <w:t>New int[5] : explicitly make room for 5 elements</w:t>
       </w:r>
     </w:p>
     <w:p>
@@ -1665,29 +1366,7 @@
         <w:rPr>
           <w:lang w:val="en-US"/>
         </w:rPr>
-        <w:t xml:space="preserve">New </w:t>
-      </w:r>
-      <w:proofErr w:type="spellStart"/>
-      <w:proofErr w:type="gramStart"/>
-      <w:r>
-        <w:rPr>
-          <w:lang w:val="en-US"/>
-        </w:rPr>
-        <w:t>int</w:t>
-      </w:r>
-      <w:proofErr w:type="spellEnd"/>
-      <w:r>
-        <w:rPr>
-          <w:lang w:val="en-US"/>
-        </w:rPr>
-        <w:t>[</w:t>
-      </w:r>
-      <w:proofErr w:type="gramEnd"/>
-      <w:r>
-        <w:rPr>
-          <w:lang w:val="en-US"/>
-        </w:rPr>
-        <w:t>] { 2, 4, 6} : Let the compiler decide the length of the array</w:t>
+        <w:t>New int[] { 2, 4, 6} : Let the compiler decide the length of the array</w:t>
       </w:r>
     </w:p>
     <w:p>
@@ -1723,91 +1402,7 @@
         <w:rPr>
           <w:lang w:val="en-US"/>
         </w:rPr>
-        <w:t>for (</w:t>
-      </w:r>
-      <w:proofErr w:type="spellStart"/>
-      <w:r>
-        <w:rPr>
-          <w:lang w:val="en-US"/>
-        </w:rPr>
-        <w:t>int</w:t>
-      </w:r>
-      <w:proofErr w:type="spellEnd"/>
-      <w:r>
-        <w:rPr>
-          <w:lang w:val="en-US"/>
-        </w:rPr>
-        <w:t xml:space="preserve"> </w:t>
-      </w:r>
-      <w:proofErr w:type="spellStart"/>
-      <w:r>
-        <w:rPr>
-          <w:lang w:val="en-US"/>
-        </w:rPr>
-        <w:t>i</w:t>
-      </w:r>
-      <w:proofErr w:type="spellEnd"/>
-      <w:r>
-        <w:rPr>
-          <w:lang w:val="en-US"/>
-        </w:rPr>
-        <w:t xml:space="preserve"> == </w:t>
-      </w:r>
-      <w:proofErr w:type="gramStart"/>
-      <w:r>
-        <w:rPr>
-          <w:lang w:val="en-US"/>
-        </w:rPr>
-        <w:t>0 ;</w:t>
-      </w:r>
-      <w:proofErr w:type="gramEnd"/>
-      <w:r>
-        <w:rPr>
-          <w:lang w:val="en-US"/>
-        </w:rPr>
-        <w:t xml:space="preserve"> </w:t>
-      </w:r>
-      <w:proofErr w:type="spellStart"/>
-      <w:r>
-        <w:rPr>
-          <w:lang w:val="en-US"/>
-        </w:rPr>
-        <w:t>i</w:t>
-      </w:r>
-      <w:proofErr w:type="spellEnd"/>
-      <w:r>
-        <w:rPr>
-          <w:lang w:val="en-US"/>
-        </w:rPr>
-        <w:t xml:space="preserve"> &lt; 5 ; </w:t>
-      </w:r>
-      <w:proofErr w:type="spellStart"/>
-      <w:r>
-        <w:rPr>
-          <w:lang w:val="en-US"/>
-        </w:rPr>
-        <w:t>i</w:t>
-      </w:r>
-      <w:proofErr w:type="spellEnd"/>
-      <w:r>
-        <w:rPr>
-          <w:lang w:val="en-US"/>
-        </w:rPr>
-        <w:t>++) : Access value using “array[</w:t>
-      </w:r>
-      <w:proofErr w:type="spellStart"/>
-      <w:r>
-        <w:rPr>
-          <w:lang w:val="en-US"/>
-        </w:rPr>
-        <w:t>i</w:t>
-      </w:r>
-      <w:proofErr w:type="spellEnd"/>
-      <w:r>
-        <w:rPr>
-          <w:lang w:val="en-US"/>
-        </w:rPr>
-        <w:t>]”</w:t>
+        <w:t>for (int i == 0 ; i &lt; 5 ; i++) : Access value using “array[i]”</w:t>
       </w:r>
     </w:p>
     <w:p>
@@ -1821,47 +1416,11 @@
           <w:lang w:val="en-US"/>
         </w:rPr>
       </w:pPr>
-      <w:proofErr w:type="spellStart"/>
-      <w:r>
-        <w:rPr>
-          <w:lang w:val="en-US"/>
-        </w:rPr>
-        <w:t>foreach</w:t>
-      </w:r>
-      <w:proofErr w:type="spellEnd"/>
-      <w:r>
-        <w:rPr>
-          <w:lang w:val="en-US"/>
-        </w:rPr>
-        <w:t xml:space="preserve"> (string name in names</w:t>
-      </w:r>
-      <w:proofErr w:type="gramStart"/>
-      <w:r>
-        <w:rPr>
-          <w:lang w:val="en-US"/>
-        </w:rPr>
-        <w:t>) :</w:t>
-      </w:r>
-      <w:proofErr w:type="gramEnd"/>
-      <w:r>
-        <w:rPr>
-          <w:lang w:val="en-US"/>
-        </w:rPr>
-        <w:t xml:space="preserve"> Access value using temporary </w:t>
-      </w:r>
-      <w:proofErr w:type="spellStart"/>
-      <w:r>
-        <w:rPr>
-          <w:lang w:val="en-US"/>
-        </w:rPr>
-        <w:t>var</w:t>
-      </w:r>
-      <w:proofErr w:type="spellEnd"/>
-      <w:r>
-        <w:rPr>
-          <w:lang w:val="en-US"/>
-        </w:rPr>
-        <w:t xml:space="preserve"> “name”.</w:t>
+      <w:r>
+        <w:rPr>
+          <w:lang w:val="en-US"/>
+        </w:rPr>
+        <w:t>foreach (string name in names) : Access value using temporary var “name”.</w:t>
       </w:r>
     </w:p>
     <w:p>
@@ -1879,49 +1438,7 @@
         <w:rPr>
           <w:lang w:val="en-US"/>
         </w:rPr>
-        <w:t>“</w:t>
-      </w:r>
-      <w:proofErr w:type="spellStart"/>
-      <w:r>
-        <w:rPr>
-          <w:lang w:val="en-US"/>
-        </w:rPr>
-        <w:t>Array.Reverse</w:t>
-      </w:r>
-      <w:proofErr w:type="spellEnd"/>
-      <w:r>
-        <w:rPr>
-          <w:lang w:val="en-US"/>
-        </w:rPr>
-        <w:t>(</w:t>
-      </w:r>
-      <w:proofErr w:type="spellStart"/>
-      <w:r>
-        <w:rPr>
-          <w:lang w:val="en-US"/>
-        </w:rPr>
-        <w:t>anArray</w:t>
-      </w:r>
-      <w:proofErr w:type="spellEnd"/>
-      <w:r>
-        <w:rPr>
-          <w:lang w:val="en-US"/>
-        </w:rPr>
-        <w:t>)</w:t>
-      </w:r>
-      <w:proofErr w:type="gramStart"/>
-      <w:r>
-        <w:rPr>
-          <w:lang w:val="en-US"/>
-        </w:rPr>
-        <w:t>” :</w:t>
-      </w:r>
-      <w:proofErr w:type="gramEnd"/>
-      <w:r>
-        <w:rPr>
-          <w:lang w:val="en-US"/>
-        </w:rPr>
-        <w:t xml:space="preserve">  </w:t>
+        <w:t xml:space="preserve">“Array.Reverse(anArray)” :  </w:t>
       </w:r>
     </w:p>
     <w:p>
@@ -1959,14 +1476,12 @@
         </w:rPr>
         <w:t xml:space="preserve">Part of System </w:t>
       </w:r>
-      <w:proofErr w:type="spellStart"/>
       <w:r>
         <w:rPr>
           <w:lang w:val="en-US"/>
         </w:rPr>
         <w:t>Nnamespace</w:t>
       </w:r>
-      <w:proofErr w:type="spellEnd"/>
       <w:r>
         <w:rPr>
           <w:lang w:val="en-US"/>
@@ -2027,21 +1542,122 @@
         <w:rPr>
           <w:lang w:val="en-US"/>
         </w:rPr>
-        <w:t xml:space="preserve">Related methods </w:t>
-      </w:r>
-      <w:proofErr w:type="gramStart"/>
-      <w:r>
-        <w:rPr>
-          <w:lang w:val="en-US"/>
-        </w:rPr>
-        <w:t>goes</w:t>
-      </w:r>
-      <w:proofErr w:type="gramEnd"/>
-      <w:r>
-        <w:rPr>
-          <w:lang w:val="en-US"/>
-        </w:rPr>
-        <w:t xml:space="preserve"> inside the context of a class</w:t>
+        <w:t>Related methods goes inside the context of a class</w:t>
+      </w:r>
+    </w:p>
+    <w:p>
+      <w:pPr>
+        <w:pStyle w:val="Listeavsnitt"/>
+        <w:numPr>
+          <w:ilvl w:val="0"/>
+          <w:numId w:val="9"/>
+        </w:numPr>
+        <w:rPr>
+          <w:lang w:val="en-US"/>
+        </w:rPr>
+      </w:pPr>
+      <w:r>
+        <w:rPr>
+          <w:lang w:val="en-US"/>
+        </w:rPr>
+        <w:t>Create a method instead of copy/past code</w:t>
+      </w:r>
+    </w:p>
+    <w:p>
+      <w:pPr>
+        <w:pStyle w:val="Listeavsnitt"/>
+        <w:numPr>
+          <w:ilvl w:val="1"/>
+          <w:numId w:val="9"/>
+        </w:numPr>
+        <w:rPr>
+          <w:lang w:val="en-US"/>
+        </w:rPr>
+      </w:pPr>
+      <w:r>
+        <w:rPr>
+          <w:lang w:val="en-US"/>
+        </w:rPr>
+        <w:t>Easier to maintain</w:t>
+      </w:r>
+    </w:p>
+    <w:p>
+      <w:pPr>
+        <w:pStyle w:val="Listeavsnitt"/>
+        <w:numPr>
+          <w:ilvl w:val="1"/>
+          <w:numId w:val="9"/>
+        </w:numPr>
+        <w:rPr>
+          <w:lang w:val="en-US"/>
+        </w:rPr>
+      </w:pPr>
+      <w:r>
+        <w:rPr>
+          <w:lang w:val="en-US"/>
+        </w:rPr>
+        <w:lastRenderedPageBreak/>
+        <w:t>Less code</w:t>
+      </w:r>
+    </w:p>
+    <w:p>
+      <w:pPr>
+        <w:pStyle w:val="Listeavsnitt"/>
+        <w:numPr>
+          <w:ilvl w:val="1"/>
+          <w:numId w:val="9"/>
+        </w:numPr>
+        <w:rPr>
+          <w:lang w:val="en-US"/>
+        </w:rPr>
+      </w:pPr>
+      <w:r>
+        <w:rPr>
+          <w:lang w:val="en-US"/>
+        </w:rPr>
+        <w:t>More readable</w:t>
+      </w:r>
+    </w:p>
+    <w:p>
+      <w:pPr>
+        <w:pStyle w:val="Listeavsnitt"/>
+        <w:numPr>
+          <w:ilvl w:val="1"/>
+          <w:numId w:val="9"/>
+        </w:numPr>
+        <w:rPr>
+          <w:lang w:val="en-US"/>
+        </w:rPr>
+      </w:pPr>
+      <w:r>
+        <w:rPr>
+          <w:lang w:val="en-US"/>
+        </w:rPr>
+        <w:t>Give the method a describing name</w:t>
+      </w:r>
+    </w:p>
+    <w:p>
+      <w:pPr>
+        <w:pStyle w:val="Listeavsnitt"/>
+        <w:numPr>
+          <w:ilvl w:val="1"/>
+          <w:numId w:val="9"/>
+        </w:numPr>
+        <w:rPr>
+          <w:lang w:val="en-US"/>
+        </w:rPr>
+      </w:pPr>
+      <w:r>
+        <w:rPr>
+          <w:lang w:val="en-US"/>
+        </w:rPr>
+        <w:t>The application becomes more readable</w:t>
+      </w:r>
+      <w:r>
+        <w:rPr>
+          <w:lang w:val="en-US"/>
+        </w:rPr>
+        <w:tab/>
       </w:r>
     </w:p>
     <w:p>
@@ -2320,7 +1936,7 @@
         <w:rFonts w:ascii="Symbol" w:hAnsi="Symbol" w:hint="default"/>
       </w:rPr>
     </w:lvl>
-    <w:lvl w:ilvl="1" w:tplc="04140003" w:tentative="1">
+    <w:lvl w:ilvl="1" w:tplc="04140003">
       <w:start w:val="1"/>
       <w:numFmt w:val="bullet"/>
       <w:lvlText w:val="o"/>

</xml_diff>

<commit_message>
Method with return value
</commit_message>
<xml_diff>
--- a/C#/C# Fundamentals for Absolute Beginners/JB Comments.docx
+++ b/C#/C# Fundamentals for Absolute Beginners/JB Comments.docx
@@ -7,8 +7,29 @@
         <w:pStyle w:val="Overskrift1"/>
       </w:pPr>
       <w:r>
-        <w:t>C# Fundamentals for Absolute beginners</w:t>
-      </w:r>
+        <w:t xml:space="preserve">C# </w:t>
+      </w:r>
+      <w:proofErr w:type="spellStart"/>
+      <w:r>
+        <w:t>Fundamentals</w:t>
+      </w:r>
+      <w:proofErr w:type="spellEnd"/>
+      <w:r>
+        <w:t xml:space="preserve"> for </w:t>
+      </w:r>
+      <w:proofErr w:type="spellStart"/>
+      <w:r>
+        <w:t>Absolute</w:t>
+      </w:r>
+      <w:proofErr w:type="spellEnd"/>
+      <w:r>
+        <w:t xml:space="preserve"> </w:t>
+      </w:r>
+      <w:proofErr w:type="spellStart"/>
+      <w:r>
+        <w:t>beginners</w:t>
+      </w:r>
+      <w:proofErr w:type="spellEnd"/>
     </w:p>
     <w:p>
       <w:r>
@@ -421,7 +442,21 @@
         <w:rPr>
           <w:lang w:val="en-US"/>
         </w:rPr>
-        <w:t>Use camelCasing for increased readability</w:t>
+        <w:t xml:space="preserve">Use </w:t>
+      </w:r>
+      <w:proofErr w:type="spellStart"/>
+      <w:r>
+        <w:rPr>
+          <w:lang w:val="en-US"/>
+        </w:rPr>
+        <w:t>camelCasing</w:t>
+      </w:r>
+      <w:proofErr w:type="spellEnd"/>
+      <w:r>
+        <w:rPr>
+          <w:lang w:val="en-US"/>
+        </w:rPr>
+        <w:t xml:space="preserve"> for increased readability</w:t>
       </w:r>
     </w:p>
     <w:p>
@@ -457,7 +492,21 @@
         <w:rPr>
           <w:lang w:val="en-US"/>
         </w:rPr>
-        <w:t>C# is CaseSensitive!</w:t>
+        <w:t xml:space="preserve">C# is </w:t>
+      </w:r>
+      <w:proofErr w:type="spellStart"/>
+      <w:r>
+        <w:rPr>
+          <w:lang w:val="en-US"/>
+        </w:rPr>
+        <w:t>CaseSensitive</w:t>
+      </w:r>
+      <w:proofErr w:type="spellEnd"/>
+      <w:r>
+        <w:rPr>
+          <w:lang w:val="en-US"/>
+        </w:rPr>
+        <w:t>!</w:t>
       </w:r>
     </w:p>
     <w:p>
@@ -471,12 +520,14 @@
           <w:lang w:val="en-US"/>
         </w:rPr>
       </w:pPr>
+      <w:proofErr w:type="spellStart"/>
       <w:r>
         <w:rPr>
           <w:lang w:val="en-US"/>
         </w:rPr>
         <w:t>Intellisense</w:t>
       </w:r>
+      <w:proofErr w:type="spellEnd"/>
       <w:r>
         <w:rPr>
           <w:lang w:val="en-US"/>
@@ -689,11 +740,47 @@
           <w:lang w:val="en-US"/>
         </w:rPr>
       </w:pPr>
-      <w:r>
-        <w:rPr>
-          <w:lang w:val="en-US"/>
-        </w:rPr>
-        <w:t>Var += something; is short for: var = var + something;</w:t>
+      <w:proofErr w:type="spellStart"/>
+      <w:r>
+        <w:rPr>
+          <w:lang w:val="en-US"/>
+        </w:rPr>
+        <w:t>Var</w:t>
+      </w:r>
+      <w:proofErr w:type="spellEnd"/>
+      <w:r>
+        <w:rPr>
+          <w:lang w:val="en-US"/>
+        </w:rPr>
+        <w:t xml:space="preserve"> += something; is short for: </w:t>
+      </w:r>
+      <w:proofErr w:type="spellStart"/>
+      <w:r>
+        <w:rPr>
+          <w:lang w:val="en-US"/>
+        </w:rPr>
+        <w:t>var</w:t>
+      </w:r>
+      <w:proofErr w:type="spellEnd"/>
+      <w:r>
+        <w:rPr>
+          <w:lang w:val="en-US"/>
+        </w:rPr>
+        <w:t xml:space="preserve"> = </w:t>
+      </w:r>
+      <w:proofErr w:type="spellStart"/>
+      <w:r>
+        <w:rPr>
+          <w:lang w:val="en-US"/>
+        </w:rPr>
+        <w:t>var</w:t>
+      </w:r>
+      <w:proofErr w:type="spellEnd"/>
+      <w:r>
+        <w:rPr>
+          <w:lang w:val="en-US"/>
+        </w:rPr>
+        <w:t xml:space="preserve"> + something;</w:t>
       </w:r>
     </w:p>
     <w:p>
@@ -707,12 +794,28 @@
           <w:lang w:val="en-US"/>
         </w:rPr>
       </w:pPr>
+      <w:proofErr w:type="gramStart"/>
       <w:r>
         <w:rPr>
           <w:lang w:val="en-US"/>
         </w:rPr>
         <w:lastRenderedPageBreak/>
-        <w:t>If(var == value) ? result-if-yes; result-if-false;</w:t>
+        <w:t>If(</w:t>
+      </w:r>
+      <w:proofErr w:type="spellStart"/>
+      <w:proofErr w:type="gramEnd"/>
+      <w:r>
+        <w:rPr>
+          <w:lang w:val="en-US"/>
+        </w:rPr>
+        <w:t>var</w:t>
+      </w:r>
+      <w:proofErr w:type="spellEnd"/>
+      <w:r>
+        <w:rPr>
+          <w:lang w:val="en-US"/>
+        </w:rPr>
+        <w:t xml:space="preserve"> == value) ? result-if-yes; result-if-false;</w:t>
       </w:r>
     </w:p>
     <w:p>
@@ -726,11 +829,41 @@
           <w:lang w:val="en-US"/>
         </w:rPr>
       </w:pPr>
-      <w:r>
-        <w:rPr>
-          <w:lang w:val="en-US"/>
-        </w:rPr>
-        <w:t>Writeline(“You won a {0}.”, var);  //replace the {0} with the value of var.</w:t>
+      <w:proofErr w:type="spellStart"/>
+      <w:proofErr w:type="gramStart"/>
+      <w:r>
+        <w:rPr>
+          <w:lang w:val="en-US"/>
+        </w:rPr>
+        <w:t>Writeline</w:t>
+      </w:r>
+      <w:proofErr w:type="spellEnd"/>
+      <w:r>
+        <w:rPr>
+          <w:lang w:val="en-US"/>
+        </w:rPr>
+        <w:t>(</w:t>
+      </w:r>
+      <w:proofErr w:type="gramEnd"/>
+      <w:r>
+        <w:rPr>
+          <w:lang w:val="en-US"/>
+        </w:rPr>
+        <w:t xml:space="preserve">“You won a {0}.”, </w:t>
+      </w:r>
+      <w:proofErr w:type="spellStart"/>
+      <w:r>
+        <w:rPr>
+          <w:lang w:val="en-US"/>
+        </w:rPr>
+        <w:t>var</w:t>
+      </w:r>
+      <w:proofErr w:type="spellEnd"/>
+      <w:r>
+        <w:rPr>
+          <w:lang w:val="en-US"/>
+        </w:rPr>
+        <w:t>);  //replace the {0} with the value of var.</w:t>
       </w:r>
     </w:p>
     <w:p>
@@ -744,6 +877,7 @@
           <w:lang w:val="en-US"/>
         </w:rPr>
       </w:pPr>
+      <w:proofErr w:type="spellStart"/>
       <w:r>
         <w:rPr>
           <w:rFonts w:ascii="Consolas" w:hAnsi="Consolas" w:cs="Consolas"/>
@@ -762,7 +896,18 @@
           <w:szCs w:val="19"/>
           <w:lang w:val="en-US"/>
         </w:rPr>
-        <w:t>.WriteLine(</w:t>
+        <w:t>.WriteLine</w:t>
+      </w:r>
+      <w:proofErr w:type="spellEnd"/>
+      <w:r>
+        <w:rPr>
+          <w:rFonts w:ascii="Consolas" w:hAnsi="Consolas" w:cs="Consolas"/>
+          <w:color w:val="000000"/>
+          <w:sz w:val="19"/>
+          <w:szCs w:val="19"/>
+          <w:lang w:val="en-US"/>
+        </w:rPr>
+        <w:t>(</w:t>
       </w:r>
       <w:r>
         <w:rPr>
@@ -782,8 +927,9 @@
           <w:szCs w:val="19"/>
           <w:lang w:val="en-US"/>
         </w:rPr>
-        <w:t>, userValue, message);</w:t>
-      </w:r>
+        <w:t xml:space="preserve">, </w:t>
+      </w:r>
+      <w:proofErr w:type="spellStart"/>
       <w:r>
         <w:rPr>
           <w:rFonts w:ascii="Consolas" w:hAnsi="Consolas" w:cs="Consolas"/>
@@ -792,6 +938,27 @@
           <w:szCs w:val="19"/>
           <w:lang w:val="en-US"/>
         </w:rPr>
+        <w:t>userValue</w:t>
+      </w:r>
+      <w:proofErr w:type="spellEnd"/>
+      <w:r>
+        <w:rPr>
+          <w:rFonts w:ascii="Consolas" w:hAnsi="Consolas" w:cs="Consolas"/>
+          <w:color w:val="000000"/>
+          <w:sz w:val="19"/>
+          <w:szCs w:val="19"/>
+          <w:lang w:val="en-US"/>
+        </w:rPr>
+        <w:t>, message);</w:t>
+      </w:r>
+      <w:r>
+        <w:rPr>
+          <w:rFonts w:ascii="Consolas" w:hAnsi="Consolas" w:cs="Consolas"/>
+          <w:color w:val="000000"/>
+          <w:sz w:val="19"/>
+          <w:szCs w:val="19"/>
+          <w:lang w:val="en-US"/>
+        </w:rPr>
         <w:t xml:space="preserve"> //works with several replacements like this</w:t>
       </w:r>
     </w:p>
@@ -908,7 +1075,29 @@
         <w:rPr>
           <w:lang w:val="en-US"/>
         </w:rPr>
-        <w:t xml:space="preserve"> [classnames, ..]</w:t>
+        <w:t xml:space="preserve"> [</w:t>
+      </w:r>
+      <w:proofErr w:type="spellStart"/>
+      <w:proofErr w:type="gramStart"/>
+      <w:r>
+        <w:rPr>
+          <w:lang w:val="en-US"/>
+        </w:rPr>
+        <w:t>classnames</w:t>
+      </w:r>
+      <w:proofErr w:type="spellEnd"/>
+      <w:r>
+        <w:rPr>
+          <w:lang w:val="en-US"/>
+        </w:rPr>
+        <w:t>, ..</w:t>
+      </w:r>
+      <w:proofErr w:type="gramEnd"/>
+      <w:r>
+        <w:rPr>
+          <w:lang w:val="en-US"/>
+        </w:rPr>
+        <w:t>]</w:t>
       </w:r>
     </w:p>
     <w:p>
@@ -986,7 +1175,21 @@
         <w:rPr>
           <w:lang w:val="en-US"/>
         </w:rPr>
-        <w:t>See project: “OperatorsExpressionsStatements” for code examples/ documentations</w:t>
+        <w:t>See project: “</w:t>
+      </w:r>
+      <w:proofErr w:type="spellStart"/>
+      <w:r>
+        <w:rPr>
+          <w:lang w:val="en-US"/>
+        </w:rPr>
+        <w:t>OperatorsExpressionsStatements</w:t>
+      </w:r>
+      <w:proofErr w:type="spellEnd"/>
+      <w:r>
+        <w:rPr>
+          <w:lang w:val="en-US"/>
+        </w:rPr>
+        <w:t>” for code examples/ documentations</w:t>
       </w:r>
     </w:p>
     <w:p>
@@ -1014,11 +1217,19 @@
           <w:lang w:val="en-US"/>
         </w:rPr>
       </w:pPr>
-      <w:r>
-        <w:rPr>
-          <w:lang w:val="en-US"/>
-        </w:rPr>
-        <w:t>i++: ++ is the iteration</w:t>
+      <w:proofErr w:type="spellStart"/>
+      <w:r>
+        <w:rPr>
+          <w:lang w:val="en-US"/>
+        </w:rPr>
+        <w:t>i</w:t>
+      </w:r>
+      <w:proofErr w:type="spellEnd"/>
+      <w:r>
+        <w:rPr>
+          <w:lang w:val="en-US"/>
+        </w:rPr>
+        <w:t>++: ++ is the iteration</w:t>
       </w:r>
       <w:r>
         <w:rPr>
@@ -1188,11 +1399,61 @@
           <w:lang w:val="en-US"/>
         </w:rPr>
       </w:pPr>
-      <w:r>
-        <w:rPr>
-          <w:lang w:val="en-US"/>
-        </w:rPr>
-        <w:t>Codesnippets: start writing fex “for” and intellisense will show; press [tab]+[tab] to tell intellisense to generate a for loop template.</w:t>
+      <w:proofErr w:type="spellStart"/>
+      <w:r>
+        <w:rPr>
+          <w:lang w:val="en-US"/>
+        </w:rPr>
+        <w:t>Codesnippets</w:t>
+      </w:r>
+      <w:proofErr w:type="spellEnd"/>
+      <w:r>
+        <w:rPr>
+          <w:lang w:val="en-US"/>
+        </w:rPr>
+        <w:t xml:space="preserve">: start writing </w:t>
+      </w:r>
+      <w:proofErr w:type="spellStart"/>
+      <w:r>
+        <w:rPr>
+          <w:lang w:val="en-US"/>
+        </w:rPr>
+        <w:t>fex</w:t>
+      </w:r>
+      <w:proofErr w:type="spellEnd"/>
+      <w:r>
+        <w:rPr>
+          <w:lang w:val="en-US"/>
+        </w:rPr>
+        <w:t xml:space="preserve"> “for” and </w:t>
+      </w:r>
+      <w:proofErr w:type="spellStart"/>
+      <w:r>
+        <w:rPr>
+          <w:lang w:val="en-US"/>
+        </w:rPr>
+        <w:t>intellisense</w:t>
+      </w:r>
+      <w:proofErr w:type="spellEnd"/>
+      <w:r>
+        <w:rPr>
+          <w:lang w:val="en-US"/>
+        </w:rPr>
+        <w:t xml:space="preserve"> will show; press [tab]+[tab] to tell </w:t>
+      </w:r>
+      <w:proofErr w:type="spellStart"/>
+      <w:r>
+        <w:rPr>
+          <w:lang w:val="en-US"/>
+        </w:rPr>
+        <w:t>intellisense</w:t>
+      </w:r>
+      <w:proofErr w:type="spellEnd"/>
+      <w:r>
+        <w:rPr>
+          <w:lang w:val="en-US"/>
+        </w:rPr>
+        <w:t xml:space="preserve"> to generate a for loop template.</w:t>
       </w:r>
     </w:p>
     <w:p>
@@ -1226,6 +1487,8 @@
         </w:rPr>
         <w:t xml:space="preserve">Syntax: </w:t>
       </w:r>
+      <w:proofErr w:type="spellStart"/>
+      <w:proofErr w:type="gramStart"/>
       <w:r>
         <w:rPr>
           <w:rFonts w:ascii="Consolas" w:hAnsi="Consolas" w:cs="Consolas"/>
@@ -1236,6 +1499,7 @@
         </w:rPr>
         <w:t>int</w:t>
       </w:r>
+      <w:proofErr w:type="spellEnd"/>
       <w:r>
         <w:rPr>
           <w:rFonts w:ascii="Consolas" w:hAnsi="Consolas" w:cs="Consolas"/>
@@ -1244,7 +1508,18 @@
           <w:szCs w:val="19"/>
           <w:lang w:val="en-US"/>
         </w:rPr>
-        <w:t xml:space="preserve">[] numbers = </w:t>
+        <w:t>[</w:t>
+      </w:r>
+      <w:proofErr w:type="gramEnd"/>
+      <w:r>
+        <w:rPr>
+          <w:rFonts w:ascii="Consolas" w:hAnsi="Consolas" w:cs="Consolas"/>
+          <w:color w:val="000000"/>
+          <w:sz w:val="19"/>
+          <w:szCs w:val="19"/>
+          <w:lang w:val="en-US"/>
+        </w:rPr>
+        <w:t xml:space="preserve">] numbers = </w:t>
       </w:r>
       <w:r>
         <w:rPr>
@@ -1266,6 +1541,7 @@
         </w:rPr>
         <w:t xml:space="preserve"> </w:t>
       </w:r>
+      <w:proofErr w:type="spellStart"/>
       <w:r>
         <w:rPr>
           <w:rFonts w:ascii="Consolas" w:hAnsi="Consolas" w:cs="Consolas"/>
@@ -1276,6 +1552,7 @@
         </w:rPr>
         <w:t>int</w:t>
       </w:r>
+      <w:proofErr w:type="spellEnd"/>
       <w:r>
         <w:rPr>
           <w:rFonts w:ascii="Consolas" w:hAnsi="Consolas" w:cs="Consolas"/>
@@ -1348,7 +1625,29 @@
         <w:rPr>
           <w:lang w:val="en-US"/>
         </w:rPr>
-        <w:t>New int[5] : explicitly make room for 5 elements</w:t>
+        <w:t xml:space="preserve">New </w:t>
+      </w:r>
+      <w:proofErr w:type="spellStart"/>
+      <w:proofErr w:type="gramStart"/>
+      <w:r>
+        <w:rPr>
+          <w:lang w:val="en-US"/>
+        </w:rPr>
+        <w:t>int</w:t>
+      </w:r>
+      <w:proofErr w:type="spellEnd"/>
+      <w:r>
+        <w:rPr>
+          <w:lang w:val="en-US"/>
+        </w:rPr>
+        <w:t>[</w:t>
+      </w:r>
+      <w:proofErr w:type="gramEnd"/>
+      <w:r>
+        <w:rPr>
+          <w:lang w:val="en-US"/>
+        </w:rPr>
+        <w:t>5] : explicitly make room for 5 elements</w:t>
       </w:r>
     </w:p>
     <w:p>
@@ -1366,7 +1665,29 @@
         <w:rPr>
           <w:lang w:val="en-US"/>
         </w:rPr>
-        <w:t>New int[] { 2, 4, 6} : Let the compiler decide the length of the array</w:t>
+        <w:t xml:space="preserve">New </w:t>
+      </w:r>
+      <w:proofErr w:type="spellStart"/>
+      <w:proofErr w:type="gramStart"/>
+      <w:r>
+        <w:rPr>
+          <w:lang w:val="en-US"/>
+        </w:rPr>
+        <w:t>int</w:t>
+      </w:r>
+      <w:proofErr w:type="spellEnd"/>
+      <w:r>
+        <w:rPr>
+          <w:lang w:val="en-US"/>
+        </w:rPr>
+        <w:t>[</w:t>
+      </w:r>
+      <w:proofErr w:type="gramEnd"/>
+      <w:r>
+        <w:rPr>
+          <w:lang w:val="en-US"/>
+        </w:rPr>
+        <w:t>] { 2, 4, 6} : Let the compiler decide the length of the array</w:t>
       </w:r>
     </w:p>
     <w:p>
@@ -1402,7 +1723,91 @@
         <w:rPr>
           <w:lang w:val="en-US"/>
         </w:rPr>
-        <w:t>for (int i == 0 ; i &lt; 5 ; i++) : Access value using “array[i]”</w:t>
+        <w:t>for (</w:t>
+      </w:r>
+      <w:proofErr w:type="spellStart"/>
+      <w:r>
+        <w:rPr>
+          <w:lang w:val="en-US"/>
+        </w:rPr>
+        <w:t>int</w:t>
+      </w:r>
+      <w:proofErr w:type="spellEnd"/>
+      <w:r>
+        <w:rPr>
+          <w:lang w:val="en-US"/>
+        </w:rPr>
+        <w:t xml:space="preserve"> </w:t>
+      </w:r>
+      <w:proofErr w:type="spellStart"/>
+      <w:r>
+        <w:rPr>
+          <w:lang w:val="en-US"/>
+        </w:rPr>
+        <w:t>i</w:t>
+      </w:r>
+      <w:proofErr w:type="spellEnd"/>
+      <w:r>
+        <w:rPr>
+          <w:lang w:val="en-US"/>
+        </w:rPr>
+        <w:t xml:space="preserve"> == </w:t>
+      </w:r>
+      <w:proofErr w:type="gramStart"/>
+      <w:r>
+        <w:rPr>
+          <w:lang w:val="en-US"/>
+        </w:rPr>
+        <w:t>0 ;</w:t>
+      </w:r>
+      <w:proofErr w:type="gramEnd"/>
+      <w:r>
+        <w:rPr>
+          <w:lang w:val="en-US"/>
+        </w:rPr>
+        <w:t xml:space="preserve"> </w:t>
+      </w:r>
+      <w:proofErr w:type="spellStart"/>
+      <w:r>
+        <w:rPr>
+          <w:lang w:val="en-US"/>
+        </w:rPr>
+        <w:t>i</w:t>
+      </w:r>
+      <w:proofErr w:type="spellEnd"/>
+      <w:r>
+        <w:rPr>
+          <w:lang w:val="en-US"/>
+        </w:rPr>
+        <w:t xml:space="preserve"> &lt; 5 ; </w:t>
+      </w:r>
+      <w:proofErr w:type="spellStart"/>
+      <w:r>
+        <w:rPr>
+          <w:lang w:val="en-US"/>
+        </w:rPr>
+        <w:t>i</w:t>
+      </w:r>
+      <w:proofErr w:type="spellEnd"/>
+      <w:r>
+        <w:rPr>
+          <w:lang w:val="en-US"/>
+        </w:rPr>
+        <w:t>++) : Access value using “array[</w:t>
+      </w:r>
+      <w:proofErr w:type="spellStart"/>
+      <w:r>
+        <w:rPr>
+          <w:lang w:val="en-US"/>
+        </w:rPr>
+        <w:t>i</w:t>
+      </w:r>
+      <w:proofErr w:type="spellEnd"/>
+      <w:r>
+        <w:rPr>
+          <w:lang w:val="en-US"/>
+        </w:rPr>
+        <w:t>]”</w:t>
       </w:r>
     </w:p>
     <w:p>
@@ -1416,11 +1821,47 @@
           <w:lang w:val="en-US"/>
         </w:rPr>
       </w:pPr>
-      <w:r>
-        <w:rPr>
-          <w:lang w:val="en-US"/>
-        </w:rPr>
-        <w:t>foreach (string name in names) : Access value using temporary var “name”.</w:t>
+      <w:proofErr w:type="spellStart"/>
+      <w:r>
+        <w:rPr>
+          <w:lang w:val="en-US"/>
+        </w:rPr>
+        <w:t>foreach</w:t>
+      </w:r>
+      <w:proofErr w:type="spellEnd"/>
+      <w:r>
+        <w:rPr>
+          <w:lang w:val="en-US"/>
+        </w:rPr>
+        <w:t xml:space="preserve"> (string name in names</w:t>
+      </w:r>
+      <w:proofErr w:type="gramStart"/>
+      <w:r>
+        <w:rPr>
+          <w:lang w:val="en-US"/>
+        </w:rPr>
+        <w:t>) :</w:t>
+      </w:r>
+      <w:proofErr w:type="gramEnd"/>
+      <w:r>
+        <w:rPr>
+          <w:lang w:val="en-US"/>
+        </w:rPr>
+        <w:t xml:space="preserve"> Access value using temporary </w:t>
+      </w:r>
+      <w:proofErr w:type="spellStart"/>
+      <w:r>
+        <w:rPr>
+          <w:lang w:val="en-US"/>
+        </w:rPr>
+        <w:t>var</w:t>
+      </w:r>
+      <w:proofErr w:type="spellEnd"/>
+      <w:r>
+        <w:rPr>
+          <w:lang w:val="en-US"/>
+        </w:rPr>
+        <w:t xml:space="preserve"> “name”.</w:t>
       </w:r>
     </w:p>
     <w:p>
@@ -1438,7 +1879,49 @@
         <w:rPr>
           <w:lang w:val="en-US"/>
         </w:rPr>
-        <w:t xml:space="preserve">“Array.Reverse(anArray)” :  </w:t>
+        <w:t>“</w:t>
+      </w:r>
+      <w:proofErr w:type="spellStart"/>
+      <w:r>
+        <w:rPr>
+          <w:lang w:val="en-US"/>
+        </w:rPr>
+        <w:t>Array.Reverse</w:t>
+      </w:r>
+      <w:proofErr w:type="spellEnd"/>
+      <w:r>
+        <w:rPr>
+          <w:lang w:val="en-US"/>
+        </w:rPr>
+        <w:t>(</w:t>
+      </w:r>
+      <w:proofErr w:type="spellStart"/>
+      <w:r>
+        <w:rPr>
+          <w:lang w:val="en-US"/>
+        </w:rPr>
+        <w:t>anArray</w:t>
+      </w:r>
+      <w:proofErr w:type="spellEnd"/>
+      <w:r>
+        <w:rPr>
+          <w:lang w:val="en-US"/>
+        </w:rPr>
+        <w:t>)</w:t>
+      </w:r>
+      <w:proofErr w:type="gramStart"/>
+      <w:r>
+        <w:rPr>
+          <w:lang w:val="en-US"/>
+        </w:rPr>
+        <w:t>” :</w:t>
+      </w:r>
+      <w:proofErr w:type="gramEnd"/>
+      <w:r>
+        <w:rPr>
+          <w:lang w:val="en-US"/>
+        </w:rPr>
+        <w:t xml:space="preserve">  </w:t>
       </w:r>
     </w:p>
     <w:p>
@@ -1476,12 +1959,14 @@
         </w:rPr>
         <w:t xml:space="preserve">Part of System </w:t>
       </w:r>
+      <w:proofErr w:type="spellStart"/>
       <w:r>
         <w:rPr>
           <w:lang w:val="en-US"/>
         </w:rPr>
         <w:t>Nnamespace</w:t>
       </w:r>
+      <w:proofErr w:type="spellEnd"/>
       <w:r>
         <w:rPr>
           <w:lang w:val="en-US"/>
@@ -1542,7 +2027,21 @@
         <w:rPr>
           <w:lang w:val="en-US"/>
         </w:rPr>
-        <w:t>Related methods goes inside the context of a class</w:t>
+        <w:t xml:space="preserve">Related methods </w:t>
+      </w:r>
+      <w:proofErr w:type="gramStart"/>
+      <w:r>
+        <w:rPr>
+          <w:lang w:val="en-US"/>
+        </w:rPr>
+        <w:t>goes</w:t>
+      </w:r>
+      <w:proofErr w:type="gramEnd"/>
+      <w:r>
+        <w:rPr>
+          <w:lang w:val="en-US"/>
+        </w:rPr>
+        <w:t xml:space="preserve"> inside the context of a class</w:t>
       </w:r>
     </w:p>
     <w:p>
@@ -1671,8 +2170,74 @@
           <w:lang w:val="en-US"/>
         </w:rPr>
       </w:pPr>
+      <w:r>
+        <w:rPr>
+          <w:lang w:val="en-US"/>
+        </w:rPr>
+        <w:t>Hardcode first, make dynamic afterwards</w:t>
+      </w:r>
+    </w:p>
+    <w:p>
+      <w:pPr>
+        <w:pStyle w:val="Listeavsnitt"/>
+        <w:numPr>
+          <w:ilvl w:val="0"/>
+          <w:numId w:val="9"/>
+        </w:numPr>
+        <w:rPr>
+          <w:lang w:val="en-US"/>
+        </w:rPr>
+      </w:pPr>
+      <w:r>
+        <w:rPr>
+          <w:lang w:val="en-US"/>
+        </w:rPr>
+        <w:t>A method should have a describing name</w:t>
+      </w:r>
+    </w:p>
+    <w:p>
+      <w:pPr>
+        <w:pStyle w:val="Listeavsnitt"/>
+        <w:numPr>
+          <w:ilvl w:val="1"/>
+          <w:numId w:val="9"/>
+        </w:numPr>
+        <w:rPr>
+          <w:lang w:val="en-US"/>
+        </w:rPr>
+      </w:pPr>
+      <w:r>
+        <w:rPr>
+          <w:lang w:val="en-US"/>
+        </w:rPr>
+        <w:t xml:space="preserve">If a method gets several </w:t>
+      </w:r>
+      <w:r>
+        <w:rPr>
+          <w:lang w:val="en-US"/>
+        </w:rPr>
+        <w:t>responsibilities</w:t>
+      </w:r>
       <w:bookmarkStart w:id="0" w:name="_GoBack"/>
       <w:bookmarkEnd w:id="0"/>
+      <w:r>
+        <w:rPr>
+          <w:lang w:val="en-US"/>
+        </w:rPr>
+        <w:t xml:space="preserve"> -&gt; split into separate methods</w:t>
+      </w:r>
+    </w:p>
+    <w:p>
+      <w:pPr>
+        <w:pStyle w:val="Listeavsnitt"/>
+        <w:numPr>
+          <w:ilvl w:val="0"/>
+          <w:numId w:val="9"/>
+        </w:numPr>
+        <w:rPr>
+          <w:lang w:val="en-US"/>
+        </w:rPr>
+      </w:pPr>
     </w:p>
     <w:p>
       <w:pPr>

</xml_diff>

<commit_message>
Split in two methods
</commit_message>
<xml_diff>
--- a/C#/C# Fundamentals for Absolute Beginners/JB Comments.docx
+++ b/C#/C# Fundamentals for Absolute Beginners/JB Comments.docx
@@ -7,29 +7,8 @@
         <w:pStyle w:val="Overskrift1"/>
       </w:pPr>
       <w:r>
-        <w:t xml:space="preserve">C# </w:t>
-      </w:r>
-      <w:proofErr w:type="spellStart"/>
-      <w:r>
-        <w:t>Fundamentals</w:t>
-      </w:r>
-      <w:proofErr w:type="spellEnd"/>
-      <w:r>
-        <w:t xml:space="preserve"> for </w:t>
-      </w:r>
-      <w:proofErr w:type="spellStart"/>
-      <w:r>
-        <w:t>Absolute</w:t>
-      </w:r>
-      <w:proofErr w:type="spellEnd"/>
-      <w:r>
-        <w:t xml:space="preserve"> </w:t>
-      </w:r>
-      <w:proofErr w:type="spellStart"/>
-      <w:r>
-        <w:t>beginners</w:t>
-      </w:r>
-      <w:proofErr w:type="spellEnd"/>
+        <w:t>C# Fundamentals for Absolute beginners</w:t>
+      </w:r>
     </w:p>
     <w:p>
       <w:r>
@@ -442,21 +421,7 @@
         <w:rPr>
           <w:lang w:val="en-US"/>
         </w:rPr>
-        <w:t xml:space="preserve">Use </w:t>
-      </w:r>
-      <w:proofErr w:type="spellStart"/>
-      <w:r>
-        <w:rPr>
-          <w:lang w:val="en-US"/>
-        </w:rPr>
-        <w:t>camelCasing</w:t>
-      </w:r>
-      <w:proofErr w:type="spellEnd"/>
-      <w:r>
-        <w:rPr>
-          <w:lang w:val="en-US"/>
-        </w:rPr>
-        <w:t xml:space="preserve"> for increased readability</w:t>
+        <w:t>Use camelCasing for increased readability</w:t>
       </w:r>
     </w:p>
     <w:p>
@@ -492,21 +457,7 @@
         <w:rPr>
           <w:lang w:val="en-US"/>
         </w:rPr>
-        <w:t xml:space="preserve">C# is </w:t>
-      </w:r>
-      <w:proofErr w:type="spellStart"/>
-      <w:r>
-        <w:rPr>
-          <w:lang w:val="en-US"/>
-        </w:rPr>
-        <w:t>CaseSensitive</w:t>
-      </w:r>
-      <w:proofErr w:type="spellEnd"/>
-      <w:r>
-        <w:rPr>
-          <w:lang w:val="en-US"/>
-        </w:rPr>
-        <w:t>!</w:t>
+        <w:t>C# is CaseSensitive!</w:t>
       </w:r>
     </w:p>
     <w:p>
@@ -520,14 +471,12 @@
           <w:lang w:val="en-US"/>
         </w:rPr>
       </w:pPr>
-      <w:proofErr w:type="spellStart"/>
       <w:r>
         <w:rPr>
           <w:lang w:val="en-US"/>
         </w:rPr>
         <w:t>Intellisense</w:t>
       </w:r>
-      <w:proofErr w:type="spellEnd"/>
       <w:r>
         <w:rPr>
           <w:lang w:val="en-US"/>
@@ -740,47 +689,11 @@
           <w:lang w:val="en-US"/>
         </w:rPr>
       </w:pPr>
-      <w:proofErr w:type="spellStart"/>
-      <w:r>
-        <w:rPr>
-          <w:lang w:val="en-US"/>
-        </w:rPr>
-        <w:t>Var</w:t>
-      </w:r>
-      <w:proofErr w:type="spellEnd"/>
-      <w:r>
-        <w:rPr>
-          <w:lang w:val="en-US"/>
-        </w:rPr>
-        <w:t xml:space="preserve"> += something; is short for: </w:t>
-      </w:r>
-      <w:proofErr w:type="spellStart"/>
-      <w:r>
-        <w:rPr>
-          <w:lang w:val="en-US"/>
-        </w:rPr>
-        <w:t>var</w:t>
-      </w:r>
-      <w:proofErr w:type="spellEnd"/>
-      <w:r>
-        <w:rPr>
-          <w:lang w:val="en-US"/>
-        </w:rPr>
-        <w:t xml:space="preserve"> = </w:t>
-      </w:r>
-      <w:proofErr w:type="spellStart"/>
-      <w:r>
-        <w:rPr>
-          <w:lang w:val="en-US"/>
-        </w:rPr>
-        <w:t>var</w:t>
-      </w:r>
-      <w:proofErr w:type="spellEnd"/>
-      <w:r>
-        <w:rPr>
-          <w:lang w:val="en-US"/>
-        </w:rPr>
-        <w:t xml:space="preserve"> + something;</w:t>
+      <w:r>
+        <w:rPr>
+          <w:lang w:val="en-US"/>
+        </w:rPr>
+        <w:t>Var += something; is short for: var = var + something;</w:t>
       </w:r>
     </w:p>
     <w:p>
@@ -794,28 +707,12 @@
           <w:lang w:val="en-US"/>
         </w:rPr>
       </w:pPr>
-      <w:proofErr w:type="gramStart"/>
       <w:r>
         <w:rPr>
           <w:lang w:val="en-US"/>
         </w:rPr>
         <w:lastRenderedPageBreak/>
-        <w:t>If(</w:t>
-      </w:r>
-      <w:proofErr w:type="spellStart"/>
-      <w:proofErr w:type="gramEnd"/>
-      <w:r>
-        <w:rPr>
-          <w:lang w:val="en-US"/>
-        </w:rPr>
-        <w:t>var</w:t>
-      </w:r>
-      <w:proofErr w:type="spellEnd"/>
-      <w:r>
-        <w:rPr>
-          <w:lang w:val="en-US"/>
-        </w:rPr>
-        <w:t xml:space="preserve"> == value) ? result-if-yes; result-if-false;</w:t>
+        <w:t>If(var == value) ? result-if-yes; result-if-false;</w:t>
       </w:r>
     </w:p>
     <w:p>
@@ -829,41 +726,11 @@
           <w:lang w:val="en-US"/>
         </w:rPr>
       </w:pPr>
-      <w:proofErr w:type="spellStart"/>
-      <w:proofErr w:type="gramStart"/>
-      <w:r>
-        <w:rPr>
-          <w:lang w:val="en-US"/>
-        </w:rPr>
-        <w:t>Writeline</w:t>
-      </w:r>
-      <w:proofErr w:type="spellEnd"/>
-      <w:r>
-        <w:rPr>
-          <w:lang w:val="en-US"/>
-        </w:rPr>
-        <w:t>(</w:t>
-      </w:r>
-      <w:proofErr w:type="gramEnd"/>
-      <w:r>
-        <w:rPr>
-          <w:lang w:val="en-US"/>
-        </w:rPr>
-        <w:t xml:space="preserve">“You won a {0}.”, </w:t>
-      </w:r>
-      <w:proofErr w:type="spellStart"/>
-      <w:r>
-        <w:rPr>
-          <w:lang w:val="en-US"/>
-        </w:rPr>
-        <w:t>var</w:t>
-      </w:r>
-      <w:proofErr w:type="spellEnd"/>
-      <w:r>
-        <w:rPr>
-          <w:lang w:val="en-US"/>
-        </w:rPr>
-        <w:t>);  //replace the {0} with the value of var.</w:t>
+      <w:r>
+        <w:rPr>
+          <w:lang w:val="en-US"/>
+        </w:rPr>
+        <w:t>Writeline(“You won a {0}.”, var);  //replace the {0} with the value of var.</w:t>
       </w:r>
     </w:p>
     <w:p>
@@ -877,7 +744,6 @@
           <w:lang w:val="en-US"/>
         </w:rPr>
       </w:pPr>
-      <w:proofErr w:type="spellStart"/>
       <w:r>
         <w:rPr>
           <w:rFonts w:ascii="Consolas" w:hAnsi="Consolas" w:cs="Consolas"/>
@@ -896,9 +762,18 @@
           <w:szCs w:val="19"/>
           <w:lang w:val="en-US"/>
         </w:rPr>
-        <w:t>.WriteLine</w:t>
-      </w:r>
-      <w:proofErr w:type="spellEnd"/>
+        <w:t>.WriteLine(</w:t>
+      </w:r>
+      <w:r>
+        <w:rPr>
+          <w:rFonts w:ascii="Consolas" w:hAnsi="Consolas" w:cs="Consolas"/>
+          <w:color w:val="A31515"/>
+          <w:sz w:val="19"/>
+          <w:szCs w:val="19"/>
+          <w:lang w:val="en-US"/>
+        </w:rPr>
+        <w:t>"You entered: {0}, therefor you won a {1}."</w:t>
+      </w:r>
       <w:r>
         <w:rPr>
           <w:rFonts w:ascii="Consolas" w:hAnsi="Consolas" w:cs="Consolas"/>
@@ -907,17 +782,7 @@
           <w:szCs w:val="19"/>
           <w:lang w:val="en-US"/>
         </w:rPr>
-        <w:t>(</w:t>
-      </w:r>
-      <w:r>
-        <w:rPr>
-          <w:rFonts w:ascii="Consolas" w:hAnsi="Consolas" w:cs="Consolas"/>
-          <w:color w:val="A31515"/>
-          <w:sz w:val="19"/>
-          <w:szCs w:val="19"/>
-          <w:lang w:val="en-US"/>
-        </w:rPr>
-        <w:t>"You entered: {0}, therefor you won a {1}."</w:t>
+        <w:t>, userValue, message);</w:t>
       </w:r>
       <w:r>
         <w:rPr>
@@ -927,9 +792,450 @@
           <w:szCs w:val="19"/>
           <w:lang w:val="en-US"/>
         </w:rPr>
-        <w:t xml:space="preserve">, </w:t>
-      </w:r>
-      <w:proofErr w:type="spellStart"/>
+        <w:t xml:space="preserve"> //works with several replacements like this</w:t>
+      </w:r>
+    </w:p>
+    <w:p>
+      <w:pPr>
+        <w:pStyle w:val="Overskrift3"/>
+        <w:rPr>
+          <w:lang w:val="en-US"/>
+        </w:rPr>
+      </w:pPr>
+      <w:r>
+        <w:rPr>
+          <w:lang w:val="en-US"/>
+        </w:rPr>
+        <w:t>08. Operators, Expressions and Statements</w:t>
+      </w:r>
+    </w:p>
+    <w:p>
+      <w:pPr>
+        <w:pStyle w:val="Listeavsnitt"/>
+        <w:numPr>
+          <w:ilvl w:val="0"/>
+          <w:numId w:val="6"/>
+        </w:numPr>
+        <w:rPr>
+          <w:lang w:val="en-US"/>
+        </w:rPr>
+      </w:pPr>
+      <w:r>
+        <w:rPr>
+          <w:lang w:val="en-US"/>
+        </w:rPr>
+        <w:t xml:space="preserve">Basic building blocks: </w:t>
+      </w:r>
+    </w:p>
+    <w:p>
+      <w:pPr>
+        <w:pStyle w:val="Listeavsnitt"/>
+        <w:numPr>
+          <w:ilvl w:val="1"/>
+          <w:numId w:val="6"/>
+        </w:numPr>
+        <w:rPr>
+          <w:lang w:val="en-US"/>
+        </w:rPr>
+      </w:pPr>
+      <w:r>
+        <w:rPr>
+          <w:lang w:val="en-US"/>
+        </w:rPr>
+        <w:t>Statements. Complete thoughts</w:t>
+      </w:r>
+      <w:r>
+        <w:rPr>
+          <w:lang w:val="en-US"/>
+        </w:rPr>
+        <w:t>, like a sentence.</w:t>
+      </w:r>
+    </w:p>
+    <w:p>
+      <w:pPr>
+        <w:pStyle w:val="Listeavsnitt"/>
+        <w:numPr>
+          <w:ilvl w:val="1"/>
+          <w:numId w:val="6"/>
+        </w:numPr>
+        <w:rPr>
+          <w:lang w:val="en-US"/>
+        </w:rPr>
+      </w:pPr>
+      <w:r>
+        <w:rPr>
+          <w:lang w:val="en-US"/>
+        </w:rPr>
+        <w:t>Statements are made of expressions</w:t>
+      </w:r>
+    </w:p>
+    <w:p>
+      <w:pPr>
+        <w:pStyle w:val="Listeavsnitt"/>
+        <w:numPr>
+          <w:ilvl w:val="1"/>
+          <w:numId w:val="6"/>
+        </w:numPr>
+        <w:rPr>
+          <w:lang w:val="en-US"/>
+        </w:rPr>
+      </w:pPr>
+      <w:r>
+        <w:rPr>
+          <w:lang w:val="en-US"/>
+        </w:rPr>
+        <w:t>Expressions are made of operators and operands</w:t>
+      </w:r>
+    </w:p>
+    <w:p>
+      <w:pPr>
+        <w:pStyle w:val="Listeavsnitt"/>
+        <w:numPr>
+          <w:ilvl w:val="1"/>
+          <w:numId w:val="6"/>
+        </w:numPr>
+        <w:rPr>
+          <w:lang w:val="en-US"/>
+        </w:rPr>
+      </w:pPr>
+      <w:r>
+        <w:rPr>
+          <w:lang w:val="en-US"/>
+        </w:rPr>
+        <w:t>Operands are the nouns. The things, the objects</w:t>
+      </w:r>
+      <w:r>
+        <w:rPr>
+          <w:lang w:val="en-US"/>
+        </w:rPr>
+        <w:t xml:space="preserve"> [classnames, ..]</w:t>
+      </w:r>
+    </w:p>
+    <w:p>
+      <w:pPr>
+        <w:pStyle w:val="Listeavsnitt"/>
+        <w:numPr>
+          <w:ilvl w:val="2"/>
+          <w:numId w:val="6"/>
+        </w:numPr>
+        <w:rPr>
+          <w:lang w:val="en-US"/>
+        </w:rPr>
+      </w:pPr>
+      <w:r>
+        <w:rPr>
+          <w:lang w:val="en-US"/>
+        </w:rPr>
+        <w:t>Developer give these names</w:t>
+      </w:r>
+    </w:p>
+    <w:p>
+      <w:pPr>
+        <w:pStyle w:val="Listeavsnitt"/>
+        <w:numPr>
+          <w:ilvl w:val="1"/>
+          <w:numId w:val="6"/>
+        </w:numPr>
+        <w:rPr>
+          <w:lang w:val="en-US"/>
+        </w:rPr>
+      </w:pPr>
+      <w:r>
+        <w:rPr>
+          <w:lang w:val="en-US"/>
+        </w:rPr>
+        <w:t>Operators are the verbs. Performs action</w:t>
+      </w:r>
+      <w:r>
+        <w:rPr>
+          <w:lang w:val="en-US"/>
+        </w:rPr>
+        <w:t xml:space="preserve"> [=, +=]</w:t>
+      </w:r>
+    </w:p>
+    <w:p>
+      <w:pPr>
+        <w:pStyle w:val="Listeavsnitt"/>
+        <w:numPr>
+          <w:ilvl w:val="2"/>
+          <w:numId w:val="6"/>
+        </w:numPr>
+        <w:rPr>
+          <w:lang w:val="en-US"/>
+        </w:rPr>
+      </w:pPr>
+      <w:r>
+        <w:rPr>
+          <w:lang w:val="en-US"/>
+        </w:rPr>
+        <w:t>Developer need to learn these</w:t>
+      </w:r>
+    </w:p>
+    <w:p>
+      <w:pPr>
+        <w:pStyle w:val="Listeavsnitt"/>
+        <w:numPr>
+          <w:ilvl w:val="0"/>
+          <w:numId w:val="6"/>
+        </w:numPr>
+        <w:rPr>
+          <w:lang w:val="en-US"/>
+        </w:rPr>
+      </w:pPr>
+      <w:r>
+        <w:rPr>
+          <w:lang w:val="en-US"/>
+        </w:rPr>
+        <w:t>See project: “OperatorsExpressionsStatements” for code examples/ documentations</w:t>
+      </w:r>
+    </w:p>
+    <w:p>
+      <w:pPr>
+        <w:pStyle w:val="Overskrift3"/>
+        <w:rPr>
+          <w:lang w:val="en-US"/>
+        </w:rPr>
+      </w:pPr>
+      <w:r>
+        <w:rPr>
+          <w:lang w:val="en-US"/>
+        </w:rPr>
+        <w:t>09. Iteration Statement</w:t>
+      </w:r>
+    </w:p>
+    <w:p>
+      <w:pPr>
+        <w:pStyle w:val="Listeavsnitt"/>
+        <w:numPr>
+          <w:ilvl w:val="0"/>
+          <w:numId w:val="7"/>
+        </w:numPr>
+        <w:rPr>
+          <w:lang w:val="en-US"/>
+        </w:rPr>
+      </w:pPr>
+      <w:r>
+        <w:rPr>
+          <w:lang w:val="en-US"/>
+        </w:rPr>
+        <w:t>i++: ++ is the iteration</w:t>
+      </w:r>
+      <w:r>
+        <w:rPr>
+          <w:lang w:val="en-US"/>
+        </w:rPr>
+        <w:t xml:space="preserve"> </w:t>
+      </w:r>
+      <w:r>
+        <w:rPr>
+          <w:lang w:val="en-US"/>
+        </w:rPr>
+        <w:t>statement</w:t>
+      </w:r>
+    </w:p>
+    <w:p>
+      <w:pPr>
+        <w:pStyle w:val="Listeavsnitt"/>
+        <w:numPr>
+          <w:ilvl w:val="0"/>
+          <w:numId w:val="7"/>
+        </w:numPr>
+        <w:rPr>
+          <w:lang w:val="en-US"/>
+        </w:rPr>
+      </w:pPr>
+      <w:r>
+        <w:rPr>
+          <w:lang w:val="en-US"/>
+        </w:rPr>
+        <w:t>B</w:t>
+      </w:r>
+      <w:r>
+        <w:rPr>
+          <w:lang w:val="en-US"/>
+        </w:rPr>
+        <w:t xml:space="preserve">reakpoint: </w:t>
+      </w:r>
+    </w:p>
+    <w:p>
+      <w:pPr>
+        <w:pStyle w:val="Listeavsnitt"/>
+        <w:numPr>
+          <w:ilvl w:val="1"/>
+          <w:numId w:val="7"/>
+        </w:numPr>
+        <w:rPr>
+          <w:lang w:val="en-US"/>
+        </w:rPr>
+      </w:pPr>
+      <w:r>
+        <w:rPr>
+          <w:lang w:val="en-US"/>
+        </w:rPr>
+        <w:t>hover to monitor variables, change values of variables, change what code is executed next</w:t>
+      </w:r>
+    </w:p>
+    <w:p>
+      <w:pPr>
+        <w:pStyle w:val="Listeavsnitt"/>
+        <w:numPr>
+          <w:ilvl w:val="1"/>
+          <w:numId w:val="7"/>
+        </w:numPr>
+        <w:rPr>
+          <w:lang w:val="en-US"/>
+        </w:rPr>
+      </w:pPr>
+      <w:r>
+        <w:rPr>
+          <w:lang w:val="en-US"/>
+        </w:rPr>
+        <w:t>[F10] step over the breakpoint and continue executing the code</w:t>
+      </w:r>
+    </w:p>
+    <w:p>
+      <w:pPr>
+        <w:pStyle w:val="Listeavsnitt"/>
+        <w:numPr>
+          <w:ilvl w:val="1"/>
+          <w:numId w:val="7"/>
+        </w:numPr>
+        <w:rPr>
+          <w:lang w:val="en-US"/>
+        </w:rPr>
+      </w:pPr>
+      <w:r>
+        <w:rPr>
+          <w:lang w:val="en-US"/>
+        </w:rPr>
+        <w:t>[Continue] the program will execute up to the next breakpoint</w:t>
+      </w:r>
+    </w:p>
+    <w:p>
+      <w:pPr>
+        <w:pStyle w:val="Listeavsnitt"/>
+        <w:numPr>
+          <w:ilvl w:val="1"/>
+          <w:numId w:val="7"/>
+        </w:numPr>
+        <w:rPr>
+          <w:lang w:val="en-US"/>
+        </w:rPr>
+      </w:pPr>
+      <w:r>
+        <w:rPr>
+          <w:lang w:val="en-US"/>
+        </w:rPr>
+        <w:t>Breakpoint settings</w:t>
+      </w:r>
+      <w:r>
+        <w:rPr>
+          <w:lang w:val="en-US"/>
+        </w:rPr>
+        <w:t xml:space="preserve"> </w:t>
+      </w:r>
+      <w:r>
+        <w:rPr>
+          <w:lang w:val="en-US"/>
+        </w:rPr>
+        <w:t>-&gt;</w:t>
+      </w:r>
+      <w:r>
+        <w:rPr>
+          <w:lang w:val="en-US"/>
+        </w:rPr>
+        <w:t xml:space="preserve"> </w:t>
+      </w:r>
+      <w:r>
+        <w:rPr>
+          <w:lang w:val="en-US"/>
+        </w:rPr>
+        <w:t xml:space="preserve">Conditional </w:t>
+      </w:r>
+      <w:r>
+        <w:rPr>
+          <w:lang w:val="en-US"/>
+        </w:rPr>
+        <w:t>breakpoint will “listen” for a condition come true for breaking.</w:t>
+      </w:r>
+    </w:p>
+    <w:p>
+      <w:pPr>
+        <w:pStyle w:val="Listeavsnitt"/>
+        <w:numPr>
+          <w:ilvl w:val="1"/>
+          <w:numId w:val="7"/>
+        </w:numPr>
+        <w:rPr>
+          <w:lang w:val="en-US"/>
+        </w:rPr>
+      </w:pPr>
+      <w:r>
+        <w:rPr>
+          <w:lang w:val="en-US"/>
+        </w:rPr>
+        <w:t>Enable/Disable</w:t>
+      </w:r>
+    </w:p>
+    <w:p>
+      <w:pPr>
+        <w:pStyle w:val="Listeavsnitt"/>
+        <w:numPr>
+          <w:ilvl w:val="0"/>
+          <w:numId w:val="7"/>
+        </w:numPr>
+        <w:rPr>
+          <w:lang w:val="en-US"/>
+        </w:rPr>
+      </w:pPr>
+      <w:r>
+        <w:rPr>
+          <w:lang w:val="en-US"/>
+        </w:rPr>
+        <w:t>Codesnippets: start writing fex “for” and intellisense will show; press [tab]+[tab] to tell intellisense to generate a for loop template.</w:t>
+      </w:r>
+    </w:p>
+    <w:p>
+      <w:pPr>
+        <w:pStyle w:val="Overskrift3"/>
+        <w:rPr>
+          <w:lang w:val="en-US"/>
+        </w:rPr>
+      </w:pPr>
+      <w:r>
+        <w:rPr>
+          <w:lang w:val="en-US"/>
+        </w:rPr>
+        <w:t>10. Understanding Arrays</w:t>
+      </w:r>
+    </w:p>
+    <w:p>
+      <w:pPr>
+        <w:pStyle w:val="Listeavsnitt"/>
+        <w:numPr>
+          <w:ilvl w:val="0"/>
+          <w:numId w:val="8"/>
+        </w:numPr>
+        <w:rPr>
+          <w:lang w:val="en-US"/>
+        </w:rPr>
+      </w:pPr>
+      <w:r>
+        <w:rPr>
+          <w:lang w:val="en-US"/>
+        </w:rPr>
+        <w:t xml:space="preserve">Syntax: </w:t>
+      </w:r>
+      <w:r>
+        <w:rPr>
+          <w:rFonts w:ascii="Consolas" w:hAnsi="Consolas" w:cs="Consolas"/>
+          <w:color w:val="0000FF"/>
+          <w:sz w:val="19"/>
+          <w:szCs w:val="19"/>
+          <w:lang w:val="en-US"/>
+        </w:rPr>
+        <w:t>int</w:t>
+      </w:r>
       <w:r>
         <w:rPr>
           <w:rFonts w:ascii="Consolas" w:hAnsi="Consolas" w:cs="Consolas"/>
@@ -938,9 +1244,18 @@
           <w:szCs w:val="19"/>
           <w:lang w:val="en-US"/>
         </w:rPr>
-        <w:t>userValue</w:t>
-      </w:r>
-      <w:proofErr w:type="spellEnd"/>
+        <w:t xml:space="preserve">[] numbers = </w:t>
+      </w:r>
+      <w:r>
+        <w:rPr>
+          <w:rFonts w:ascii="Consolas" w:hAnsi="Consolas" w:cs="Consolas"/>
+          <w:color w:val="0000FF"/>
+          <w:sz w:val="19"/>
+          <w:szCs w:val="19"/>
+          <w:lang w:val="en-US"/>
+        </w:rPr>
+        <w:t>new</w:t>
+      </w:r>
       <w:r>
         <w:rPr>
           <w:rFonts w:ascii="Consolas" w:hAnsi="Consolas" w:cs="Consolas"/>
@@ -949,7 +1264,17 @@
           <w:szCs w:val="19"/>
           <w:lang w:val="en-US"/>
         </w:rPr>
-        <w:t>, message);</w:t>
+        <w:t xml:space="preserve"> </w:t>
+      </w:r>
+      <w:r>
+        <w:rPr>
+          <w:rFonts w:ascii="Consolas" w:hAnsi="Consolas" w:cs="Consolas"/>
+          <w:color w:val="0000FF"/>
+          <w:sz w:val="19"/>
+          <w:szCs w:val="19"/>
+          <w:lang w:val="en-US"/>
+        </w:rPr>
+        <w:t>int</w:t>
       </w:r>
       <w:r>
         <w:rPr>
@@ -959,547 +1284,8 @@
           <w:szCs w:val="19"/>
           <w:lang w:val="en-US"/>
         </w:rPr>
-        <w:t xml:space="preserve"> //works with several replacements like this</w:t>
-      </w:r>
-    </w:p>
-    <w:p>
-      <w:pPr>
-        <w:pStyle w:val="Overskrift3"/>
-        <w:rPr>
-          <w:lang w:val="en-US"/>
-        </w:rPr>
-      </w:pPr>
-      <w:r>
-        <w:rPr>
-          <w:lang w:val="en-US"/>
-        </w:rPr>
-        <w:t>08. Operators, Expressions and Statements</w:t>
-      </w:r>
-    </w:p>
-    <w:p>
-      <w:pPr>
-        <w:pStyle w:val="Listeavsnitt"/>
-        <w:numPr>
-          <w:ilvl w:val="0"/>
-          <w:numId w:val="6"/>
-        </w:numPr>
-        <w:rPr>
-          <w:lang w:val="en-US"/>
-        </w:rPr>
-      </w:pPr>
-      <w:r>
-        <w:rPr>
-          <w:lang w:val="en-US"/>
-        </w:rPr>
-        <w:t xml:space="preserve">Basic building blocks: </w:t>
-      </w:r>
-    </w:p>
-    <w:p>
-      <w:pPr>
-        <w:pStyle w:val="Listeavsnitt"/>
-        <w:numPr>
-          <w:ilvl w:val="1"/>
-          <w:numId w:val="6"/>
-        </w:numPr>
-        <w:rPr>
-          <w:lang w:val="en-US"/>
-        </w:rPr>
-      </w:pPr>
-      <w:r>
-        <w:rPr>
-          <w:lang w:val="en-US"/>
-        </w:rPr>
-        <w:t>Statements. Complete thoughts</w:t>
-      </w:r>
-      <w:r>
-        <w:rPr>
-          <w:lang w:val="en-US"/>
-        </w:rPr>
-        <w:t>, like a sentence.</w:t>
-      </w:r>
-    </w:p>
-    <w:p>
-      <w:pPr>
-        <w:pStyle w:val="Listeavsnitt"/>
-        <w:numPr>
-          <w:ilvl w:val="1"/>
-          <w:numId w:val="6"/>
-        </w:numPr>
-        <w:rPr>
-          <w:lang w:val="en-US"/>
-        </w:rPr>
-      </w:pPr>
-      <w:r>
-        <w:rPr>
-          <w:lang w:val="en-US"/>
-        </w:rPr>
-        <w:t>Statements are made of expressions</w:t>
-      </w:r>
-    </w:p>
-    <w:p>
-      <w:pPr>
-        <w:pStyle w:val="Listeavsnitt"/>
-        <w:numPr>
-          <w:ilvl w:val="1"/>
-          <w:numId w:val="6"/>
-        </w:numPr>
-        <w:rPr>
-          <w:lang w:val="en-US"/>
-        </w:rPr>
-      </w:pPr>
-      <w:r>
-        <w:rPr>
-          <w:lang w:val="en-US"/>
-        </w:rPr>
-        <w:t>Expressions are made of operators and operands</w:t>
-      </w:r>
-    </w:p>
-    <w:p>
-      <w:pPr>
-        <w:pStyle w:val="Listeavsnitt"/>
-        <w:numPr>
-          <w:ilvl w:val="1"/>
-          <w:numId w:val="6"/>
-        </w:numPr>
-        <w:rPr>
-          <w:lang w:val="en-US"/>
-        </w:rPr>
-      </w:pPr>
-      <w:r>
-        <w:rPr>
-          <w:lang w:val="en-US"/>
-        </w:rPr>
-        <w:t>Operands are the nouns. The things, the objects</w:t>
-      </w:r>
-      <w:r>
-        <w:rPr>
-          <w:lang w:val="en-US"/>
-        </w:rPr>
-        <w:t xml:space="preserve"> [</w:t>
-      </w:r>
-      <w:proofErr w:type="spellStart"/>
-      <w:proofErr w:type="gramStart"/>
-      <w:r>
-        <w:rPr>
-          <w:lang w:val="en-US"/>
-        </w:rPr>
-        <w:t>classnames</w:t>
-      </w:r>
-      <w:proofErr w:type="spellEnd"/>
-      <w:r>
-        <w:rPr>
-          <w:lang w:val="en-US"/>
-        </w:rPr>
-        <w:t>, ..</w:t>
-      </w:r>
-      <w:proofErr w:type="gramEnd"/>
-      <w:r>
-        <w:rPr>
-          <w:lang w:val="en-US"/>
-        </w:rPr>
-        <w:t>]</w:t>
-      </w:r>
-    </w:p>
-    <w:p>
-      <w:pPr>
-        <w:pStyle w:val="Listeavsnitt"/>
-        <w:numPr>
-          <w:ilvl w:val="2"/>
-          <w:numId w:val="6"/>
-        </w:numPr>
-        <w:rPr>
-          <w:lang w:val="en-US"/>
-        </w:rPr>
-      </w:pPr>
-      <w:r>
-        <w:rPr>
-          <w:lang w:val="en-US"/>
-        </w:rPr>
-        <w:t>Developer give these names</w:t>
-      </w:r>
-    </w:p>
-    <w:p>
-      <w:pPr>
-        <w:pStyle w:val="Listeavsnitt"/>
-        <w:numPr>
-          <w:ilvl w:val="1"/>
-          <w:numId w:val="6"/>
-        </w:numPr>
-        <w:rPr>
-          <w:lang w:val="en-US"/>
-        </w:rPr>
-      </w:pPr>
-      <w:r>
-        <w:rPr>
-          <w:lang w:val="en-US"/>
-        </w:rPr>
-        <w:t>Operators are the verbs. Performs action</w:t>
-      </w:r>
-      <w:r>
-        <w:rPr>
-          <w:lang w:val="en-US"/>
-        </w:rPr>
-        <w:t xml:space="preserve"> [=, +=]</w:t>
-      </w:r>
-    </w:p>
-    <w:p>
-      <w:pPr>
-        <w:pStyle w:val="Listeavsnitt"/>
-        <w:numPr>
-          <w:ilvl w:val="2"/>
-          <w:numId w:val="6"/>
-        </w:numPr>
-        <w:rPr>
-          <w:lang w:val="en-US"/>
-        </w:rPr>
-      </w:pPr>
-      <w:r>
-        <w:rPr>
-          <w:lang w:val="en-US"/>
-        </w:rPr>
-        <w:t>Developer need to learn these</w:t>
-      </w:r>
-    </w:p>
-    <w:p>
-      <w:pPr>
-        <w:pStyle w:val="Listeavsnitt"/>
-        <w:numPr>
-          <w:ilvl w:val="0"/>
-          <w:numId w:val="6"/>
-        </w:numPr>
-        <w:rPr>
-          <w:lang w:val="en-US"/>
-        </w:rPr>
-      </w:pPr>
-      <w:r>
-        <w:rPr>
-          <w:lang w:val="en-US"/>
-        </w:rPr>
-        <w:t>See project: “</w:t>
-      </w:r>
-      <w:proofErr w:type="spellStart"/>
-      <w:r>
-        <w:rPr>
-          <w:lang w:val="en-US"/>
-        </w:rPr>
-        <w:t>OperatorsExpressionsStatements</w:t>
-      </w:r>
-      <w:proofErr w:type="spellEnd"/>
-      <w:r>
-        <w:rPr>
-          <w:lang w:val="en-US"/>
-        </w:rPr>
-        <w:t>” for code examples/ documentations</w:t>
-      </w:r>
-    </w:p>
-    <w:p>
-      <w:pPr>
-        <w:pStyle w:val="Overskrift3"/>
-        <w:rPr>
-          <w:lang w:val="en-US"/>
-        </w:rPr>
-      </w:pPr>
-      <w:r>
-        <w:rPr>
-          <w:lang w:val="en-US"/>
-        </w:rPr>
-        <w:t>09. Iteration Statement</w:t>
-      </w:r>
-    </w:p>
-    <w:p>
-      <w:pPr>
-        <w:pStyle w:val="Listeavsnitt"/>
-        <w:numPr>
-          <w:ilvl w:val="0"/>
-          <w:numId w:val="7"/>
-        </w:numPr>
-        <w:rPr>
-          <w:lang w:val="en-US"/>
-        </w:rPr>
-      </w:pPr>
-      <w:proofErr w:type="spellStart"/>
-      <w:r>
-        <w:rPr>
-          <w:lang w:val="en-US"/>
-        </w:rPr>
-        <w:t>i</w:t>
-      </w:r>
-      <w:proofErr w:type="spellEnd"/>
-      <w:r>
-        <w:rPr>
-          <w:lang w:val="en-US"/>
-        </w:rPr>
-        <w:t>++: ++ is the iteration</w:t>
-      </w:r>
-      <w:r>
-        <w:rPr>
-          <w:lang w:val="en-US"/>
-        </w:rPr>
-        <w:t xml:space="preserve"> </w:t>
-      </w:r>
-      <w:r>
-        <w:rPr>
-          <w:lang w:val="en-US"/>
-        </w:rPr>
-        <w:t>statement</w:t>
-      </w:r>
-    </w:p>
-    <w:p>
-      <w:pPr>
-        <w:pStyle w:val="Listeavsnitt"/>
-        <w:numPr>
-          <w:ilvl w:val="0"/>
-          <w:numId w:val="7"/>
-        </w:numPr>
-        <w:rPr>
-          <w:lang w:val="en-US"/>
-        </w:rPr>
-      </w:pPr>
-      <w:r>
-        <w:rPr>
-          <w:lang w:val="en-US"/>
-        </w:rPr>
-        <w:t>B</w:t>
-      </w:r>
-      <w:r>
-        <w:rPr>
-          <w:lang w:val="en-US"/>
-        </w:rPr>
-        <w:t xml:space="preserve">reakpoint: </w:t>
-      </w:r>
-    </w:p>
-    <w:p>
-      <w:pPr>
-        <w:pStyle w:val="Listeavsnitt"/>
-        <w:numPr>
-          <w:ilvl w:val="1"/>
-          <w:numId w:val="7"/>
-        </w:numPr>
-        <w:rPr>
-          <w:lang w:val="en-US"/>
-        </w:rPr>
-      </w:pPr>
-      <w:r>
-        <w:rPr>
-          <w:lang w:val="en-US"/>
-        </w:rPr>
-        <w:t>hover to monitor variables, change values of variables, change what code is executed next</w:t>
-      </w:r>
-    </w:p>
-    <w:p>
-      <w:pPr>
-        <w:pStyle w:val="Listeavsnitt"/>
-        <w:numPr>
-          <w:ilvl w:val="1"/>
-          <w:numId w:val="7"/>
-        </w:numPr>
-        <w:rPr>
-          <w:lang w:val="en-US"/>
-        </w:rPr>
-      </w:pPr>
-      <w:r>
-        <w:rPr>
-          <w:lang w:val="en-US"/>
-        </w:rPr>
-        <w:t>[F10] step over the breakpoint and continue executing the code</w:t>
-      </w:r>
-    </w:p>
-    <w:p>
-      <w:pPr>
-        <w:pStyle w:val="Listeavsnitt"/>
-        <w:numPr>
-          <w:ilvl w:val="1"/>
-          <w:numId w:val="7"/>
-        </w:numPr>
-        <w:rPr>
-          <w:lang w:val="en-US"/>
-        </w:rPr>
-      </w:pPr>
-      <w:r>
-        <w:rPr>
-          <w:lang w:val="en-US"/>
-        </w:rPr>
-        <w:t>[Continue] the program will execute up to the next breakpoint</w:t>
-      </w:r>
-    </w:p>
-    <w:p>
-      <w:pPr>
-        <w:pStyle w:val="Listeavsnitt"/>
-        <w:numPr>
-          <w:ilvl w:val="1"/>
-          <w:numId w:val="7"/>
-        </w:numPr>
-        <w:rPr>
-          <w:lang w:val="en-US"/>
-        </w:rPr>
-      </w:pPr>
-      <w:r>
-        <w:rPr>
-          <w:lang w:val="en-US"/>
-        </w:rPr>
-        <w:t>Breakpoint settings</w:t>
-      </w:r>
-      <w:r>
-        <w:rPr>
-          <w:lang w:val="en-US"/>
-        </w:rPr>
-        <w:t xml:space="preserve"> </w:t>
-      </w:r>
-      <w:r>
-        <w:rPr>
-          <w:lang w:val="en-US"/>
-        </w:rPr>
-        <w:t>-&gt;</w:t>
-      </w:r>
-      <w:r>
-        <w:rPr>
-          <w:lang w:val="en-US"/>
-        </w:rPr>
-        <w:t xml:space="preserve"> </w:t>
-      </w:r>
-      <w:r>
-        <w:rPr>
-          <w:lang w:val="en-US"/>
-        </w:rPr>
-        <w:t xml:space="preserve">Conditional </w:t>
-      </w:r>
-      <w:r>
-        <w:rPr>
-          <w:lang w:val="en-US"/>
-        </w:rPr>
-        <w:t>breakpoint will “listen” for a condition come true for breaking.</w:t>
-      </w:r>
-    </w:p>
-    <w:p>
-      <w:pPr>
-        <w:pStyle w:val="Listeavsnitt"/>
-        <w:numPr>
-          <w:ilvl w:val="1"/>
-          <w:numId w:val="7"/>
-        </w:numPr>
-        <w:rPr>
-          <w:lang w:val="en-US"/>
-        </w:rPr>
-      </w:pPr>
-      <w:r>
-        <w:rPr>
-          <w:lang w:val="en-US"/>
-        </w:rPr>
-        <w:t>Enable/Disable</w:t>
-      </w:r>
-    </w:p>
-    <w:p>
-      <w:pPr>
-        <w:pStyle w:val="Listeavsnitt"/>
-        <w:numPr>
-          <w:ilvl w:val="0"/>
-          <w:numId w:val="7"/>
-        </w:numPr>
-        <w:rPr>
-          <w:lang w:val="en-US"/>
-        </w:rPr>
-      </w:pPr>
-      <w:proofErr w:type="spellStart"/>
-      <w:r>
-        <w:rPr>
-          <w:lang w:val="en-US"/>
-        </w:rPr>
-        <w:t>Codesnippets</w:t>
-      </w:r>
-      <w:proofErr w:type="spellEnd"/>
-      <w:r>
-        <w:rPr>
-          <w:lang w:val="en-US"/>
-        </w:rPr>
-        <w:t xml:space="preserve">: start writing </w:t>
-      </w:r>
-      <w:proofErr w:type="spellStart"/>
-      <w:r>
-        <w:rPr>
-          <w:lang w:val="en-US"/>
-        </w:rPr>
-        <w:t>fex</w:t>
-      </w:r>
-      <w:proofErr w:type="spellEnd"/>
-      <w:r>
-        <w:rPr>
-          <w:lang w:val="en-US"/>
-        </w:rPr>
-        <w:t xml:space="preserve"> “for” and </w:t>
-      </w:r>
-      <w:proofErr w:type="spellStart"/>
-      <w:r>
-        <w:rPr>
-          <w:lang w:val="en-US"/>
-        </w:rPr>
-        <w:t>intellisense</w:t>
-      </w:r>
-      <w:proofErr w:type="spellEnd"/>
-      <w:r>
-        <w:rPr>
-          <w:lang w:val="en-US"/>
-        </w:rPr>
-        <w:t xml:space="preserve"> will show; press [tab]+[tab] to tell </w:t>
-      </w:r>
-      <w:proofErr w:type="spellStart"/>
-      <w:r>
-        <w:rPr>
-          <w:lang w:val="en-US"/>
-        </w:rPr>
-        <w:t>intellisense</w:t>
-      </w:r>
-      <w:proofErr w:type="spellEnd"/>
-      <w:r>
-        <w:rPr>
-          <w:lang w:val="en-US"/>
-        </w:rPr>
-        <w:t xml:space="preserve"> to generate a for loop template.</w:t>
-      </w:r>
-    </w:p>
-    <w:p>
-      <w:pPr>
-        <w:pStyle w:val="Overskrift3"/>
-        <w:rPr>
-          <w:lang w:val="en-US"/>
-        </w:rPr>
-      </w:pPr>
-      <w:r>
-        <w:rPr>
-          <w:lang w:val="en-US"/>
-        </w:rPr>
-        <w:t>10. Understanding Arrays</w:t>
-      </w:r>
-    </w:p>
-    <w:p>
-      <w:pPr>
-        <w:pStyle w:val="Listeavsnitt"/>
-        <w:numPr>
-          <w:ilvl w:val="0"/>
-          <w:numId w:val="8"/>
-        </w:numPr>
-        <w:rPr>
-          <w:lang w:val="en-US"/>
-        </w:rPr>
-      </w:pPr>
-      <w:r>
-        <w:rPr>
-          <w:lang w:val="en-US"/>
-        </w:rPr>
-        <w:t xml:space="preserve">Syntax: </w:t>
-      </w:r>
-      <w:proofErr w:type="spellStart"/>
-      <w:proofErr w:type="gramStart"/>
-      <w:r>
-        <w:rPr>
-          <w:rFonts w:ascii="Consolas" w:hAnsi="Consolas" w:cs="Consolas"/>
-          <w:color w:val="0000FF"/>
-          <w:sz w:val="19"/>
-          <w:szCs w:val="19"/>
-          <w:lang w:val="en-US"/>
-        </w:rPr>
-        <w:t>int</w:t>
-      </w:r>
-      <w:proofErr w:type="spellEnd"/>
+        <w:t>[5];</w:t>
+      </w:r>
       <w:r>
         <w:rPr>
           <w:rFonts w:ascii="Consolas" w:hAnsi="Consolas" w:cs="Consolas"/>
@@ -1508,69 +1294,6 @@
           <w:szCs w:val="19"/>
           <w:lang w:val="en-US"/>
         </w:rPr>
-        <w:t>[</w:t>
-      </w:r>
-      <w:proofErr w:type="gramEnd"/>
-      <w:r>
-        <w:rPr>
-          <w:rFonts w:ascii="Consolas" w:hAnsi="Consolas" w:cs="Consolas"/>
-          <w:color w:val="000000"/>
-          <w:sz w:val="19"/>
-          <w:szCs w:val="19"/>
-          <w:lang w:val="en-US"/>
-        </w:rPr>
-        <w:t xml:space="preserve">] numbers = </w:t>
-      </w:r>
-      <w:r>
-        <w:rPr>
-          <w:rFonts w:ascii="Consolas" w:hAnsi="Consolas" w:cs="Consolas"/>
-          <w:color w:val="0000FF"/>
-          <w:sz w:val="19"/>
-          <w:szCs w:val="19"/>
-          <w:lang w:val="en-US"/>
-        </w:rPr>
-        <w:t>new</w:t>
-      </w:r>
-      <w:r>
-        <w:rPr>
-          <w:rFonts w:ascii="Consolas" w:hAnsi="Consolas" w:cs="Consolas"/>
-          <w:color w:val="000000"/>
-          <w:sz w:val="19"/>
-          <w:szCs w:val="19"/>
-          <w:lang w:val="en-US"/>
-        </w:rPr>
-        <w:t xml:space="preserve"> </w:t>
-      </w:r>
-      <w:proofErr w:type="spellStart"/>
-      <w:r>
-        <w:rPr>
-          <w:rFonts w:ascii="Consolas" w:hAnsi="Consolas" w:cs="Consolas"/>
-          <w:color w:val="0000FF"/>
-          <w:sz w:val="19"/>
-          <w:szCs w:val="19"/>
-          <w:lang w:val="en-US"/>
-        </w:rPr>
-        <w:t>int</w:t>
-      </w:r>
-      <w:proofErr w:type="spellEnd"/>
-      <w:r>
-        <w:rPr>
-          <w:rFonts w:ascii="Consolas" w:hAnsi="Consolas" w:cs="Consolas"/>
-          <w:color w:val="000000"/>
-          <w:sz w:val="19"/>
-          <w:szCs w:val="19"/>
-          <w:lang w:val="en-US"/>
-        </w:rPr>
-        <w:t>[5];</w:t>
-      </w:r>
-      <w:r>
-        <w:rPr>
-          <w:rFonts w:ascii="Consolas" w:hAnsi="Consolas" w:cs="Consolas"/>
-          <w:color w:val="000000"/>
-          <w:sz w:val="19"/>
-          <w:szCs w:val="19"/>
-          <w:lang w:val="en-US"/>
-        </w:rPr>
         <w:t xml:space="preserve"> //create an array of type int. make space for 5 elements.</w:t>
       </w:r>
     </w:p>
@@ -1625,29 +1348,7 @@
         <w:rPr>
           <w:lang w:val="en-US"/>
         </w:rPr>
-        <w:t xml:space="preserve">New </w:t>
-      </w:r>
-      <w:proofErr w:type="spellStart"/>
-      <w:proofErr w:type="gramStart"/>
-      <w:r>
-        <w:rPr>
-          <w:lang w:val="en-US"/>
-        </w:rPr>
-        <w:t>int</w:t>
-      </w:r>
-      <w:proofErr w:type="spellEnd"/>
-      <w:r>
-        <w:rPr>
-          <w:lang w:val="en-US"/>
-        </w:rPr>
-        <w:t>[</w:t>
-      </w:r>
-      <w:proofErr w:type="gramEnd"/>
-      <w:r>
-        <w:rPr>
-          <w:lang w:val="en-US"/>
-        </w:rPr>
-        <w:t>5] : explicitly make room for 5 elements</w:t>
+        <w:t>New int[5] : explicitly make room for 5 elements</w:t>
       </w:r>
     </w:p>
     <w:p>
@@ -1665,29 +1366,7 @@
         <w:rPr>
           <w:lang w:val="en-US"/>
         </w:rPr>
-        <w:t xml:space="preserve">New </w:t>
-      </w:r>
-      <w:proofErr w:type="spellStart"/>
-      <w:proofErr w:type="gramStart"/>
-      <w:r>
-        <w:rPr>
-          <w:lang w:val="en-US"/>
-        </w:rPr>
-        <w:t>int</w:t>
-      </w:r>
-      <w:proofErr w:type="spellEnd"/>
-      <w:r>
-        <w:rPr>
-          <w:lang w:val="en-US"/>
-        </w:rPr>
-        <w:t>[</w:t>
-      </w:r>
-      <w:proofErr w:type="gramEnd"/>
-      <w:r>
-        <w:rPr>
-          <w:lang w:val="en-US"/>
-        </w:rPr>
-        <w:t>] { 2, 4, 6} : Let the compiler decide the length of the array</w:t>
+        <w:t>New int[] { 2, 4, 6} : Let the compiler decide the length of the array</w:t>
       </w:r>
     </w:p>
     <w:p>
@@ -1723,91 +1402,7 @@
         <w:rPr>
           <w:lang w:val="en-US"/>
         </w:rPr>
-        <w:t>for (</w:t>
-      </w:r>
-      <w:proofErr w:type="spellStart"/>
-      <w:r>
-        <w:rPr>
-          <w:lang w:val="en-US"/>
-        </w:rPr>
-        <w:t>int</w:t>
-      </w:r>
-      <w:proofErr w:type="spellEnd"/>
-      <w:r>
-        <w:rPr>
-          <w:lang w:val="en-US"/>
-        </w:rPr>
-        <w:t xml:space="preserve"> </w:t>
-      </w:r>
-      <w:proofErr w:type="spellStart"/>
-      <w:r>
-        <w:rPr>
-          <w:lang w:val="en-US"/>
-        </w:rPr>
-        <w:t>i</w:t>
-      </w:r>
-      <w:proofErr w:type="spellEnd"/>
-      <w:r>
-        <w:rPr>
-          <w:lang w:val="en-US"/>
-        </w:rPr>
-        <w:t xml:space="preserve"> == </w:t>
-      </w:r>
-      <w:proofErr w:type="gramStart"/>
-      <w:r>
-        <w:rPr>
-          <w:lang w:val="en-US"/>
-        </w:rPr>
-        <w:t>0 ;</w:t>
-      </w:r>
-      <w:proofErr w:type="gramEnd"/>
-      <w:r>
-        <w:rPr>
-          <w:lang w:val="en-US"/>
-        </w:rPr>
-        <w:t xml:space="preserve"> </w:t>
-      </w:r>
-      <w:proofErr w:type="spellStart"/>
-      <w:r>
-        <w:rPr>
-          <w:lang w:val="en-US"/>
-        </w:rPr>
-        <w:t>i</w:t>
-      </w:r>
-      <w:proofErr w:type="spellEnd"/>
-      <w:r>
-        <w:rPr>
-          <w:lang w:val="en-US"/>
-        </w:rPr>
-        <w:t xml:space="preserve"> &lt; 5 ; </w:t>
-      </w:r>
-      <w:proofErr w:type="spellStart"/>
-      <w:r>
-        <w:rPr>
-          <w:lang w:val="en-US"/>
-        </w:rPr>
-        <w:t>i</w:t>
-      </w:r>
-      <w:proofErr w:type="spellEnd"/>
-      <w:r>
-        <w:rPr>
-          <w:lang w:val="en-US"/>
-        </w:rPr>
-        <w:t>++) : Access value using “array[</w:t>
-      </w:r>
-      <w:proofErr w:type="spellStart"/>
-      <w:r>
-        <w:rPr>
-          <w:lang w:val="en-US"/>
-        </w:rPr>
-        <w:t>i</w:t>
-      </w:r>
-      <w:proofErr w:type="spellEnd"/>
-      <w:r>
-        <w:rPr>
-          <w:lang w:val="en-US"/>
-        </w:rPr>
-        <w:t>]”</w:t>
+        <w:t>for (int i == 0 ; i &lt; 5 ; i++) : Access value using “array[i]”</w:t>
       </w:r>
     </w:p>
     <w:p>
@@ -1821,47 +1416,11 @@
           <w:lang w:val="en-US"/>
         </w:rPr>
       </w:pPr>
-      <w:proofErr w:type="spellStart"/>
-      <w:r>
-        <w:rPr>
-          <w:lang w:val="en-US"/>
-        </w:rPr>
-        <w:t>foreach</w:t>
-      </w:r>
-      <w:proofErr w:type="spellEnd"/>
-      <w:r>
-        <w:rPr>
-          <w:lang w:val="en-US"/>
-        </w:rPr>
-        <w:t xml:space="preserve"> (string name in names</w:t>
-      </w:r>
-      <w:proofErr w:type="gramStart"/>
-      <w:r>
-        <w:rPr>
-          <w:lang w:val="en-US"/>
-        </w:rPr>
-        <w:t>) :</w:t>
-      </w:r>
-      <w:proofErr w:type="gramEnd"/>
-      <w:r>
-        <w:rPr>
-          <w:lang w:val="en-US"/>
-        </w:rPr>
-        <w:t xml:space="preserve"> Access value using temporary </w:t>
-      </w:r>
-      <w:proofErr w:type="spellStart"/>
-      <w:r>
-        <w:rPr>
-          <w:lang w:val="en-US"/>
-        </w:rPr>
-        <w:t>var</w:t>
-      </w:r>
-      <w:proofErr w:type="spellEnd"/>
-      <w:r>
-        <w:rPr>
-          <w:lang w:val="en-US"/>
-        </w:rPr>
-        <w:t xml:space="preserve"> “name”.</w:t>
+      <w:r>
+        <w:rPr>
+          <w:lang w:val="en-US"/>
+        </w:rPr>
+        <w:t>foreach (string name in names) : Access value using temporary var “name”.</w:t>
       </w:r>
     </w:p>
     <w:p>
@@ -1879,49 +1438,7 @@
         <w:rPr>
           <w:lang w:val="en-US"/>
         </w:rPr>
-        <w:t>“</w:t>
-      </w:r>
-      <w:proofErr w:type="spellStart"/>
-      <w:r>
-        <w:rPr>
-          <w:lang w:val="en-US"/>
-        </w:rPr>
-        <w:t>Array.Reverse</w:t>
-      </w:r>
-      <w:proofErr w:type="spellEnd"/>
-      <w:r>
-        <w:rPr>
-          <w:lang w:val="en-US"/>
-        </w:rPr>
-        <w:t>(</w:t>
-      </w:r>
-      <w:proofErr w:type="spellStart"/>
-      <w:r>
-        <w:rPr>
-          <w:lang w:val="en-US"/>
-        </w:rPr>
-        <w:t>anArray</w:t>
-      </w:r>
-      <w:proofErr w:type="spellEnd"/>
-      <w:r>
-        <w:rPr>
-          <w:lang w:val="en-US"/>
-        </w:rPr>
-        <w:t>)</w:t>
-      </w:r>
-      <w:proofErr w:type="gramStart"/>
-      <w:r>
-        <w:rPr>
-          <w:lang w:val="en-US"/>
-        </w:rPr>
-        <w:t>” :</w:t>
-      </w:r>
-      <w:proofErr w:type="gramEnd"/>
-      <w:r>
-        <w:rPr>
-          <w:lang w:val="en-US"/>
-        </w:rPr>
-        <w:t xml:space="preserve">  </w:t>
+        <w:t xml:space="preserve">“Array.Reverse(anArray)” :  </w:t>
       </w:r>
     </w:p>
     <w:p>
@@ -1959,14 +1476,12 @@
         </w:rPr>
         <w:t xml:space="preserve">Part of System </w:t>
       </w:r>
-      <w:proofErr w:type="spellStart"/>
       <w:r>
         <w:rPr>
           <w:lang w:val="en-US"/>
         </w:rPr>
         <w:t>Nnamespace</w:t>
       </w:r>
-      <w:proofErr w:type="spellEnd"/>
       <w:r>
         <w:rPr>
           <w:lang w:val="en-US"/>
@@ -2027,21 +1542,7 @@
         <w:rPr>
           <w:lang w:val="en-US"/>
         </w:rPr>
-        <w:t xml:space="preserve">Related methods </w:t>
-      </w:r>
-      <w:proofErr w:type="gramStart"/>
-      <w:r>
-        <w:rPr>
-          <w:lang w:val="en-US"/>
-        </w:rPr>
-        <w:t>goes</w:t>
-      </w:r>
-      <w:proofErr w:type="gramEnd"/>
-      <w:r>
-        <w:rPr>
-          <w:lang w:val="en-US"/>
-        </w:rPr>
-        <w:t xml:space="preserve"> inside the context of a class</w:t>
+        <w:t>Related methods goes inside the context of a class</w:t>
       </w:r>
     </w:p>
     <w:p>
@@ -2218,26 +1719,86 @@
         </w:rPr>
         <w:t>responsibilities</w:t>
       </w:r>
+      <w:r>
+        <w:rPr>
+          <w:lang w:val="en-US"/>
+        </w:rPr>
+        <w:t xml:space="preserve"> -&gt; split into separate methods</w:t>
+      </w:r>
+    </w:p>
+    <w:p>
+      <w:pPr>
+        <w:pStyle w:val="Listeavsnitt"/>
+        <w:numPr>
+          <w:ilvl w:val="0"/>
+          <w:numId w:val="9"/>
+        </w:numPr>
+        <w:rPr>
+          <w:lang w:val="en-US"/>
+        </w:rPr>
+      </w:pPr>
+      <w:r>
+        <w:rPr>
+          <w:lang w:val="en-US"/>
+        </w:rPr>
+        <w:t xml:space="preserve">String class: </w:t>
+      </w:r>
+    </w:p>
+    <w:p>
+      <w:pPr>
+        <w:pStyle w:val="Listeavsnitt"/>
+        <w:numPr>
+          <w:ilvl w:val="1"/>
+          <w:numId w:val="9"/>
+        </w:numPr>
+        <w:rPr>
+          <w:lang w:val="en-US"/>
+        </w:rPr>
+      </w:pPr>
+      <w:r>
+        <w:rPr>
+          <w:lang w:val="en-US"/>
+        </w:rPr>
+        <w:t>.Concat : concatenate elements into one string</w:t>
+      </w:r>
+    </w:p>
+    <w:p>
+      <w:pPr>
+        <w:pStyle w:val="Listeavsnitt"/>
+        <w:numPr>
+          <w:ilvl w:val="1"/>
+          <w:numId w:val="9"/>
+        </w:numPr>
+        <w:rPr>
+          <w:lang w:val="en-US"/>
+        </w:rPr>
+      </w:pPr>
+      <w:r>
+        <w:rPr>
+          <w:lang w:val="en-US"/>
+        </w:rPr>
+        <w:t xml:space="preserve">String.Format(“bla this {0} and bla  that{1} ”, replacementA, replacementB) :  usefull way of </w:t>
+      </w:r>
+      <w:r>
+        <w:rPr>
+          <w:lang w:val="en-US"/>
+        </w:rPr>
+        <w:t>formatting or creating a string with dynamic content</w:t>
+      </w:r>
+    </w:p>
+    <w:p>
+      <w:pPr>
+        <w:pStyle w:val="Listeavsnitt"/>
+        <w:numPr>
+          <w:ilvl w:val="0"/>
+          <w:numId w:val="9"/>
+        </w:numPr>
+        <w:rPr>
+          <w:lang w:val="en-US"/>
+        </w:rPr>
+      </w:pPr>
       <w:bookmarkStart w:id="0" w:name="_GoBack"/>
       <w:bookmarkEnd w:id="0"/>
-      <w:r>
-        <w:rPr>
-          <w:lang w:val="en-US"/>
-        </w:rPr>
-        <w:t xml:space="preserve"> -&gt; split into separate methods</w:t>
-      </w:r>
-    </w:p>
-    <w:p>
-      <w:pPr>
-        <w:pStyle w:val="Listeavsnitt"/>
-        <w:numPr>
-          <w:ilvl w:val="0"/>
-          <w:numId w:val="9"/>
-        </w:numPr>
-        <w:rPr>
-          <w:lang w:val="en-US"/>
-        </w:rPr>
-      </w:pPr>
     </w:p>
     <w:p>
       <w:pPr>

</xml_diff>

<commit_message>
cleanup. session 11 finnished
</commit_message>
<xml_diff>
--- a/C#/C# Fundamentals for Absolute Beginners/JB Comments.docx
+++ b/C#/C# Fundamentals for Absolute Beginners/JB Comments.docx
@@ -7,8 +7,29 @@
         <w:pStyle w:val="Overskrift1"/>
       </w:pPr>
       <w:r>
-        <w:t>C# Fundamentals for Absolute beginners</w:t>
-      </w:r>
+        <w:t xml:space="preserve">C# </w:t>
+      </w:r>
+      <w:proofErr w:type="spellStart"/>
+      <w:r>
+        <w:t>Fundamentals</w:t>
+      </w:r>
+      <w:proofErr w:type="spellEnd"/>
+      <w:r>
+        <w:t xml:space="preserve"> for </w:t>
+      </w:r>
+      <w:proofErr w:type="spellStart"/>
+      <w:r>
+        <w:t>Absolute</w:t>
+      </w:r>
+      <w:proofErr w:type="spellEnd"/>
+      <w:r>
+        <w:t xml:space="preserve"> </w:t>
+      </w:r>
+      <w:proofErr w:type="spellStart"/>
+      <w:r>
+        <w:t>beginners</w:t>
+      </w:r>
+      <w:proofErr w:type="spellEnd"/>
     </w:p>
     <w:p>
       <w:r>
@@ -421,7 +442,21 @@
         <w:rPr>
           <w:lang w:val="en-US"/>
         </w:rPr>
-        <w:t>Use camelCasing for increased readability</w:t>
+        <w:t xml:space="preserve">Use </w:t>
+      </w:r>
+      <w:proofErr w:type="spellStart"/>
+      <w:r>
+        <w:rPr>
+          <w:lang w:val="en-US"/>
+        </w:rPr>
+        <w:t>camelCasing</w:t>
+      </w:r>
+      <w:proofErr w:type="spellEnd"/>
+      <w:r>
+        <w:rPr>
+          <w:lang w:val="en-US"/>
+        </w:rPr>
+        <w:t xml:space="preserve"> for increased readability</w:t>
       </w:r>
     </w:p>
     <w:p>
@@ -457,7 +492,21 @@
         <w:rPr>
           <w:lang w:val="en-US"/>
         </w:rPr>
-        <w:t>C# is CaseSensitive!</w:t>
+        <w:t xml:space="preserve">C# is </w:t>
+      </w:r>
+      <w:proofErr w:type="spellStart"/>
+      <w:r>
+        <w:rPr>
+          <w:lang w:val="en-US"/>
+        </w:rPr>
+        <w:t>CaseSensitive</w:t>
+      </w:r>
+      <w:proofErr w:type="spellEnd"/>
+      <w:r>
+        <w:rPr>
+          <w:lang w:val="en-US"/>
+        </w:rPr>
+        <w:t>!</w:t>
       </w:r>
     </w:p>
     <w:p>
@@ -471,12 +520,14 @@
           <w:lang w:val="en-US"/>
         </w:rPr>
       </w:pPr>
+      <w:proofErr w:type="spellStart"/>
       <w:r>
         <w:rPr>
           <w:lang w:val="en-US"/>
         </w:rPr>
         <w:t>Intellisense</w:t>
       </w:r>
+      <w:proofErr w:type="spellEnd"/>
       <w:r>
         <w:rPr>
           <w:lang w:val="en-US"/>
@@ -689,11 +740,47 @@
           <w:lang w:val="en-US"/>
         </w:rPr>
       </w:pPr>
-      <w:r>
-        <w:rPr>
-          <w:lang w:val="en-US"/>
-        </w:rPr>
-        <w:t>Var += something; is short for: var = var + something;</w:t>
+      <w:proofErr w:type="spellStart"/>
+      <w:r>
+        <w:rPr>
+          <w:lang w:val="en-US"/>
+        </w:rPr>
+        <w:t>Var</w:t>
+      </w:r>
+      <w:proofErr w:type="spellEnd"/>
+      <w:r>
+        <w:rPr>
+          <w:lang w:val="en-US"/>
+        </w:rPr>
+        <w:t xml:space="preserve"> += something; is short for: </w:t>
+      </w:r>
+      <w:proofErr w:type="spellStart"/>
+      <w:r>
+        <w:rPr>
+          <w:lang w:val="en-US"/>
+        </w:rPr>
+        <w:t>var</w:t>
+      </w:r>
+      <w:proofErr w:type="spellEnd"/>
+      <w:r>
+        <w:rPr>
+          <w:lang w:val="en-US"/>
+        </w:rPr>
+        <w:t xml:space="preserve"> = </w:t>
+      </w:r>
+      <w:proofErr w:type="spellStart"/>
+      <w:r>
+        <w:rPr>
+          <w:lang w:val="en-US"/>
+        </w:rPr>
+        <w:t>var</w:t>
+      </w:r>
+      <w:proofErr w:type="spellEnd"/>
+      <w:r>
+        <w:rPr>
+          <w:lang w:val="en-US"/>
+        </w:rPr>
+        <w:t xml:space="preserve"> + something;</w:t>
       </w:r>
     </w:p>
     <w:p>
@@ -707,12 +794,28 @@
           <w:lang w:val="en-US"/>
         </w:rPr>
       </w:pPr>
+      <w:proofErr w:type="gramStart"/>
       <w:r>
         <w:rPr>
           <w:lang w:val="en-US"/>
         </w:rPr>
         <w:lastRenderedPageBreak/>
-        <w:t>If(var == value) ? result-if-yes; result-if-false;</w:t>
+        <w:t>If(</w:t>
+      </w:r>
+      <w:proofErr w:type="spellStart"/>
+      <w:proofErr w:type="gramEnd"/>
+      <w:r>
+        <w:rPr>
+          <w:lang w:val="en-US"/>
+        </w:rPr>
+        <w:t>var</w:t>
+      </w:r>
+      <w:proofErr w:type="spellEnd"/>
+      <w:r>
+        <w:rPr>
+          <w:lang w:val="en-US"/>
+        </w:rPr>
+        <w:t xml:space="preserve"> == value) ? result-if-yes; result-if-false;</w:t>
       </w:r>
     </w:p>
     <w:p>
@@ -726,11 +829,41 @@
           <w:lang w:val="en-US"/>
         </w:rPr>
       </w:pPr>
-      <w:r>
-        <w:rPr>
-          <w:lang w:val="en-US"/>
-        </w:rPr>
-        <w:t>Writeline(“You won a {0}.”, var);  //replace the {0} with the value of var.</w:t>
+      <w:proofErr w:type="spellStart"/>
+      <w:proofErr w:type="gramStart"/>
+      <w:r>
+        <w:rPr>
+          <w:lang w:val="en-US"/>
+        </w:rPr>
+        <w:t>Writeline</w:t>
+      </w:r>
+      <w:proofErr w:type="spellEnd"/>
+      <w:r>
+        <w:rPr>
+          <w:lang w:val="en-US"/>
+        </w:rPr>
+        <w:t>(</w:t>
+      </w:r>
+      <w:proofErr w:type="gramEnd"/>
+      <w:r>
+        <w:rPr>
+          <w:lang w:val="en-US"/>
+        </w:rPr>
+        <w:t xml:space="preserve">“You won a {0}.”, </w:t>
+      </w:r>
+      <w:proofErr w:type="spellStart"/>
+      <w:r>
+        <w:rPr>
+          <w:lang w:val="en-US"/>
+        </w:rPr>
+        <w:t>var</w:t>
+      </w:r>
+      <w:proofErr w:type="spellEnd"/>
+      <w:r>
+        <w:rPr>
+          <w:lang w:val="en-US"/>
+        </w:rPr>
+        <w:t>);  //replace the {0} with the value of var.</w:t>
       </w:r>
     </w:p>
     <w:p>
@@ -744,6 +877,7 @@
           <w:lang w:val="en-US"/>
         </w:rPr>
       </w:pPr>
+      <w:proofErr w:type="spellStart"/>
       <w:r>
         <w:rPr>
           <w:rFonts w:ascii="Consolas" w:hAnsi="Consolas" w:cs="Consolas"/>
@@ -762,7 +896,18 @@
           <w:szCs w:val="19"/>
           <w:lang w:val="en-US"/>
         </w:rPr>
-        <w:t>.WriteLine(</w:t>
+        <w:t>.WriteLine</w:t>
+      </w:r>
+      <w:proofErr w:type="spellEnd"/>
+      <w:r>
+        <w:rPr>
+          <w:rFonts w:ascii="Consolas" w:hAnsi="Consolas" w:cs="Consolas"/>
+          <w:color w:val="000000"/>
+          <w:sz w:val="19"/>
+          <w:szCs w:val="19"/>
+          <w:lang w:val="en-US"/>
+        </w:rPr>
+        <w:t>(</w:t>
       </w:r>
       <w:r>
         <w:rPr>
@@ -782,8 +927,9 @@
           <w:szCs w:val="19"/>
           <w:lang w:val="en-US"/>
         </w:rPr>
-        <w:t>, userValue, message);</w:t>
-      </w:r>
+        <w:t xml:space="preserve">, </w:t>
+      </w:r>
+      <w:proofErr w:type="spellStart"/>
       <w:r>
         <w:rPr>
           <w:rFonts w:ascii="Consolas" w:hAnsi="Consolas" w:cs="Consolas"/>
@@ -792,6 +938,27 @@
           <w:szCs w:val="19"/>
           <w:lang w:val="en-US"/>
         </w:rPr>
+        <w:t>userValue</w:t>
+      </w:r>
+      <w:proofErr w:type="spellEnd"/>
+      <w:r>
+        <w:rPr>
+          <w:rFonts w:ascii="Consolas" w:hAnsi="Consolas" w:cs="Consolas"/>
+          <w:color w:val="000000"/>
+          <w:sz w:val="19"/>
+          <w:szCs w:val="19"/>
+          <w:lang w:val="en-US"/>
+        </w:rPr>
+        <w:t>, message);</w:t>
+      </w:r>
+      <w:r>
+        <w:rPr>
+          <w:rFonts w:ascii="Consolas" w:hAnsi="Consolas" w:cs="Consolas"/>
+          <w:color w:val="000000"/>
+          <w:sz w:val="19"/>
+          <w:szCs w:val="19"/>
+          <w:lang w:val="en-US"/>
+        </w:rPr>
         <w:t xml:space="preserve"> //works with several replacements like this</w:t>
       </w:r>
     </w:p>
@@ -908,7 +1075,29 @@
         <w:rPr>
           <w:lang w:val="en-US"/>
         </w:rPr>
-        <w:t xml:space="preserve"> [classnames, ..]</w:t>
+        <w:t xml:space="preserve"> [</w:t>
+      </w:r>
+      <w:proofErr w:type="spellStart"/>
+      <w:proofErr w:type="gramStart"/>
+      <w:r>
+        <w:rPr>
+          <w:lang w:val="en-US"/>
+        </w:rPr>
+        <w:t>classnames</w:t>
+      </w:r>
+      <w:proofErr w:type="spellEnd"/>
+      <w:r>
+        <w:rPr>
+          <w:lang w:val="en-US"/>
+        </w:rPr>
+        <w:t>, ..</w:t>
+      </w:r>
+      <w:proofErr w:type="gramEnd"/>
+      <w:r>
+        <w:rPr>
+          <w:lang w:val="en-US"/>
+        </w:rPr>
+        <w:t>]</w:t>
       </w:r>
     </w:p>
     <w:p>
@@ -986,7 +1175,21 @@
         <w:rPr>
           <w:lang w:val="en-US"/>
         </w:rPr>
-        <w:t>See project: “OperatorsExpressionsStatements” for code examples/ documentations</w:t>
+        <w:t>See project: “</w:t>
+      </w:r>
+      <w:proofErr w:type="spellStart"/>
+      <w:r>
+        <w:rPr>
+          <w:lang w:val="en-US"/>
+        </w:rPr>
+        <w:t>OperatorsExpressionsStatements</w:t>
+      </w:r>
+      <w:proofErr w:type="spellEnd"/>
+      <w:r>
+        <w:rPr>
+          <w:lang w:val="en-US"/>
+        </w:rPr>
+        <w:t>” for code examples/ documentations</w:t>
       </w:r>
     </w:p>
     <w:p>
@@ -1014,11 +1217,19 @@
           <w:lang w:val="en-US"/>
         </w:rPr>
       </w:pPr>
-      <w:r>
-        <w:rPr>
-          <w:lang w:val="en-US"/>
-        </w:rPr>
-        <w:t>i++: ++ is the iteration</w:t>
+      <w:proofErr w:type="spellStart"/>
+      <w:r>
+        <w:rPr>
+          <w:lang w:val="en-US"/>
+        </w:rPr>
+        <w:t>i</w:t>
+      </w:r>
+      <w:proofErr w:type="spellEnd"/>
+      <w:r>
+        <w:rPr>
+          <w:lang w:val="en-US"/>
+        </w:rPr>
+        <w:t>++: ++ is the iteration</w:t>
       </w:r>
       <w:r>
         <w:rPr>
@@ -1188,11 +1399,61 @@
           <w:lang w:val="en-US"/>
         </w:rPr>
       </w:pPr>
-      <w:r>
-        <w:rPr>
-          <w:lang w:val="en-US"/>
-        </w:rPr>
-        <w:t>Codesnippets: start writing fex “for” and intellisense will show; press [tab]+[tab] to tell intellisense to generate a for loop template.</w:t>
+      <w:proofErr w:type="spellStart"/>
+      <w:r>
+        <w:rPr>
+          <w:lang w:val="en-US"/>
+        </w:rPr>
+        <w:t>Codesnippets</w:t>
+      </w:r>
+      <w:proofErr w:type="spellEnd"/>
+      <w:r>
+        <w:rPr>
+          <w:lang w:val="en-US"/>
+        </w:rPr>
+        <w:t xml:space="preserve">: start writing </w:t>
+      </w:r>
+      <w:proofErr w:type="spellStart"/>
+      <w:r>
+        <w:rPr>
+          <w:lang w:val="en-US"/>
+        </w:rPr>
+        <w:t>fex</w:t>
+      </w:r>
+      <w:proofErr w:type="spellEnd"/>
+      <w:r>
+        <w:rPr>
+          <w:lang w:val="en-US"/>
+        </w:rPr>
+        <w:t xml:space="preserve"> “for” and </w:t>
+      </w:r>
+      <w:proofErr w:type="spellStart"/>
+      <w:r>
+        <w:rPr>
+          <w:lang w:val="en-US"/>
+        </w:rPr>
+        <w:t>intellisense</w:t>
+      </w:r>
+      <w:proofErr w:type="spellEnd"/>
+      <w:r>
+        <w:rPr>
+          <w:lang w:val="en-US"/>
+        </w:rPr>
+        <w:t xml:space="preserve"> will show; press [tab]+[tab] to tell </w:t>
+      </w:r>
+      <w:proofErr w:type="spellStart"/>
+      <w:r>
+        <w:rPr>
+          <w:lang w:val="en-US"/>
+        </w:rPr>
+        <w:t>intellisense</w:t>
+      </w:r>
+      <w:proofErr w:type="spellEnd"/>
+      <w:r>
+        <w:rPr>
+          <w:lang w:val="en-US"/>
+        </w:rPr>
+        <w:t xml:space="preserve"> to generate a for loop template.</w:t>
       </w:r>
     </w:p>
     <w:p>
@@ -1226,6 +1487,8 @@
         </w:rPr>
         <w:t xml:space="preserve">Syntax: </w:t>
       </w:r>
+      <w:proofErr w:type="spellStart"/>
+      <w:proofErr w:type="gramStart"/>
       <w:r>
         <w:rPr>
           <w:rFonts w:ascii="Consolas" w:hAnsi="Consolas" w:cs="Consolas"/>
@@ -1236,6 +1499,7 @@
         </w:rPr>
         <w:t>int</w:t>
       </w:r>
+      <w:proofErr w:type="spellEnd"/>
       <w:r>
         <w:rPr>
           <w:rFonts w:ascii="Consolas" w:hAnsi="Consolas" w:cs="Consolas"/>
@@ -1244,7 +1508,18 @@
           <w:szCs w:val="19"/>
           <w:lang w:val="en-US"/>
         </w:rPr>
-        <w:t xml:space="preserve">[] numbers = </w:t>
+        <w:t>[</w:t>
+      </w:r>
+      <w:proofErr w:type="gramEnd"/>
+      <w:r>
+        <w:rPr>
+          <w:rFonts w:ascii="Consolas" w:hAnsi="Consolas" w:cs="Consolas"/>
+          <w:color w:val="000000"/>
+          <w:sz w:val="19"/>
+          <w:szCs w:val="19"/>
+          <w:lang w:val="en-US"/>
+        </w:rPr>
+        <w:t xml:space="preserve">] numbers = </w:t>
       </w:r>
       <w:r>
         <w:rPr>
@@ -1266,6 +1541,7 @@
         </w:rPr>
         <w:t xml:space="preserve"> </w:t>
       </w:r>
+      <w:proofErr w:type="spellStart"/>
       <w:r>
         <w:rPr>
           <w:rFonts w:ascii="Consolas" w:hAnsi="Consolas" w:cs="Consolas"/>
@@ -1276,6 +1552,7 @@
         </w:rPr>
         <w:t>int</w:t>
       </w:r>
+      <w:proofErr w:type="spellEnd"/>
       <w:r>
         <w:rPr>
           <w:rFonts w:ascii="Consolas" w:hAnsi="Consolas" w:cs="Consolas"/>
@@ -1348,7 +1625,29 @@
         <w:rPr>
           <w:lang w:val="en-US"/>
         </w:rPr>
-        <w:t>New int[5] : explicitly make room for 5 elements</w:t>
+        <w:t xml:space="preserve">New </w:t>
+      </w:r>
+      <w:proofErr w:type="spellStart"/>
+      <w:proofErr w:type="gramStart"/>
+      <w:r>
+        <w:rPr>
+          <w:lang w:val="en-US"/>
+        </w:rPr>
+        <w:t>int</w:t>
+      </w:r>
+      <w:proofErr w:type="spellEnd"/>
+      <w:r>
+        <w:rPr>
+          <w:lang w:val="en-US"/>
+        </w:rPr>
+        <w:t>[</w:t>
+      </w:r>
+      <w:proofErr w:type="gramEnd"/>
+      <w:r>
+        <w:rPr>
+          <w:lang w:val="en-US"/>
+        </w:rPr>
+        <w:t>5] : explicitly make room for 5 elements</w:t>
       </w:r>
     </w:p>
     <w:p>
@@ -1366,7 +1665,29 @@
         <w:rPr>
           <w:lang w:val="en-US"/>
         </w:rPr>
-        <w:t>New int[] { 2, 4, 6} : Let the compiler decide the length of the array</w:t>
+        <w:t xml:space="preserve">New </w:t>
+      </w:r>
+      <w:proofErr w:type="spellStart"/>
+      <w:proofErr w:type="gramStart"/>
+      <w:r>
+        <w:rPr>
+          <w:lang w:val="en-US"/>
+        </w:rPr>
+        <w:t>int</w:t>
+      </w:r>
+      <w:proofErr w:type="spellEnd"/>
+      <w:r>
+        <w:rPr>
+          <w:lang w:val="en-US"/>
+        </w:rPr>
+        <w:t>[</w:t>
+      </w:r>
+      <w:proofErr w:type="gramEnd"/>
+      <w:r>
+        <w:rPr>
+          <w:lang w:val="en-US"/>
+        </w:rPr>
+        <w:t>] { 2, 4, 6} : Let the compiler decide the length of the array</w:t>
       </w:r>
     </w:p>
     <w:p>
@@ -1402,7 +1723,91 @@
         <w:rPr>
           <w:lang w:val="en-US"/>
         </w:rPr>
-        <w:t>for (int i == 0 ; i &lt; 5 ; i++) : Access value using “array[i]”</w:t>
+        <w:t>for (</w:t>
+      </w:r>
+      <w:proofErr w:type="spellStart"/>
+      <w:r>
+        <w:rPr>
+          <w:lang w:val="en-US"/>
+        </w:rPr>
+        <w:t>int</w:t>
+      </w:r>
+      <w:proofErr w:type="spellEnd"/>
+      <w:r>
+        <w:rPr>
+          <w:lang w:val="en-US"/>
+        </w:rPr>
+        <w:t xml:space="preserve"> </w:t>
+      </w:r>
+      <w:proofErr w:type="spellStart"/>
+      <w:r>
+        <w:rPr>
+          <w:lang w:val="en-US"/>
+        </w:rPr>
+        <w:t>i</w:t>
+      </w:r>
+      <w:proofErr w:type="spellEnd"/>
+      <w:r>
+        <w:rPr>
+          <w:lang w:val="en-US"/>
+        </w:rPr>
+        <w:t xml:space="preserve"> == </w:t>
+      </w:r>
+      <w:proofErr w:type="gramStart"/>
+      <w:r>
+        <w:rPr>
+          <w:lang w:val="en-US"/>
+        </w:rPr>
+        <w:t>0 ;</w:t>
+      </w:r>
+      <w:proofErr w:type="gramEnd"/>
+      <w:r>
+        <w:rPr>
+          <w:lang w:val="en-US"/>
+        </w:rPr>
+        <w:t xml:space="preserve"> </w:t>
+      </w:r>
+      <w:proofErr w:type="spellStart"/>
+      <w:r>
+        <w:rPr>
+          <w:lang w:val="en-US"/>
+        </w:rPr>
+        <w:t>i</w:t>
+      </w:r>
+      <w:proofErr w:type="spellEnd"/>
+      <w:r>
+        <w:rPr>
+          <w:lang w:val="en-US"/>
+        </w:rPr>
+        <w:t xml:space="preserve"> &lt; 5 ; </w:t>
+      </w:r>
+      <w:proofErr w:type="spellStart"/>
+      <w:r>
+        <w:rPr>
+          <w:lang w:val="en-US"/>
+        </w:rPr>
+        <w:t>i</w:t>
+      </w:r>
+      <w:proofErr w:type="spellEnd"/>
+      <w:r>
+        <w:rPr>
+          <w:lang w:val="en-US"/>
+        </w:rPr>
+        <w:t>++) : Access value using “array[</w:t>
+      </w:r>
+      <w:proofErr w:type="spellStart"/>
+      <w:r>
+        <w:rPr>
+          <w:lang w:val="en-US"/>
+        </w:rPr>
+        <w:t>i</w:t>
+      </w:r>
+      <w:proofErr w:type="spellEnd"/>
+      <w:r>
+        <w:rPr>
+          <w:lang w:val="en-US"/>
+        </w:rPr>
+        <w:t>]”</w:t>
       </w:r>
     </w:p>
     <w:p>
@@ -1416,11 +1821,47 @@
           <w:lang w:val="en-US"/>
         </w:rPr>
       </w:pPr>
-      <w:r>
-        <w:rPr>
-          <w:lang w:val="en-US"/>
-        </w:rPr>
-        <w:t>foreach (string name in names) : Access value using temporary var “name”.</w:t>
+      <w:proofErr w:type="spellStart"/>
+      <w:r>
+        <w:rPr>
+          <w:lang w:val="en-US"/>
+        </w:rPr>
+        <w:t>foreach</w:t>
+      </w:r>
+      <w:proofErr w:type="spellEnd"/>
+      <w:r>
+        <w:rPr>
+          <w:lang w:val="en-US"/>
+        </w:rPr>
+        <w:t xml:space="preserve"> (string name in names</w:t>
+      </w:r>
+      <w:proofErr w:type="gramStart"/>
+      <w:r>
+        <w:rPr>
+          <w:lang w:val="en-US"/>
+        </w:rPr>
+        <w:t>) :</w:t>
+      </w:r>
+      <w:proofErr w:type="gramEnd"/>
+      <w:r>
+        <w:rPr>
+          <w:lang w:val="en-US"/>
+        </w:rPr>
+        <w:t xml:space="preserve"> Access value using temporary </w:t>
+      </w:r>
+      <w:proofErr w:type="spellStart"/>
+      <w:r>
+        <w:rPr>
+          <w:lang w:val="en-US"/>
+        </w:rPr>
+        <w:t>var</w:t>
+      </w:r>
+      <w:proofErr w:type="spellEnd"/>
+      <w:r>
+        <w:rPr>
+          <w:lang w:val="en-US"/>
+        </w:rPr>
+        <w:t xml:space="preserve"> “name”.</w:t>
       </w:r>
     </w:p>
     <w:p>
@@ -1438,7 +1879,49 @@
         <w:rPr>
           <w:lang w:val="en-US"/>
         </w:rPr>
-        <w:t xml:space="preserve">“Array.Reverse(anArray)” :  </w:t>
+        <w:t>“</w:t>
+      </w:r>
+      <w:proofErr w:type="spellStart"/>
+      <w:r>
+        <w:rPr>
+          <w:lang w:val="en-US"/>
+        </w:rPr>
+        <w:t>Array.Reverse</w:t>
+      </w:r>
+      <w:proofErr w:type="spellEnd"/>
+      <w:r>
+        <w:rPr>
+          <w:lang w:val="en-US"/>
+        </w:rPr>
+        <w:t>(</w:t>
+      </w:r>
+      <w:proofErr w:type="spellStart"/>
+      <w:r>
+        <w:rPr>
+          <w:lang w:val="en-US"/>
+        </w:rPr>
+        <w:t>anArray</w:t>
+      </w:r>
+      <w:proofErr w:type="spellEnd"/>
+      <w:r>
+        <w:rPr>
+          <w:lang w:val="en-US"/>
+        </w:rPr>
+        <w:t>)</w:t>
+      </w:r>
+      <w:proofErr w:type="gramStart"/>
+      <w:r>
+        <w:rPr>
+          <w:lang w:val="en-US"/>
+        </w:rPr>
+        <w:t>” :</w:t>
+      </w:r>
+      <w:proofErr w:type="gramEnd"/>
+      <w:r>
+        <w:rPr>
+          <w:lang w:val="en-US"/>
+        </w:rPr>
+        <w:t xml:space="preserve">  </w:t>
       </w:r>
     </w:p>
     <w:p>
@@ -1476,12 +1959,14 @@
         </w:rPr>
         <w:t xml:space="preserve">Part of System </w:t>
       </w:r>
+      <w:proofErr w:type="spellStart"/>
       <w:r>
         <w:rPr>
           <w:lang w:val="en-US"/>
         </w:rPr>
         <w:t>Nnamespace</w:t>
       </w:r>
+      <w:proofErr w:type="spellEnd"/>
       <w:r>
         <w:rPr>
           <w:lang w:val="en-US"/>
@@ -1542,7 +2027,21 @@
         <w:rPr>
           <w:lang w:val="en-US"/>
         </w:rPr>
-        <w:t>Related methods goes inside the context of a class</w:t>
+        <w:t xml:space="preserve">Related methods </w:t>
+      </w:r>
+      <w:proofErr w:type="gramStart"/>
+      <w:r>
+        <w:rPr>
+          <w:lang w:val="en-US"/>
+        </w:rPr>
+        <w:t>goes</w:t>
+      </w:r>
+      <w:proofErr w:type="gramEnd"/>
+      <w:r>
+        <w:rPr>
+          <w:lang w:val="en-US"/>
+        </w:rPr>
+        <w:t xml:space="preserve"> inside the context of a class</w:t>
       </w:r>
     </w:p>
     <w:p>
@@ -1711,19 +2210,67 @@
         <w:rPr>
           <w:lang w:val="en-US"/>
         </w:rPr>
-        <w:t xml:space="preserve">If a method gets several </w:t>
-      </w:r>
-      <w:r>
-        <w:rPr>
-          <w:lang w:val="en-US"/>
-        </w:rPr>
-        <w:t>responsibilities</w:t>
-      </w:r>
-      <w:r>
-        <w:rPr>
-          <w:lang w:val="en-US"/>
-        </w:rPr>
-        <w:t xml:space="preserve"> -&gt; split into separate methods</w:t>
+        <w:t xml:space="preserve"> “Should not contain more than 6 lines of code”</w:t>
+      </w:r>
+      <w:r>
+        <w:rPr>
+          <w:lang w:val="en-US"/>
+        </w:rPr>
+        <w:t xml:space="preserve"> (I dare you ;-)</w:t>
+      </w:r>
+    </w:p>
+    <w:p>
+      <w:pPr>
+        <w:pStyle w:val="Listeavsnitt"/>
+        <w:numPr>
+          <w:ilvl w:val="1"/>
+          <w:numId w:val="9"/>
+        </w:numPr>
+        <w:rPr>
+          <w:lang w:val="en-US"/>
+        </w:rPr>
+      </w:pPr>
+      <w:r>
+        <w:rPr>
+          <w:lang w:val="en-US"/>
+        </w:rPr>
+        <w:t>One should be able to explain what the method does in one simple sentence</w:t>
+      </w:r>
+    </w:p>
+    <w:p>
+      <w:pPr>
+        <w:pStyle w:val="Listeavsnitt"/>
+        <w:numPr>
+          <w:ilvl w:val="1"/>
+          <w:numId w:val="9"/>
+        </w:numPr>
+        <w:rPr>
+          <w:lang w:val="en-US"/>
+        </w:rPr>
+      </w:pPr>
+      <w:r>
+        <w:rPr>
+          <w:lang w:val="en-US"/>
+        </w:rPr>
+        <w:t>If not the above:</w:t>
+      </w:r>
+    </w:p>
+    <w:p>
+      <w:pPr>
+        <w:pStyle w:val="Listeavsnitt"/>
+        <w:numPr>
+          <w:ilvl w:val="2"/>
+          <w:numId w:val="9"/>
+        </w:numPr>
+        <w:rPr>
+          <w:lang w:val="en-US"/>
+        </w:rPr>
+      </w:pPr>
+      <w:r>
+        <w:rPr>
+          <w:lang w:val="en-US"/>
+        </w:rPr>
+        <w:t>If a method gets several responsibilities -&gt; split into separate methods</w:t>
       </w:r>
     </w:p>
     <w:p>
@@ -1755,11 +2302,27 @@
           <w:lang w:val="en-US"/>
         </w:rPr>
       </w:pPr>
-      <w:r>
-        <w:rPr>
-          <w:lang w:val="en-US"/>
-        </w:rPr>
-        <w:t>.Concat : concatenate elements into one string</w:t>
+      <w:proofErr w:type="gramStart"/>
+      <w:r>
+        <w:rPr>
+          <w:lang w:val="en-US"/>
+        </w:rPr>
+        <w:t>.</w:t>
+      </w:r>
+      <w:proofErr w:type="spellStart"/>
+      <w:r>
+        <w:rPr>
+          <w:lang w:val="en-US"/>
+        </w:rPr>
+        <w:t>Concat</w:t>
+      </w:r>
+      <w:proofErr w:type="spellEnd"/>
+      <w:proofErr w:type="gramEnd"/>
+      <w:r>
+        <w:rPr>
+          <w:lang w:val="en-US"/>
+        </w:rPr>
+        <w:t xml:space="preserve"> : concatenate elements into one string</w:t>
       </w:r>
     </w:p>
     <w:p>
@@ -1773,11 +2336,97 @@
           <w:lang w:val="en-US"/>
         </w:rPr>
       </w:pPr>
-      <w:r>
-        <w:rPr>
-          <w:lang w:val="en-US"/>
-        </w:rPr>
-        <w:t xml:space="preserve">String.Format(“bla this {0} and bla  that{1} ”, replacementA, replacementB) :  usefull way of </w:t>
+      <w:proofErr w:type="spellStart"/>
+      <w:r>
+        <w:rPr>
+          <w:lang w:val="en-US"/>
+        </w:rPr>
+        <w:t>String.Format</w:t>
+      </w:r>
+      <w:proofErr w:type="spellEnd"/>
+      <w:r>
+        <w:rPr>
+          <w:lang w:val="en-US"/>
+        </w:rPr>
+        <w:t>(“</w:t>
+      </w:r>
+      <w:proofErr w:type="spellStart"/>
+      <w:r>
+        <w:rPr>
+          <w:lang w:val="en-US"/>
+        </w:rPr>
+        <w:t>bla</w:t>
+      </w:r>
+      <w:proofErr w:type="spellEnd"/>
+      <w:r>
+        <w:rPr>
+          <w:lang w:val="en-US"/>
+        </w:rPr>
+        <w:t xml:space="preserve"> this {0} and </w:t>
+      </w:r>
+      <w:proofErr w:type="spellStart"/>
+      <w:proofErr w:type="gramStart"/>
+      <w:r>
+        <w:rPr>
+          <w:lang w:val="en-US"/>
+        </w:rPr>
+        <w:t>bla</w:t>
+      </w:r>
+      <w:proofErr w:type="spellEnd"/>
+      <w:r>
+        <w:rPr>
+          <w:lang w:val="en-US"/>
+        </w:rPr>
+        <w:t xml:space="preserve">  that</w:t>
+      </w:r>
+      <w:proofErr w:type="gramEnd"/>
+      <w:r>
+        <w:rPr>
+          <w:lang w:val="en-US"/>
+        </w:rPr>
+        <w:t xml:space="preserve">{1} ”, </w:t>
+      </w:r>
+      <w:proofErr w:type="spellStart"/>
+      <w:r>
+        <w:rPr>
+          <w:lang w:val="en-US"/>
+        </w:rPr>
+        <w:t>replacementA</w:t>
+      </w:r>
+      <w:proofErr w:type="spellEnd"/>
+      <w:r>
+        <w:rPr>
+          <w:lang w:val="en-US"/>
+        </w:rPr>
+        <w:t xml:space="preserve">, </w:t>
+      </w:r>
+      <w:proofErr w:type="spellStart"/>
+      <w:r>
+        <w:rPr>
+          <w:lang w:val="en-US"/>
+        </w:rPr>
+        <w:t>replacementB</w:t>
+      </w:r>
+      <w:proofErr w:type="spellEnd"/>
+      <w:r>
+        <w:rPr>
+          <w:lang w:val="en-US"/>
+        </w:rPr>
+        <w:t xml:space="preserve">) :  </w:t>
+      </w:r>
+      <w:proofErr w:type="spellStart"/>
+      <w:r>
+        <w:rPr>
+          <w:lang w:val="en-US"/>
+        </w:rPr>
+        <w:t>usefull</w:t>
+      </w:r>
+      <w:proofErr w:type="spellEnd"/>
+      <w:r>
+        <w:rPr>
+          <w:lang w:val="en-US"/>
+        </w:rPr>
+        <w:t xml:space="preserve"> way of </w:t>
       </w:r>
       <w:r>
         <w:rPr>
@@ -1837,15 +2486,37 @@
         <w:rPr>
           <w:lang w:val="en-US"/>
         </w:rPr>
-        <w:t>Will show up in intellisence</w:t>
-      </w:r>
-    </w:p>
-    <w:p>
-      <w:pPr>
-        <w:pStyle w:val="Listeavsnitt"/>
-        <w:numPr>
-          <w:ilvl w:val="1"/>
-          <w:numId w:val="9"/>
+        <w:t xml:space="preserve">Will show up in </w:t>
+      </w:r>
+      <w:proofErr w:type="spellStart"/>
+      <w:r>
+        <w:rPr>
+          <w:lang w:val="en-US"/>
+        </w:rPr>
+        <w:t>intellisence</w:t>
+      </w:r>
+      <w:proofErr w:type="spellEnd"/>
+    </w:p>
+    <w:p>
+      <w:pPr>
+        <w:pStyle w:val="Overskrift3"/>
+        <w:rPr>
+          <w:lang w:val="en-US"/>
+        </w:rPr>
+      </w:pPr>
+      <w:r>
+        <w:rPr>
+          <w:lang w:val="en-US"/>
+        </w:rPr>
+        <w:t>12. While Iteration Statement</w:t>
+      </w:r>
+    </w:p>
+    <w:p>
+      <w:pPr>
+        <w:pStyle w:val="Listeavsnitt"/>
+        <w:numPr>
+          <w:ilvl w:val="0"/>
+          <w:numId w:val="10"/>
         </w:numPr>
         <w:rPr>
           <w:lang w:val="en-US"/>
@@ -2128,7 +2799,7 @@
         <w:rFonts w:ascii="Courier New" w:hAnsi="Courier New" w:cs="Courier New" w:hint="default"/>
       </w:rPr>
     </w:lvl>
-    <w:lvl w:ilvl="2" w:tplc="04140005" w:tentative="1">
+    <w:lvl w:ilvl="2" w:tplc="04140005">
       <w:start w:val="1"/>
       <w:numFmt w:val="bullet"/>
       <w:lvlText w:val=""/>
@@ -2553,6 +3224,119 @@
     </w:lvl>
   </w:abstractNum>
   <w:abstractNum w:abstractNumId="6" w15:restartNumberingAfterBreak="0">
+    <w:nsid w:val="54A500FD"/>
+    <w:multiLevelType w:val="hybridMultilevel"/>
+    <w:tmpl w:val="33DCEAFA"/>
+    <w:lvl w:ilvl="0" w:tplc="04140001">
+      <w:start w:val="1"/>
+      <w:numFmt w:val="bullet"/>
+      <w:lvlText w:val=""/>
+      <w:lvlJc w:val="left"/>
+      <w:pPr>
+        <w:ind w:left="720" w:hanging="360"/>
+      </w:pPr>
+      <w:rPr>
+        <w:rFonts w:ascii="Symbol" w:hAnsi="Symbol" w:hint="default"/>
+      </w:rPr>
+    </w:lvl>
+    <w:lvl w:ilvl="1" w:tplc="04140003" w:tentative="1">
+      <w:start w:val="1"/>
+      <w:numFmt w:val="bullet"/>
+      <w:lvlText w:val="o"/>
+      <w:lvlJc w:val="left"/>
+      <w:pPr>
+        <w:ind w:left="1440" w:hanging="360"/>
+      </w:pPr>
+      <w:rPr>
+        <w:rFonts w:ascii="Courier New" w:hAnsi="Courier New" w:cs="Courier New" w:hint="default"/>
+      </w:rPr>
+    </w:lvl>
+    <w:lvl w:ilvl="2" w:tplc="04140005" w:tentative="1">
+      <w:start w:val="1"/>
+      <w:numFmt w:val="bullet"/>
+      <w:lvlText w:val=""/>
+      <w:lvlJc w:val="left"/>
+      <w:pPr>
+        <w:ind w:left="2160" w:hanging="360"/>
+      </w:pPr>
+      <w:rPr>
+        <w:rFonts w:ascii="Wingdings" w:hAnsi="Wingdings" w:hint="default"/>
+      </w:rPr>
+    </w:lvl>
+    <w:lvl w:ilvl="3" w:tplc="04140001" w:tentative="1">
+      <w:start w:val="1"/>
+      <w:numFmt w:val="bullet"/>
+      <w:lvlText w:val=""/>
+      <w:lvlJc w:val="left"/>
+      <w:pPr>
+        <w:ind w:left="2880" w:hanging="360"/>
+      </w:pPr>
+      <w:rPr>
+        <w:rFonts w:ascii="Symbol" w:hAnsi="Symbol" w:hint="default"/>
+      </w:rPr>
+    </w:lvl>
+    <w:lvl w:ilvl="4" w:tplc="04140003" w:tentative="1">
+      <w:start w:val="1"/>
+      <w:numFmt w:val="bullet"/>
+      <w:lvlText w:val="o"/>
+      <w:lvlJc w:val="left"/>
+      <w:pPr>
+        <w:ind w:left="3600" w:hanging="360"/>
+      </w:pPr>
+      <w:rPr>
+        <w:rFonts w:ascii="Courier New" w:hAnsi="Courier New" w:cs="Courier New" w:hint="default"/>
+      </w:rPr>
+    </w:lvl>
+    <w:lvl w:ilvl="5" w:tplc="04140005" w:tentative="1">
+      <w:start w:val="1"/>
+      <w:numFmt w:val="bullet"/>
+      <w:lvlText w:val=""/>
+      <w:lvlJc w:val="left"/>
+      <w:pPr>
+        <w:ind w:left="4320" w:hanging="360"/>
+      </w:pPr>
+      <w:rPr>
+        <w:rFonts w:ascii="Wingdings" w:hAnsi="Wingdings" w:hint="default"/>
+      </w:rPr>
+    </w:lvl>
+    <w:lvl w:ilvl="6" w:tplc="04140001" w:tentative="1">
+      <w:start w:val="1"/>
+      <w:numFmt w:val="bullet"/>
+      <w:lvlText w:val=""/>
+      <w:lvlJc w:val="left"/>
+      <w:pPr>
+        <w:ind w:left="5040" w:hanging="360"/>
+      </w:pPr>
+      <w:rPr>
+        <w:rFonts w:ascii="Symbol" w:hAnsi="Symbol" w:hint="default"/>
+      </w:rPr>
+    </w:lvl>
+    <w:lvl w:ilvl="7" w:tplc="04140003" w:tentative="1">
+      <w:start w:val="1"/>
+      <w:numFmt w:val="bullet"/>
+      <w:lvlText w:val="o"/>
+      <w:lvlJc w:val="left"/>
+      <w:pPr>
+        <w:ind w:left="5760" w:hanging="360"/>
+      </w:pPr>
+      <w:rPr>
+        <w:rFonts w:ascii="Courier New" w:hAnsi="Courier New" w:cs="Courier New" w:hint="default"/>
+      </w:rPr>
+    </w:lvl>
+    <w:lvl w:ilvl="8" w:tplc="04140005" w:tentative="1">
+      <w:start w:val="1"/>
+      <w:numFmt w:val="bullet"/>
+      <w:lvlText w:val=""/>
+      <w:lvlJc w:val="left"/>
+      <w:pPr>
+        <w:ind w:left="6480" w:hanging="360"/>
+      </w:pPr>
+      <w:rPr>
+        <w:rFonts w:ascii="Wingdings" w:hAnsi="Wingdings" w:hint="default"/>
+      </w:rPr>
+    </w:lvl>
+  </w:abstractNum>
+  <w:abstractNum w:abstractNumId="7" w15:restartNumberingAfterBreak="0">
     <w:nsid w:val="5DE977EB"/>
     <w:multiLevelType w:val="hybridMultilevel"/>
     <w:tmpl w:val="728A71A2"/>
@@ -2665,7 +3449,7 @@
       </w:rPr>
     </w:lvl>
   </w:abstractNum>
-  <w:abstractNum w:abstractNumId="7" w15:restartNumberingAfterBreak="0">
+  <w:abstractNum w:abstractNumId="8" w15:restartNumberingAfterBreak="0">
     <w:nsid w:val="65513103"/>
     <w:multiLevelType w:val="hybridMultilevel"/>
     <w:tmpl w:val="1C845372"/>
@@ -2778,7 +3562,7 @@
       </w:rPr>
     </w:lvl>
   </w:abstractNum>
-  <w:abstractNum w:abstractNumId="8" w15:restartNumberingAfterBreak="0">
+  <w:abstractNum w:abstractNumId="9" w15:restartNumberingAfterBreak="0">
     <w:nsid w:val="66034C36"/>
     <w:multiLevelType w:val="hybridMultilevel"/>
     <w:tmpl w:val="FA5C3E9A"/>
@@ -2895,10 +3679,10 @@
     <w:abstractNumId w:val="3"/>
   </w:num>
   <w:num w:numId="2">
-    <w:abstractNumId w:val="6"/>
+    <w:abstractNumId w:val="7"/>
   </w:num>
   <w:num w:numId="3">
-    <w:abstractNumId w:val="7"/>
+    <w:abstractNumId w:val="8"/>
   </w:num>
   <w:num w:numId="4">
     <w:abstractNumId w:val="5"/>
@@ -2910,13 +3694,16 @@
     <w:abstractNumId w:val="1"/>
   </w:num>
   <w:num w:numId="7">
-    <w:abstractNumId w:val="8"/>
+    <w:abstractNumId w:val="9"/>
   </w:num>
   <w:num w:numId="8">
     <w:abstractNumId w:val="0"/>
   </w:num>
   <w:num w:numId="9">
     <w:abstractNumId w:val="2"/>
+  </w:num>
+  <w:num w:numId="10">
+    <w:abstractNumId w:val="6"/>
   </w:num>
 </w:numbering>
 </file>

</xml_diff>